<commit_message>
added components and optimized code
</commit_message>
<xml_diff>
--- a/doc.docx
+++ b/doc.docx
@@ -46,7 +46,29 @@
           <w:sz w:val="24"/>
           <w:szCs w:val="24"/>
         </w:rPr>
-        <w:t>Create a New Vite Project:</w:t>
+        <w:t xml:space="preserve">Create a New </w:t>
+      </w:r>
+      <w:proofErr w:type="spellStart"/>
+      <w:r>
+        <w:rPr>
+          <w:rFonts w:ascii="Times New Roman" w:eastAsia="Times New Roman" w:hAnsi="Times New Roman" w:cs="Times New Roman"/>
+          <w:b/>
+          <w:bCs/>
+          <w:sz w:val="24"/>
+          <w:szCs w:val="24"/>
+        </w:rPr>
+        <w:t>Vite</w:t>
+      </w:r>
+      <w:proofErr w:type="spellEnd"/>
+      <w:r>
+        <w:rPr>
+          <w:rFonts w:ascii="Times New Roman" w:eastAsia="Times New Roman" w:hAnsi="Times New Roman" w:cs="Times New Roman"/>
+          <w:b/>
+          <w:bCs/>
+          <w:sz w:val="24"/>
+          <w:szCs w:val="24"/>
+        </w:rPr>
+        <w:t xml:space="preserve"> Project:</w:t>
       </w:r>
     </w:p>
     <w:p>
@@ -154,7 +176,25 @@
           <w:sz w:val="20"/>
           <w:szCs w:val="20"/>
         </w:rPr>
-        <w:t># Create a new Vite project</w:t>
+        <w:t xml:space="preserve"># Create a new </w:t>
+      </w:r>
+      <w:proofErr w:type="spellStart"/>
+      <w:r>
+        <w:rPr>
+          <w:rFonts w:ascii="Courier New" w:eastAsia="Times New Roman" w:hAnsi="Courier New" w:cs="Courier New"/>
+          <w:sz w:val="20"/>
+          <w:szCs w:val="20"/>
+        </w:rPr>
+        <w:t>Vite</w:t>
+      </w:r>
+      <w:proofErr w:type="spellEnd"/>
+      <w:r>
+        <w:rPr>
+          <w:rFonts w:ascii="Courier New" w:eastAsia="Times New Roman" w:hAnsi="Courier New" w:cs="Courier New"/>
+          <w:sz w:val="20"/>
+          <w:szCs w:val="20"/>
+        </w:rPr>
+        <w:t xml:space="preserve"> project</w:t>
       </w:r>
     </w:p>
     <w:p>
@@ -184,14 +224,70 @@
           <w:szCs w:val="20"/>
         </w:rPr>
       </w:pPr>
-      <w:r>
-        <w:rPr>
-          <w:rFonts w:ascii="Courier New" w:eastAsia="Times New Roman" w:hAnsi="Courier New" w:cs="Courier New"/>
-          <w:sz w:val="20"/>
-          <w:szCs w:val="20"/>
-        </w:rPr>
-        <w:t>npm create vite@latest my-react-ts-app --template react-ts</w:t>
-      </w:r>
+      <w:proofErr w:type="spellStart"/>
+      <w:r>
+        <w:rPr>
+          <w:rFonts w:ascii="Courier New" w:eastAsia="Times New Roman" w:hAnsi="Courier New" w:cs="Courier New"/>
+          <w:sz w:val="20"/>
+          <w:szCs w:val="20"/>
+        </w:rPr>
+        <w:t>npm</w:t>
+      </w:r>
+      <w:proofErr w:type="spellEnd"/>
+      <w:r>
+        <w:rPr>
+          <w:rFonts w:ascii="Courier New" w:eastAsia="Times New Roman" w:hAnsi="Courier New" w:cs="Courier New"/>
+          <w:sz w:val="20"/>
+          <w:szCs w:val="20"/>
+        </w:rPr>
+        <w:t xml:space="preserve"> create </w:t>
+      </w:r>
+      <w:proofErr w:type="spellStart"/>
+      <w:r>
+        <w:rPr>
+          <w:rFonts w:ascii="Courier New" w:eastAsia="Times New Roman" w:hAnsi="Courier New" w:cs="Courier New"/>
+          <w:sz w:val="20"/>
+          <w:szCs w:val="20"/>
+        </w:rPr>
+        <w:t>vite@latest</w:t>
+      </w:r>
+      <w:proofErr w:type="spellEnd"/>
+      <w:r>
+        <w:rPr>
+          <w:rFonts w:ascii="Courier New" w:eastAsia="Times New Roman" w:hAnsi="Courier New" w:cs="Courier New"/>
+          <w:sz w:val="20"/>
+          <w:szCs w:val="20"/>
+        </w:rPr>
+        <w:t xml:space="preserve"> my-react-</w:t>
+      </w:r>
+      <w:proofErr w:type="spellStart"/>
+      <w:r>
+        <w:rPr>
+          <w:rFonts w:ascii="Courier New" w:eastAsia="Times New Roman" w:hAnsi="Courier New" w:cs="Courier New"/>
+          <w:sz w:val="20"/>
+          <w:szCs w:val="20"/>
+        </w:rPr>
+        <w:t>ts</w:t>
+      </w:r>
+      <w:proofErr w:type="spellEnd"/>
+      <w:r>
+        <w:rPr>
+          <w:rFonts w:ascii="Courier New" w:eastAsia="Times New Roman" w:hAnsi="Courier New" w:cs="Courier New"/>
+          <w:sz w:val="20"/>
+          <w:szCs w:val="20"/>
+        </w:rPr>
+        <w:t>-app --template react-</w:t>
+      </w:r>
+      <w:proofErr w:type="spellStart"/>
+      <w:r>
+        <w:rPr>
+          <w:rFonts w:ascii="Courier New" w:eastAsia="Times New Roman" w:hAnsi="Courier New" w:cs="Courier New"/>
+          <w:sz w:val="20"/>
+          <w:szCs w:val="20"/>
+        </w:rPr>
+        <w:t>ts</w:t>
+      </w:r>
+      <w:proofErr w:type="spellEnd"/>
     </w:p>
     <w:p>
       <w:pPr>
@@ -290,7 +386,25 @@
           <w:sz w:val="20"/>
           <w:szCs w:val="20"/>
         </w:rPr>
-        <w:t>cd my-react-ts-app</w:t>
+        <w:t>cd my-react-</w:t>
+      </w:r>
+      <w:proofErr w:type="spellStart"/>
+      <w:r>
+        <w:rPr>
+          <w:rFonts w:ascii="Courier New" w:eastAsia="Times New Roman" w:hAnsi="Courier New" w:cs="Courier New"/>
+          <w:sz w:val="20"/>
+          <w:szCs w:val="20"/>
+        </w:rPr>
+        <w:t>ts</w:t>
+      </w:r>
+      <w:proofErr w:type="spellEnd"/>
+      <w:r>
+        <w:rPr>
+          <w:rFonts w:ascii="Courier New" w:eastAsia="Times New Roman" w:hAnsi="Courier New" w:cs="Courier New"/>
+          <w:sz w:val="20"/>
+          <w:szCs w:val="20"/>
+        </w:rPr>
+        <w:t>-app</w:t>
       </w:r>
     </w:p>
     <w:p>
@@ -384,13 +498,23 @@
           <w:szCs w:val="20"/>
         </w:rPr>
       </w:pPr>
-      <w:r>
-        <w:rPr>
-          <w:rFonts w:ascii="Courier New" w:eastAsia="Times New Roman" w:hAnsi="Courier New" w:cs="Courier New"/>
-          <w:sz w:val="20"/>
-          <w:szCs w:val="20"/>
-        </w:rPr>
-        <w:t>npm install</w:t>
+      <w:proofErr w:type="spellStart"/>
+      <w:r>
+        <w:rPr>
+          <w:rFonts w:ascii="Courier New" w:eastAsia="Times New Roman" w:hAnsi="Courier New" w:cs="Courier New"/>
+          <w:sz w:val="20"/>
+          <w:szCs w:val="20"/>
+        </w:rPr>
+        <w:t>npm</w:t>
+      </w:r>
+      <w:proofErr w:type="spellEnd"/>
+      <w:r>
+        <w:rPr>
+          <w:rFonts w:ascii="Courier New" w:eastAsia="Times New Roman" w:hAnsi="Courier New" w:cs="Courier New"/>
+          <w:sz w:val="20"/>
+          <w:szCs w:val="20"/>
+        </w:rPr>
+        <w:t xml:space="preserve"> install</w:t>
       </w:r>
     </w:p>
     <w:p>
@@ -434,14 +558,34 @@
         </w:rPr>
         <w:t xml:space="preserve">Open the </w:t>
       </w:r>
-      <w:r>
-        <w:rPr>
-          <w:rFonts w:ascii="Courier New" w:eastAsia="Times New Roman" w:hAnsi="Courier New" w:cs="Courier New"/>
-          <w:sz w:val="20"/>
-          <w:szCs w:val="20"/>
-        </w:rPr>
-        <w:t>src/App.tsx</w:t>
-      </w:r>
+      <w:proofErr w:type="spellStart"/>
+      <w:r>
+        <w:rPr>
+          <w:rFonts w:ascii="Courier New" w:eastAsia="Times New Roman" w:hAnsi="Courier New" w:cs="Courier New"/>
+          <w:sz w:val="20"/>
+          <w:szCs w:val="20"/>
+        </w:rPr>
+        <w:t>src</w:t>
+      </w:r>
+      <w:proofErr w:type="spellEnd"/>
+      <w:r>
+        <w:rPr>
+          <w:rFonts w:ascii="Courier New" w:eastAsia="Times New Roman" w:hAnsi="Courier New" w:cs="Courier New"/>
+          <w:sz w:val="20"/>
+          <w:szCs w:val="20"/>
+        </w:rPr>
+        <w:t>/</w:t>
+      </w:r>
+      <w:proofErr w:type="spellStart"/>
+      <w:r>
+        <w:rPr>
+          <w:rFonts w:ascii="Courier New" w:eastAsia="Times New Roman" w:hAnsi="Courier New" w:cs="Courier New"/>
+          <w:sz w:val="20"/>
+          <w:szCs w:val="20"/>
+        </w:rPr>
+        <w:t>App.tsx</w:t>
+      </w:r>
+      <w:proofErr w:type="spellEnd"/>
       <w:r>
         <w:rPr>
           <w:rFonts w:ascii="Times New Roman" w:eastAsia="Times New Roman" w:hAnsi="Times New Roman" w:cs="Times New Roman"/>
@@ -478,6 +622,7 @@
           <w:szCs w:val="20"/>
         </w:rPr>
       </w:pPr>
+      <w:proofErr w:type="spellStart"/>
       <w:r>
         <w:rPr>
           <w:rFonts w:ascii="Courier New" w:eastAsia="Times New Roman" w:hAnsi="Courier New" w:cs="Courier New"/>
@@ -486,6 +631,7 @@
         </w:rPr>
         <w:t>tsx</w:t>
       </w:r>
+      <w:proofErr w:type="spellEnd"/>
     </w:p>
     <w:p>
       <w:pPr>
@@ -525,6 +671,1641 @@
     </w:p>
     <w:p>
       <w:pPr>
+        <w:numPr>
+          <w:ilvl w:val="0"/>
+          <w:numId w:val="3"/>
+        </w:numPr>
+        <w:spacing w:before="100" w:beforeAutospacing="1" w:after="100" w:afterAutospacing="1" w:line="240" w:lineRule="auto"/>
+        <w:rPr>
+          <w:rFonts w:ascii="Courier New" w:eastAsia="Times New Roman" w:hAnsi="Courier New" w:cs="Courier New"/>
+          <w:sz w:val="20"/>
+          <w:szCs w:val="20"/>
+        </w:rPr>
+      </w:pPr>
+      <w:r>
+        <w:rPr>
+          <w:rFonts w:ascii="Courier New" w:eastAsia="Times New Roman" w:hAnsi="Courier New" w:cs="Courier New"/>
+          <w:sz w:val="20"/>
+          <w:szCs w:val="20"/>
+        </w:rPr>
+        <w:t xml:space="preserve">import React, </w:t>
+      </w:r>
+      <w:proofErr w:type="gramStart"/>
+      <w:r>
+        <w:rPr>
+          <w:rFonts w:ascii="Courier New" w:eastAsia="Times New Roman" w:hAnsi="Courier New" w:cs="Courier New"/>
+          <w:sz w:val="20"/>
+          <w:szCs w:val="20"/>
+        </w:rPr>
+        <w:t xml:space="preserve">{ </w:t>
+      </w:r>
+      <w:proofErr w:type="spellStart"/>
+      <w:r>
+        <w:rPr>
+          <w:rFonts w:ascii="Courier New" w:eastAsia="Times New Roman" w:hAnsi="Courier New" w:cs="Courier New"/>
+          <w:sz w:val="20"/>
+          <w:szCs w:val="20"/>
+        </w:rPr>
+        <w:t>useState</w:t>
+      </w:r>
+      <w:proofErr w:type="spellEnd"/>
+      <w:proofErr w:type="gramEnd"/>
+      <w:r>
+        <w:rPr>
+          <w:rFonts w:ascii="Courier New" w:eastAsia="Times New Roman" w:hAnsi="Courier New" w:cs="Courier New"/>
+          <w:sz w:val="20"/>
+          <w:szCs w:val="20"/>
+        </w:rPr>
+        <w:t xml:space="preserve">, </w:t>
+      </w:r>
+      <w:proofErr w:type="spellStart"/>
+      <w:r>
+        <w:rPr>
+          <w:rFonts w:ascii="Courier New" w:eastAsia="Times New Roman" w:hAnsi="Courier New" w:cs="Courier New"/>
+          <w:sz w:val="20"/>
+          <w:szCs w:val="20"/>
+        </w:rPr>
+        <w:t>ChangeEvent</w:t>
+      </w:r>
+      <w:proofErr w:type="spellEnd"/>
+      <w:r>
+        <w:rPr>
+          <w:rFonts w:ascii="Courier New" w:eastAsia="Times New Roman" w:hAnsi="Courier New" w:cs="Courier New"/>
+          <w:sz w:val="20"/>
+          <w:szCs w:val="20"/>
+        </w:rPr>
+        <w:t xml:space="preserve"> } from 'react';</w:t>
+      </w:r>
+    </w:p>
+    <w:p>
+      <w:pPr>
+        <w:numPr>
+          <w:ilvl w:val="0"/>
+          <w:numId w:val="3"/>
+        </w:numPr>
+        <w:spacing w:before="100" w:beforeAutospacing="1" w:after="100" w:afterAutospacing="1" w:line="240" w:lineRule="auto"/>
+        <w:rPr>
+          <w:rFonts w:ascii="Courier New" w:eastAsia="Times New Roman" w:hAnsi="Courier New" w:cs="Courier New"/>
+          <w:sz w:val="20"/>
+          <w:szCs w:val="20"/>
+        </w:rPr>
+      </w:pPr>
+      <w:r>
+        <w:rPr>
+          <w:rFonts w:ascii="Courier New" w:eastAsia="Times New Roman" w:hAnsi="Courier New" w:cs="Courier New"/>
+          <w:sz w:val="20"/>
+          <w:szCs w:val="20"/>
+        </w:rPr>
+        <w:t>import './App.css';</w:t>
+      </w:r>
+    </w:p>
+    <w:p>
+      <w:pPr>
+        <w:numPr>
+          <w:ilvl w:val="0"/>
+          <w:numId w:val="3"/>
+        </w:numPr>
+        <w:spacing w:before="100" w:beforeAutospacing="1" w:after="100" w:afterAutospacing="1" w:line="240" w:lineRule="auto"/>
+        <w:rPr>
+          <w:rFonts w:ascii="Courier New" w:eastAsia="Times New Roman" w:hAnsi="Courier New" w:cs="Courier New"/>
+          <w:sz w:val="20"/>
+          <w:szCs w:val="20"/>
+        </w:rPr>
+      </w:pPr>
+      <w:r>
+        <w:rPr>
+          <w:rFonts w:ascii="Courier New" w:eastAsia="Times New Roman" w:hAnsi="Courier New" w:cs="Courier New"/>
+          <w:sz w:val="20"/>
+          <w:szCs w:val="20"/>
+        </w:rPr>
+        <w:t>import './index.css'; // Ensure you have Tailwind CSS configured</w:t>
+      </w:r>
+    </w:p>
+    <w:p>
+      <w:pPr>
+        <w:numPr>
+          <w:ilvl w:val="0"/>
+          <w:numId w:val="3"/>
+        </w:numPr>
+        <w:spacing w:before="100" w:beforeAutospacing="1" w:after="100" w:afterAutospacing="1" w:line="240" w:lineRule="auto"/>
+        <w:rPr>
+          <w:rFonts w:ascii="Courier New" w:eastAsia="Times New Roman" w:hAnsi="Courier New" w:cs="Courier New"/>
+          <w:sz w:val="20"/>
+          <w:szCs w:val="20"/>
+        </w:rPr>
+      </w:pPr>
+    </w:p>
+    <w:p>
+      <w:pPr>
+        <w:numPr>
+          <w:ilvl w:val="0"/>
+          <w:numId w:val="3"/>
+        </w:numPr>
+        <w:spacing w:before="100" w:beforeAutospacing="1" w:after="100" w:afterAutospacing="1" w:line="240" w:lineRule="auto"/>
+        <w:rPr>
+          <w:rFonts w:ascii="Courier New" w:eastAsia="Times New Roman" w:hAnsi="Courier New" w:cs="Courier New"/>
+          <w:sz w:val="20"/>
+          <w:szCs w:val="20"/>
+        </w:rPr>
+      </w:pPr>
+      <w:r>
+        <w:rPr>
+          <w:rFonts w:ascii="Courier New" w:eastAsia="Times New Roman" w:hAnsi="Courier New" w:cs="Courier New"/>
+          <w:sz w:val="20"/>
+          <w:szCs w:val="20"/>
+        </w:rPr>
+        <w:t xml:space="preserve">function </w:t>
+      </w:r>
+      <w:proofErr w:type="gramStart"/>
+      <w:r>
+        <w:rPr>
+          <w:rFonts w:ascii="Courier New" w:eastAsia="Times New Roman" w:hAnsi="Courier New" w:cs="Courier New"/>
+          <w:sz w:val="20"/>
+          <w:szCs w:val="20"/>
+        </w:rPr>
+        <w:t>App(</w:t>
+      </w:r>
+      <w:proofErr w:type="gramEnd"/>
+      <w:r>
+        <w:rPr>
+          <w:rFonts w:ascii="Courier New" w:eastAsia="Times New Roman" w:hAnsi="Courier New" w:cs="Courier New"/>
+          <w:sz w:val="20"/>
+          <w:szCs w:val="20"/>
+        </w:rPr>
+        <w:t>) {</w:t>
+      </w:r>
+    </w:p>
+    <w:p>
+      <w:pPr>
+        <w:numPr>
+          <w:ilvl w:val="0"/>
+          <w:numId w:val="3"/>
+        </w:numPr>
+        <w:spacing w:before="100" w:beforeAutospacing="1" w:after="100" w:afterAutospacing="1" w:line="240" w:lineRule="auto"/>
+        <w:rPr>
+          <w:rFonts w:ascii="Courier New" w:eastAsia="Times New Roman" w:hAnsi="Courier New" w:cs="Courier New"/>
+          <w:sz w:val="20"/>
+          <w:szCs w:val="20"/>
+        </w:rPr>
+      </w:pPr>
+      <w:r>
+        <w:rPr>
+          <w:rFonts w:ascii="Courier New" w:eastAsia="Times New Roman" w:hAnsi="Courier New" w:cs="Courier New"/>
+          <w:sz w:val="20"/>
+          <w:szCs w:val="20"/>
+        </w:rPr>
+        <w:t xml:space="preserve">  // State to store the current value of the input field</w:t>
+      </w:r>
+    </w:p>
+    <w:p>
+      <w:pPr>
+        <w:numPr>
+          <w:ilvl w:val="0"/>
+          <w:numId w:val="3"/>
+        </w:numPr>
+        <w:spacing w:before="100" w:beforeAutospacing="1" w:after="100" w:afterAutospacing="1" w:line="240" w:lineRule="auto"/>
+        <w:rPr>
+          <w:rFonts w:ascii="Courier New" w:eastAsia="Times New Roman" w:hAnsi="Courier New" w:cs="Courier New"/>
+          <w:sz w:val="20"/>
+          <w:szCs w:val="20"/>
+        </w:rPr>
+      </w:pPr>
+      <w:r>
+        <w:rPr>
+          <w:rFonts w:ascii="Courier New" w:eastAsia="Times New Roman" w:hAnsi="Courier New" w:cs="Courier New"/>
+          <w:sz w:val="20"/>
+          <w:szCs w:val="20"/>
+        </w:rPr>
+        <w:t xml:space="preserve">  </w:t>
+      </w:r>
+      <w:proofErr w:type="spellStart"/>
+      <w:r>
+        <w:rPr>
+          <w:rFonts w:ascii="Courier New" w:eastAsia="Times New Roman" w:hAnsi="Courier New" w:cs="Courier New"/>
+          <w:sz w:val="20"/>
+          <w:szCs w:val="20"/>
+        </w:rPr>
+        <w:t>const</w:t>
+      </w:r>
+      <w:proofErr w:type="spellEnd"/>
+      <w:r>
+        <w:rPr>
+          <w:rFonts w:ascii="Courier New" w:eastAsia="Times New Roman" w:hAnsi="Courier New" w:cs="Courier New"/>
+          <w:sz w:val="20"/>
+          <w:szCs w:val="20"/>
+        </w:rPr>
+        <w:t xml:space="preserve"> [</w:t>
+      </w:r>
+      <w:proofErr w:type="spellStart"/>
+      <w:r>
+        <w:rPr>
+          <w:rFonts w:ascii="Courier New" w:eastAsia="Times New Roman" w:hAnsi="Courier New" w:cs="Courier New"/>
+          <w:sz w:val="20"/>
+          <w:szCs w:val="20"/>
+        </w:rPr>
+        <w:t>inputValue</w:t>
+      </w:r>
+      <w:proofErr w:type="spellEnd"/>
+      <w:r>
+        <w:rPr>
+          <w:rFonts w:ascii="Courier New" w:eastAsia="Times New Roman" w:hAnsi="Courier New" w:cs="Courier New"/>
+          <w:sz w:val="20"/>
+          <w:szCs w:val="20"/>
+        </w:rPr>
+        <w:t xml:space="preserve">, </w:t>
+      </w:r>
+      <w:proofErr w:type="spellStart"/>
+      <w:r>
+        <w:rPr>
+          <w:rFonts w:ascii="Courier New" w:eastAsia="Times New Roman" w:hAnsi="Courier New" w:cs="Courier New"/>
+          <w:sz w:val="20"/>
+          <w:szCs w:val="20"/>
+        </w:rPr>
+        <w:t>setInputValue</w:t>
+      </w:r>
+      <w:proofErr w:type="spellEnd"/>
+      <w:r>
+        <w:rPr>
+          <w:rFonts w:ascii="Courier New" w:eastAsia="Times New Roman" w:hAnsi="Courier New" w:cs="Courier New"/>
+          <w:sz w:val="20"/>
+          <w:szCs w:val="20"/>
+        </w:rPr>
+        <w:t xml:space="preserve">] = </w:t>
+      </w:r>
+      <w:proofErr w:type="spellStart"/>
+      <w:r>
+        <w:rPr>
+          <w:rFonts w:ascii="Courier New" w:eastAsia="Times New Roman" w:hAnsi="Courier New" w:cs="Courier New"/>
+          <w:sz w:val="20"/>
+          <w:szCs w:val="20"/>
+        </w:rPr>
+        <w:t>useState</w:t>
+      </w:r>
+      <w:proofErr w:type="spellEnd"/>
+      <w:r>
+        <w:rPr>
+          <w:rFonts w:ascii="Courier New" w:eastAsia="Times New Roman" w:hAnsi="Courier New" w:cs="Courier New"/>
+          <w:sz w:val="20"/>
+          <w:szCs w:val="20"/>
+        </w:rPr>
+        <w:t>&lt;string</w:t>
+      </w:r>
+      <w:proofErr w:type="gramStart"/>
+      <w:r>
+        <w:rPr>
+          <w:rFonts w:ascii="Courier New" w:eastAsia="Times New Roman" w:hAnsi="Courier New" w:cs="Courier New"/>
+          <w:sz w:val="20"/>
+          <w:szCs w:val="20"/>
+        </w:rPr>
+        <w:t>&gt;(</w:t>
+      </w:r>
+      <w:proofErr w:type="gramEnd"/>
+      <w:r>
+        <w:rPr>
+          <w:rFonts w:ascii="Courier New" w:eastAsia="Times New Roman" w:hAnsi="Courier New" w:cs="Courier New"/>
+          <w:sz w:val="20"/>
+          <w:szCs w:val="20"/>
+        </w:rPr>
+        <w:t>'');</w:t>
+      </w:r>
+    </w:p>
+    <w:p>
+      <w:pPr>
+        <w:numPr>
+          <w:ilvl w:val="0"/>
+          <w:numId w:val="3"/>
+        </w:numPr>
+        <w:spacing w:before="100" w:beforeAutospacing="1" w:after="100" w:afterAutospacing="1" w:line="240" w:lineRule="auto"/>
+        <w:rPr>
+          <w:rFonts w:ascii="Courier New" w:eastAsia="Times New Roman" w:hAnsi="Courier New" w:cs="Courier New"/>
+          <w:sz w:val="20"/>
+          <w:szCs w:val="20"/>
+        </w:rPr>
+      </w:pPr>
+    </w:p>
+    <w:p>
+      <w:pPr>
+        <w:numPr>
+          <w:ilvl w:val="0"/>
+          <w:numId w:val="3"/>
+        </w:numPr>
+        <w:spacing w:before="100" w:beforeAutospacing="1" w:after="100" w:afterAutospacing="1" w:line="240" w:lineRule="auto"/>
+        <w:rPr>
+          <w:rFonts w:ascii="Courier New" w:eastAsia="Times New Roman" w:hAnsi="Courier New" w:cs="Courier New"/>
+          <w:sz w:val="20"/>
+          <w:szCs w:val="20"/>
+        </w:rPr>
+      </w:pPr>
+      <w:r>
+        <w:rPr>
+          <w:rFonts w:ascii="Courier New" w:eastAsia="Times New Roman" w:hAnsi="Courier New" w:cs="Courier New"/>
+          <w:sz w:val="20"/>
+          <w:szCs w:val="20"/>
+        </w:rPr>
+        <w:t xml:space="preserve">  // State to store the value that gets saved when the button is clicked</w:t>
+      </w:r>
+    </w:p>
+    <w:p>
+      <w:pPr>
+        <w:numPr>
+          <w:ilvl w:val="0"/>
+          <w:numId w:val="3"/>
+        </w:numPr>
+        <w:spacing w:before="100" w:beforeAutospacing="1" w:after="100" w:afterAutospacing="1" w:line="240" w:lineRule="auto"/>
+        <w:rPr>
+          <w:rFonts w:ascii="Courier New" w:eastAsia="Times New Roman" w:hAnsi="Courier New" w:cs="Courier New"/>
+          <w:sz w:val="20"/>
+          <w:szCs w:val="20"/>
+        </w:rPr>
+      </w:pPr>
+      <w:r>
+        <w:rPr>
+          <w:rFonts w:ascii="Courier New" w:eastAsia="Times New Roman" w:hAnsi="Courier New" w:cs="Courier New"/>
+          <w:sz w:val="20"/>
+          <w:szCs w:val="20"/>
+        </w:rPr>
+        <w:t xml:space="preserve">  </w:t>
+      </w:r>
+      <w:proofErr w:type="spellStart"/>
+      <w:r>
+        <w:rPr>
+          <w:rFonts w:ascii="Courier New" w:eastAsia="Times New Roman" w:hAnsi="Courier New" w:cs="Courier New"/>
+          <w:sz w:val="20"/>
+          <w:szCs w:val="20"/>
+        </w:rPr>
+        <w:t>const</w:t>
+      </w:r>
+      <w:proofErr w:type="spellEnd"/>
+      <w:r>
+        <w:rPr>
+          <w:rFonts w:ascii="Courier New" w:eastAsia="Times New Roman" w:hAnsi="Courier New" w:cs="Courier New"/>
+          <w:sz w:val="20"/>
+          <w:szCs w:val="20"/>
+        </w:rPr>
+        <w:t xml:space="preserve"> [</w:t>
+      </w:r>
+      <w:proofErr w:type="spellStart"/>
+      <w:r>
+        <w:rPr>
+          <w:rFonts w:ascii="Courier New" w:eastAsia="Times New Roman" w:hAnsi="Courier New" w:cs="Courier New"/>
+          <w:sz w:val="20"/>
+          <w:szCs w:val="20"/>
+        </w:rPr>
+        <w:t>savedValue</w:t>
+      </w:r>
+      <w:proofErr w:type="spellEnd"/>
+      <w:r>
+        <w:rPr>
+          <w:rFonts w:ascii="Courier New" w:eastAsia="Times New Roman" w:hAnsi="Courier New" w:cs="Courier New"/>
+          <w:sz w:val="20"/>
+          <w:szCs w:val="20"/>
+        </w:rPr>
+        <w:t xml:space="preserve">, </w:t>
+      </w:r>
+      <w:proofErr w:type="spellStart"/>
+      <w:r>
+        <w:rPr>
+          <w:rFonts w:ascii="Courier New" w:eastAsia="Times New Roman" w:hAnsi="Courier New" w:cs="Courier New"/>
+          <w:sz w:val="20"/>
+          <w:szCs w:val="20"/>
+        </w:rPr>
+        <w:t>setSavedValue</w:t>
+      </w:r>
+      <w:proofErr w:type="spellEnd"/>
+      <w:r>
+        <w:rPr>
+          <w:rFonts w:ascii="Courier New" w:eastAsia="Times New Roman" w:hAnsi="Courier New" w:cs="Courier New"/>
+          <w:sz w:val="20"/>
+          <w:szCs w:val="20"/>
+        </w:rPr>
+        <w:t xml:space="preserve">] = </w:t>
+      </w:r>
+      <w:proofErr w:type="spellStart"/>
+      <w:r>
+        <w:rPr>
+          <w:rFonts w:ascii="Courier New" w:eastAsia="Times New Roman" w:hAnsi="Courier New" w:cs="Courier New"/>
+          <w:sz w:val="20"/>
+          <w:szCs w:val="20"/>
+        </w:rPr>
+        <w:t>useState</w:t>
+      </w:r>
+      <w:proofErr w:type="spellEnd"/>
+      <w:r>
+        <w:rPr>
+          <w:rFonts w:ascii="Courier New" w:eastAsia="Times New Roman" w:hAnsi="Courier New" w:cs="Courier New"/>
+          <w:sz w:val="20"/>
+          <w:szCs w:val="20"/>
+        </w:rPr>
+        <w:t>&lt;string</w:t>
+      </w:r>
+      <w:proofErr w:type="gramStart"/>
+      <w:r>
+        <w:rPr>
+          <w:rFonts w:ascii="Courier New" w:eastAsia="Times New Roman" w:hAnsi="Courier New" w:cs="Courier New"/>
+          <w:sz w:val="20"/>
+          <w:szCs w:val="20"/>
+        </w:rPr>
+        <w:t>&gt;(</w:t>
+      </w:r>
+      <w:proofErr w:type="gramEnd"/>
+      <w:r>
+        <w:rPr>
+          <w:rFonts w:ascii="Courier New" w:eastAsia="Times New Roman" w:hAnsi="Courier New" w:cs="Courier New"/>
+          <w:sz w:val="20"/>
+          <w:szCs w:val="20"/>
+        </w:rPr>
+        <w:t>'');</w:t>
+      </w:r>
+    </w:p>
+    <w:p>
+      <w:pPr>
+        <w:numPr>
+          <w:ilvl w:val="0"/>
+          <w:numId w:val="3"/>
+        </w:numPr>
+        <w:spacing w:before="100" w:beforeAutospacing="1" w:after="100" w:afterAutospacing="1" w:line="240" w:lineRule="auto"/>
+        <w:rPr>
+          <w:rFonts w:ascii="Courier New" w:eastAsia="Times New Roman" w:hAnsi="Courier New" w:cs="Courier New"/>
+          <w:sz w:val="20"/>
+          <w:szCs w:val="20"/>
+        </w:rPr>
+      </w:pPr>
+    </w:p>
+    <w:p>
+      <w:pPr>
+        <w:numPr>
+          <w:ilvl w:val="0"/>
+          <w:numId w:val="3"/>
+        </w:numPr>
+        <w:spacing w:before="100" w:beforeAutospacing="1" w:after="100" w:afterAutospacing="1" w:line="240" w:lineRule="auto"/>
+        <w:rPr>
+          <w:rFonts w:ascii="Courier New" w:eastAsia="Times New Roman" w:hAnsi="Courier New" w:cs="Courier New"/>
+          <w:sz w:val="20"/>
+          <w:szCs w:val="20"/>
+        </w:rPr>
+      </w:pPr>
+      <w:r>
+        <w:rPr>
+          <w:rFonts w:ascii="Courier New" w:eastAsia="Times New Roman" w:hAnsi="Courier New" w:cs="Courier New"/>
+          <w:sz w:val="20"/>
+          <w:szCs w:val="20"/>
+        </w:rPr>
+        <w:t xml:space="preserve">  // Function to handle changes in the input field</w:t>
+      </w:r>
+    </w:p>
+    <w:p>
+      <w:pPr>
+        <w:numPr>
+          <w:ilvl w:val="0"/>
+          <w:numId w:val="3"/>
+        </w:numPr>
+        <w:spacing w:before="100" w:beforeAutospacing="1" w:after="100" w:afterAutospacing="1" w:line="240" w:lineRule="auto"/>
+        <w:rPr>
+          <w:rFonts w:ascii="Courier New" w:eastAsia="Times New Roman" w:hAnsi="Courier New" w:cs="Courier New"/>
+          <w:sz w:val="20"/>
+          <w:szCs w:val="20"/>
+        </w:rPr>
+      </w:pPr>
+      <w:r>
+        <w:rPr>
+          <w:rFonts w:ascii="Courier New" w:eastAsia="Times New Roman" w:hAnsi="Courier New" w:cs="Courier New"/>
+          <w:sz w:val="20"/>
+          <w:szCs w:val="20"/>
+        </w:rPr>
+        <w:t xml:space="preserve">  </w:t>
+      </w:r>
+      <w:proofErr w:type="spellStart"/>
+      <w:r>
+        <w:rPr>
+          <w:rFonts w:ascii="Courier New" w:eastAsia="Times New Roman" w:hAnsi="Courier New" w:cs="Courier New"/>
+          <w:sz w:val="20"/>
+          <w:szCs w:val="20"/>
+        </w:rPr>
+        <w:t>const</w:t>
+      </w:r>
+      <w:proofErr w:type="spellEnd"/>
+      <w:r>
+        <w:rPr>
+          <w:rFonts w:ascii="Courier New" w:eastAsia="Times New Roman" w:hAnsi="Courier New" w:cs="Courier New"/>
+          <w:sz w:val="20"/>
+          <w:szCs w:val="20"/>
+        </w:rPr>
+        <w:t xml:space="preserve"> </w:t>
+      </w:r>
+      <w:proofErr w:type="spellStart"/>
+      <w:r>
+        <w:rPr>
+          <w:rFonts w:ascii="Courier New" w:eastAsia="Times New Roman" w:hAnsi="Courier New" w:cs="Courier New"/>
+          <w:sz w:val="20"/>
+          <w:szCs w:val="20"/>
+        </w:rPr>
+        <w:t>handleInputChange</w:t>
+      </w:r>
+      <w:proofErr w:type="spellEnd"/>
+      <w:r>
+        <w:rPr>
+          <w:rFonts w:ascii="Courier New" w:eastAsia="Times New Roman" w:hAnsi="Courier New" w:cs="Courier New"/>
+          <w:sz w:val="20"/>
+          <w:szCs w:val="20"/>
+        </w:rPr>
+        <w:t xml:space="preserve"> = (event: </w:t>
+      </w:r>
+      <w:proofErr w:type="spellStart"/>
+      <w:r>
+        <w:rPr>
+          <w:rFonts w:ascii="Courier New" w:eastAsia="Times New Roman" w:hAnsi="Courier New" w:cs="Courier New"/>
+          <w:sz w:val="20"/>
+          <w:szCs w:val="20"/>
+        </w:rPr>
+        <w:t>ChangeEvent</w:t>
+      </w:r>
+      <w:proofErr w:type="spellEnd"/>
+      <w:r>
+        <w:rPr>
+          <w:rFonts w:ascii="Courier New" w:eastAsia="Times New Roman" w:hAnsi="Courier New" w:cs="Courier New"/>
+          <w:sz w:val="20"/>
+          <w:szCs w:val="20"/>
+        </w:rPr>
+        <w:t>&lt;</w:t>
+      </w:r>
+      <w:proofErr w:type="spellStart"/>
+      <w:r>
+        <w:rPr>
+          <w:rFonts w:ascii="Courier New" w:eastAsia="Times New Roman" w:hAnsi="Courier New" w:cs="Courier New"/>
+          <w:sz w:val="20"/>
+          <w:szCs w:val="20"/>
+        </w:rPr>
+        <w:t>HTMLInputElement</w:t>
+      </w:r>
+      <w:proofErr w:type="spellEnd"/>
+      <w:r>
+        <w:rPr>
+          <w:rFonts w:ascii="Courier New" w:eastAsia="Times New Roman" w:hAnsi="Courier New" w:cs="Courier New"/>
+          <w:sz w:val="20"/>
+          <w:szCs w:val="20"/>
+        </w:rPr>
+        <w:t>&gt;) =&gt; {</w:t>
+      </w:r>
+    </w:p>
+    <w:p>
+      <w:pPr>
+        <w:numPr>
+          <w:ilvl w:val="0"/>
+          <w:numId w:val="3"/>
+        </w:numPr>
+        <w:spacing w:before="100" w:beforeAutospacing="1" w:after="100" w:afterAutospacing="1" w:line="240" w:lineRule="auto"/>
+        <w:rPr>
+          <w:rFonts w:ascii="Courier New" w:eastAsia="Times New Roman" w:hAnsi="Courier New" w:cs="Courier New"/>
+          <w:sz w:val="20"/>
+          <w:szCs w:val="20"/>
+        </w:rPr>
+      </w:pPr>
+      <w:r>
+        <w:rPr>
+          <w:rFonts w:ascii="Courier New" w:eastAsia="Times New Roman" w:hAnsi="Courier New" w:cs="Courier New"/>
+          <w:sz w:val="20"/>
+          <w:szCs w:val="20"/>
+        </w:rPr>
+        <w:t xml:space="preserve">    </w:t>
+      </w:r>
+      <w:proofErr w:type="spellStart"/>
+      <w:r>
+        <w:rPr>
+          <w:rFonts w:ascii="Courier New" w:eastAsia="Times New Roman" w:hAnsi="Courier New" w:cs="Courier New"/>
+          <w:sz w:val="20"/>
+          <w:szCs w:val="20"/>
+        </w:rPr>
+        <w:t>setInputValue</w:t>
+      </w:r>
+      <w:proofErr w:type="spellEnd"/>
+      <w:r>
+        <w:rPr>
+          <w:rFonts w:ascii="Courier New" w:eastAsia="Times New Roman" w:hAnsi="Courier New" w:cs="Courier New"/>
+          <w:sz w:val="20"/>
+          <w:szCs w:val="20"/>
+        </w:rPr>
+        <w:t>(</w:t>
+      </w:r>
+      <w:proofErr w:type="spellStart"/>
+      <w:proofErr w:type="gramStart"/>
+      <w:r>
+        <w:rPr>
+          <w:rFonts w:ascii="Courier New" w:eastAsia="Times New Roman" w:hAnsi="Courier New" w:cs="Courier New"/>
+          <w:sz w:val="20"/>
+          <w:szCs w:val="20"/>
+        </w:rPr>
+        <w:t>event.target</w:t>
+      </w:r>
+      <w:proofErr w:type="gramEnd"/>
+      <w:r>
+        <w:rPr>
+          <w:rFonts w:ascii="Courier New" w:eastAsia="Times New Roman" w:hAnsi="Courier New" w:cs="Courier New"/>
+          <w:sz w:val="20"/>
+          <w:szCs w:val="20"/>
+        </w:rPr>
+        <w:t>.value</w:t>
+      </w:r>
+      <w:proofErr w:type="spellEnd"/>
+      <w:r>
+        <w:rPr>
+          <w:rFonts w:ascii="Courier New" w:eastAsia="Times New Roman" w:hAnsi="Courier New" w:cs="Courier New"/>
+          <w:sz w:val="20"/>
+          <w:szCs w:val="20"/>
+        </w:rPr>
+        <w:t>);</w:t>
+      </w:r>
+    </w:p>
+    <w:p>
+      <w:pPr>
+        <w:numPr>
+          <w:ilvl w:val="0"/>
+          <w:numId w:val="3"/>
+        </w:numPr>
+        <w:spacing w:before="100" w:beforeAutospacing="1" w:after="100" w:afterAutospacing="1" w:line="240" w:lineRule="auto"/>
+        <w:rPr>
+          <w:rFonts w:ascii="Courier New" w:eastAsia="Times New Roman" w:hAnsi="Courier New" w:cs="Courier New"/>
+          <w:sz w:val="20"/>
+          <w:szCs w:val="20"/>
+        </w:rPr>
+      </w:pPr>
+      <w:r>
+        <w:rPr>
+          <w:rFonts w:ascii="Courier New" w:eastAsia="Times New Roman" w:hAnsi="Courier New" w:cs="Courier New"/>
+          <w:sz w:val="20"/>
+          <w:szCs w:val="20"/>
+        </w:rPr>
+        <w:t xml:space="preserve">  };</w:t>
+      </w:r>
+    </w:p>
+    <w:p>
+      <w:pPr>
+        <w:numPr>
+          <w:ilvl w:val="0"/>
+          <w:numId w:val="3"/>
+        </w:numPr>
+        <w:spacing w:before="100" w:beforeAutospacing="1" w:after="100" w:afterAutospacing="1" w:line="240" w:lineRule="auto"/>
+        <w:rPr>
+          <w:rFonts w:ascii="Courier New" w:eastAsia="Times New Roman" w:hAnsi="Courier New" w:cs="Courier New"/>
+          <w:sz w:val="20"/>
+          <w:szCs w:val="20"/>
+        </w:rPr>
+      </w:pPr>
+    </w:p>
+    <w:p>
+      <w:pPr>
+        <w:numPr>
+          <w:ilvl w:val="0"/>
+          <w:numId w:val="3"/>
+        </w:numPr>
+        <w:spacing w:before="100" w:beforeAutospacing="1" w:after="100" w:afterAutospacing="1" w:line="240" w:lineRule="auto"/>
+        <w:rPr>
+          <w:rFonts w:ascii="Courier New" w:eastAsia="Times New Roman" w:hAnsi="Courier New" w:cs="Courier New"/>
+          <w:sz w:val="20"/>
+          <w:szCs w:val="20"/>
+        </w:rPr>
+      </w:pPr>
+      <w:r>
+        <w:rPr>
+          <w:rFonts w:ascii="Courier New" w:eastAsia="Times New Roman" w:hAnsi="Courier New" w:cs="Courier New"/>
+          <w:sz w:val="20"/>
+          <w:szCs w:val="20"/>
+        </w:rPr>
+        <w:t xml:space="preserve">  // Function to handle the button click and save the input value</w:t>
+      </w:r>
+    </w:p>
+    <w:p>
+      <w:pPr>
+        <w:numPr>
+          <w:ilvl w:val="0"/>
+          <w:numId w:val="3"/>
+        </w:numPr>
+        <w:spacing w:before="100" w:beforeAutospacing="1" w:after="100" w:afterAutospacing="1" w:line="240" w:lineRule="auto"/>
+        <w:rPr>
+          <w:rFonts w:ascii="Courier New" w:eastAsia="Times New Roman" w:hAnsi="Courier New" w:cs="Courier New"/>
+          <w:sz w:val="20"/>
+          <w:szCs w:val="20"/>
+        </w:rPr>
+      </w:pPr>
+      <w:r>
+        <w:rPr>
+          <w:rFonts w:ascii="Courier New" w:eastAsia="Times New Roman" w:hAnsi="Courier New" w:cs="Courier New"/>
+          <w:sz w:val="20"/>
+          <w:szCs w:val="20"/>
+        </w:rPr>
+        <w:t xml:space="preserve">  </w:t>
+      </w:r>
+      <w:proofErr w:type="spellStart"/>
+      <w:r>
+        <w:rPr>
+          <w:rFonts w:ascii="Courier New" w:eastAsia="Times New Roman" w:hAnsi="Courier New" w:cs="Courier New"/>
+          <w:sz w:val="20"/>
+          <w:szCs w:val="20"/>
+        </w:rPr>
+        <w:t>const</w:t>
+      </w:r>
+      <w:proofErr w:type="spellEnd"/>
+      <w:r>
+        <w:rPr>
+          <w:rFonts w:ascii="Courier New" w:eastAsia="Times New Roman" w:hAnsi="Courier New" w:cs="Courier New"/>
+          <w:sz w:val="20"/>
+          <w:szCs w:val="20"/>
+        </w:rPr>
+        <w:t xml:space="preserve"> </w:t>
+      </w:r>
+      <w:proofErr w:type="spellStart"/>
+      <w:r>
+        <w:rPr>
+          <w:rFonts w:ascii="Courier New" w:eastAsia="Times New Roman" w:hAnsi="Courier New" w:cs="Courier New"/>
+          <w:sz w:val="20"/>
+          <w:szCs w:val="20"/>
+        </w:rPr>
+        <w:t>handleButtonClick</w:t>
+      </w:r>
+      <w:proofErr w:type="spellEnd"/>
+      <w:r>
+        <w:rPr>
+          <w:rFonts w:ascii="Courier New" w:eastAsia="Times New Roman" w:hAnsi="Courier New" w:cs="Courier New"/>
+          <w:sz w:val="20"/>
+          <w:szCs w:val="20"/>
+        </w:rPr>
+        <w:t xml:space="preserve"> = () =&gt; {</w:t>
+      </w:r>
+    </w:p>
+    <w:p>
+      <w:pPr>
+        <w:numPr>
+          <w:ilvl w:val="0"/>
+          <w:numId w:val="3"/>
+        </w:numPr>
+        <w:spacing w:before="100" w:beforeAutospacing="1" w:after="100" w:afterAutospacing="1" w:line="240" w:lineRule="auto"/>
+        <w:rPr>
+          <w:rFonts w:ascii="Courier New" w:eastAsia="Times New Roman" w:hAnsi="Courier New" w:cs="Courier New"/>
+          <w:sz w:val="20"/>
+          <w:szCs w:val="20"/>
+        </w:rPr>
+      </w:pPr>
+      <w:r>
+        <w:rPr>
+          <w:rFonts w:ascii="Courier New" w:eastAsia="Times New Roman" w:hAnsi="Courier New" w:cs="Courier New"/>
+          <w:sz w:val="20"/>
+          <w:szCs w:val="20"/>
+        </w:rPr>
+        <w:t xml:space="preserve">    </w:t>
+      </w:r>
+      <w:proofErr w:type="spellStart"/>
+      <w:r>
+        <w:rPr>
+          <w:rFonts w:ascii="Courier New" w:eastAsia="Times New Roman" w:hAnsi="Courier New" w:cs="Courier New"/>
+          <w:sz w:val="20"/>
+          <w:szCs w:val="20"/>
+        </w:rPr>
+        <w:t>setSavedValue</w:t>
+      </w:r>
+      <w:proofErr w:type="spellEnd"/>
+      <w:r>
+        <w:rPr>
+          <w:rFonts w:ascii="Courier New" w:eastAsia="Times New Roman" w:hAnsi="Courier New" w:cs="Courier New"/>
+          <w:sz w:val="20"/>
+          <w:szCs w:val="20"/>
+        </w:rPr>
+        <w:t>(</w:t>
+      </w:r>
+      <w:proofErr w:type="spellStart"/>
+      <w:r>
+        <w:rPr>
+          <w:rFonts w:ascii="Courier New" w:eastAsia="Times New Roman" w:hAnsi="Courier New" w:cs="Courier New"/>
+          <w:sz w:val="20"/>
+          <w:szCs w:val="20"/>
+        </w:rPr>
+        <w:t>inputValue</w:t>
+      </w:r>
+      <w:proofErr w:type="spellEnd"/>
+      <w:r>
+        <w:rPr>
+          <w:rFonts w:ascii="Courier New" w:eastAsia="Times New Roman" w:hAnsi="Courier New" w:cs="Courier New"/>
+          <w:sz w:val="20"/>
+          <w:szCs w:val="20"/>
+        </w:rPr>
+        <w:t>);</w:t>
+      </w:r>
+    </w:p>
+    <w:p>
+      <w:pPr>
+        <w:numPr>
+          <w:ilvl w:val="0"/>
+          <w:numId w:val="3"/>
+        </w:numPr>
+        <w:spacing w:before="100" w:beforeAutospacing="1" w:after="100" w:afterAutospacing="1" w:line="240" w:lineRule="auto"/>
+        <w:rPr>
+          <w:rFonts w:ascii="Courier New" w:eastAsia="Times New Roman" w:hAnsi="Courier New" w:cs="Courier New"/>
+          <w:sz w:val="20"/>
+          <w:szCs w:val="20"/>
+        </w:rPr>
+      </w:pPr>
+      <w:r>
+        <w:rPr>
+          <w:rFonts w:ascii="Courier New" w:eastAsia="Times New Roman" w:hAnsi="Courier New" w:cs="Courier New"/>
+          <w:sz w:val="20"/>
+          <w:szCs w:val="20"/>
+        </w:rPr>
+        <w:t xml:space="preserve">  };</w:t>
+      </w:r>
+    </w:p>
+    <w:p>
+      <w:pPr>
+        <w:numPr>
+          <w:ilvl w:val="0"/>
+          <w:numId w:val="3"/>
+        </w:numPr>
+        <w:spacing w:before="100" w:beforeAutospacing="1" w:after="100" w:afterAutospacing="1" w:line="240" w:lineRule="auto"/>
+        <w:rPr>
+          <w:rFonts w:ascii="Courier New" w:eastAsia="Times New Roman" w:hAnsi="Courier New" w:cs="Courier New"/>
+          <w:sz w:val="20"/>
+          <w:szCs w:val="20"/>
+        </w:rPr>
+      </w:pPr>
+    </w:p>
+    <w:p>
+      <w:pPr>
+        <w:numPr>
+          <w:ilvl w:val="0"/>
+          <w:numId w:val="3"/>
+        </w:numPr>
+        <w:spacing w:before="100" w:beforeAutospacing="1" w:after="100" w:afterAutospacing="1" w:line="240" w:lineRule="auto"/>
+        <w:rPr>
+          <w:rFonts w:ascii="Courier New" w:eastAsia="Times New Roman" w:hAnsi="Courier New" w:cs="Courier New"/>
+          <w:sz w:val="20"/>
+          <w:szCs w:val="20"/>
+        </w:rPr>
+      </w:pPr>
+      <w:r>
+        <w:rPr>
+          <w:rFonts w:ascii="Courier New" w:eastAsia="Times New Roman" w:hAnsi="Courier New" w:cs="Courier New"/>
+          <w:sz w:val="20"/>
+          <w:szCs w:val="20"/>
+        </w:rPr>
+        <w:t xml:space="preserve">  return (</w:t>
+      </w:r>
+    </w:p>
+    <w:p>
+      <w:pPr>
+        <w:numPr>
+          <w:ilvl w:val="0"/>
+          <w:numId w:val="3"/>
+        </w:numPr>
+        <w:spacing w:before="100" w:beforeAutospacing="1" w:after="100" w:afterAutospacing="1" w:line="240" w:lineRule="auto"/>
+        <w:rPr>
+          <w:rFonts w:ascii="Courier New" w:eastAsia="Times New Roman" w:hAnsi="Courier New" w:cs="Courier New"/>
+          <w:sz w:val="20"/>
+          <w:szCs w:val="20"/>
+        </w:rPr>
+      </w:pPr>
+      <w:r>
+        <w:rPr>
+          <w:rFonts w:ascii="Courier New" w:eastAsia="Times New Roman" w:hAnsi="Courier New" w:cs="Courier New"/>
+          <w:sz w:val="20"/>
+          <w:szCs w:val="20"/>
+        </w:rPr>
+        <w:t xml:space="preserve">    &lt;div </w:t>
+      </w:r>
+      <w:proofErr w:type="spellStart"/>
+      <w:r>
+        <w:rPr>
+          <w:rFonts w:ascii="Courier New" w:eastAsia="Times New Roman" w:hAnsi="Courier New" w:cs="Courier New"/>
+          <w:sz w:val="20"/>
+          <w:szCs w:val="20"/>
+        </w:rPr>
+        <w:t>className</w:t>
+      </w:r>
+      <w:proofErr w:type="spellEnd"/>
+      <w:r>
+        <w:rPr>
+          <w:rFonts w:ascii="Courier New" w:eastAsia="Times New Roman" w:hAnsi="Courier New" w:cs="Courier New"/>
+          <w:sz w:val="20"/>
+          <w:szCs w:val="20"/>
+        </w:rPr>
+        <w:t>="p-4"&gt;</w:t>
+      </w:r>
+    </w:p>
+    <w:p>
+      <w:pPr>
+        <w:numPr>
+          <w:ilvl w:val="0"/>
+          <w:numId w:val="3"/>
+        </w:numPr>
+        <w:spacing w:before="100" w:beforeAutospacing="1" w:after="100" w:afterAutospacing="1" w:line="240" w:lineRule="auto"/>
+        <w:rPr>
+          <w:rFonts w:ascii="Courier New" w:eastAsia="Times New Roman" w:hAnsi="Courier New" w:cs="Courier New"/>
+          <w:sz w:val="20"/>
+          <w:szCs w:val="20"/>
+        </w:rPr>
+      </w:pPr>
+      <w:r>
+        <w:rPr>
+          <w:rFonts w:ascii="Courier New" w:eastAsia="Times New Roman" w:hAnsi="Courier New" w:cs="Courier New"/>
+          <w:sz w:val="20"/>
+          <w:szCs w:val="20"/>
+        </w:rPr>
+        <w:t xml:space="preserve">      &lt;h1 </w:t>
+      </w:r>
+      <w:proofErr w:type="spellStart"/>
+      <w:r>
+        <w:rPr>
+          <w:rFonts w:ascii="Courier New" w:eastAsia="Times New Roman" w:hAnsi="Courier New" w:cs="Courier New"/>
+          <w:sz w:val="20"/>
+          <w:szCs w:val="20"/>
+        </w:rPr>
+        <w:t>className</w:t>
+      </w:r>
+      <w:proofErr w:type="spellEnd"/>
+      <w:r>
+        <w:rPr>
+          <w:rFonts w:ascii="Courier New" w:eastAsia="Times New Roman" w:hAnsi="Courier New" w:cs="Courier New"/>
+          <w:sz w:val="20"/>
+          <w:szCs w:val="20"/>
+        </w:rPr>
+        <w:t>="text-xl font-bold mb-4"&gt;Save Input to State&lt;/h1&gt;</w:t>
+      </w:r>
+    </w:p>
+    <w:p>
+      <w:pPr>
+        <w:numPr>
+          <w:ilvl w:val="0"/>
+          <w:numId w:val="3"/>
+        </w:numPr>
+        <w:spacing w:before="100" w:beforeAutospacing="1" w:after="100" w:afterAutospacing="1" w:line="240" w:lineRule="auto"/>
+        <w:rPr>
+          <w:rFonts w:ascii="Courier New" w:eastAsia="Times New Roman" w:hAnsi="Courier New" w:cs="Courier New"/>
+          <w:sz w:val="20"/>
+          <w:szCs w:val="20"/>
+        </w:rPr>
+      </w:pPr>
+      <w:r>
+        <w:rPr>
+          <w:rFonts w:ascii="Courier New" w:eastAsia="Times New Roman" w:hAnsi="Courier New" w:cs="Courier New"/>
+          <w:sz w:val="20"/>
+          <w:szCs w:val="20"/>
+        </w:rPr>
+        <w:t xml:space="preserve">      &lt;input</w:t>
+      </w:r>
+    </w:p>
+    <w:p>
+      <w:pPr>
+        <w:numPr>
+          <w:ilvl w:val="0"/>
+          <w:numId w:val="3"/>
+        </w:numPr>
+        <w:spacing w:before="100" w:beforeAutospacing="1" w:after="100" w:afterAutospacing="1" w:line="240" w:lineRule="auto"/>
+        <w:rPr>
+          <w:rFonts w:ascii="Courier New" w:eastAsia="Times New Roman" w:hAnsi="Courier New" w:cs="Courier New"/>
+          <w:sz w:val="20"/>
+          <w:szCs w:val="20"/>
+        </w:rPr>
+      </w:pPr>
+      <w:r>
+        <w:rPr>
+          <w:rFonts w:ascii="Courier New" w:eastAsia="Times New Roman" w:hAnsi="Courier New" w:cs="Courier New"/>
+          <w:sz w:val="20"/>
+          <w:szCs w:val="20"/>
+        </w:rPr>
+        <w:t xml:space="preserve">        type="text"</w:t>
+      </w:r>
+    </w:p>
+    <w:p>
+      <w:pPr>
+        <w:numPr>
+          <w:ilvl w:val="0"/>
+          <w:numId w:val="3"/>
+        </w:numPr>
+        <w:spacing w:before="100" w:beforeAutospacing="1" w:after="100" w:afterAutospacing="1" w:line="240" w:lineRule="auto"/>
+        <w:rPr>
+          <w:rFonts w:ascii="Courier New" w:eastAsia="Times New Roman" w:hAnsi="Courier New" w:cs="Courier New"/>
+          <w:sz w:val="20"/>
+          <w:szCs w:val="20"/>
+        </w:rPr>
+      </w:pPr>
+      <w:r>
+        <w:rPr>
+          <w:rFonts w:ascii="Courier New" w:eastAsia="Times New Roman" w:hAnsi="Courier New" w:cs="Courier New"/>
+          <w:sz w:val="20"/>
+          <w:szCs w:val="20"/>
+        </w:rPr>
+        <w:t xml:space="preserve">        value={</w:t>
+      </w:r>
+      <w:proofErr w:type="spellStart"/>
+      <w:r>
+        <w:rPr>
+          <w:rFonts w:ascii="Courier New" w:eastAsia="Times New Roman" w:hAnsi="Courier New" w:cs="Courier New"/>
+          <w:sz w:val="20"/>
+          <w:szCs w:val="20"/>
+        </w:rPr>
+        <w:t>inputValue</w:t>
+      </w:r>
+      <w:proofErr w:type="spellEnd"/>
+      <w:r>
+        <w:rPr>
+          <w:rFonts w:ascii="Courier New" w:eastAsia="Times New Roman" w:hAnsi="Courier New" w:cs="Courier New"/>
+          <w:sz w:val="20"/>
+          <w:szCs w:val="20"/>
+        </w:rPr>
+        <w:t>}</w:t>
+      </w:r>
+    </w:p>
+    <w:p>
+      <w:pPr>
+        <w:numPr>
+          <w:ilvl w:val="0"/>
+          <w:numId w:val="3"/>
+        </w:numPr>
+        <w:spacing w:before="100" w:beforeAutospacing="1" w:after="100" w:afterAutospacing="1" w:line="240" w:lineRule="auto"/>
+        <w:rPr>
+          <w:rFonts w:ascii="Courier New" w:eastAsia="Times New Roman" w:hAnsi="Courier New" w:cs="Courier New"/>
+          <w:sz w:val="20"/>
+          <w:szCs w:val="20"/>
+        </w:rPr>
+      </w:pPr>
+      <w:r>
+        <w:rPr>
+          <w:rFonts w:ascii="Courier New" w:eastAsia="Times New Roman" w:hAnsi="Courier New" w:cs="Courier New"/>
+          <w:sz w:val="20"/>
+          <w:szCs w:val="20"/>
+        </w:rPr>
+        <w:t xml:space="preserve">        </w:t>
+      </w:r>
+      <w:proofErr w:type="spellStart"/>
+      <w:r>
+        <w:rPr>
+          <w:rFonts w:ascii="Courier New" w:eastAsia="Times New Roman" w:hAnsi="Courier New" w:cs="Courier New"/>
+          <w:sz w:val="20"/>
+          <w:szCs w:val="20"/>
+        </w:rPr>
+        <w:t>onChange</w:t>
+      </w:r>
+      <w:proofErr w:type="spellEnd"/>
+      <w:r>
+        <w:rPr>
+          <w:rFonts w:ascii="Courier New" w:eastAsia="Times New Roman" w:hAnsi="Courier New" w:cs="Courier New"/>
+          <w:sz w:val="20"/>
+          <w:szCs w:val="20"/>
+        </w:rPr>
+        <w:t>={</w:t>
+      </w:r>
+      <w:proofErr w:type="spellStart"/>
+      <w:r>
+        <w:rPr>
+          <w:rFonts w:ascii="Courier New" w:eastAsia="Times New Roman" w:hAnsi="Courier New" w:cs="Courier New"/>
+          <w:sz w:val="20"/>
+          <w:szCs w:val="20"/>
+        </w:rPr>
+        <w:t>handleInputChange</w:t>
+      </w:r>
+      <w:proofErr w:type="spellEnd"/>
+      <w:r>
+        <w:rPr>
+          <w:rFonts w:ascii="Courier New" w:eastAsia="Times New Roman" w:hAnsi="Courier New" w:cs="Courier New"/>
+          <w:sz w:val="20"/>
+          <w:szCs w:val="20"/>
+        </w:rPr>
+        <w:t>}</w:t>
+      </w:r>
+    </w:p>
+    <w:p>
+      <w:pPr>
+        <w:numPr>
+          <w:ilvl w:val="0"/>
+          <w:numId w:val="3"/>
+        </w:numPr>
+        <w:spacing w:before="100" w:beforeAutospacing="1" w:after="100" w:afterAutospacing="1" w:line="240" w:lineRule="auto"/>
+        <w:rPr>
+          <w:rFonts w:ascii="Courier New" w:eastAsia="Times New Roman" w:hAnsi="Courier New" w:cs="Courier New"/>
+          <w:sz w:val="20"/>
+          <w:szCs w:val="20"/>
+        </w:rPr>
+      </w:pPr>
+      <w:r>
+        <w:rPr>
+          <w:rFonts w:ascii="Courier New" w:eastAsia="Times New Roman" w:hAnsi="Courier New" w:cs="Courier New"/>
+          <w:sz w:val="20"/>
+          <w:szCs w:val="20"/>
+        </w:rPr>
+        <w:t xml:space="preserve">        </w:t>
+      </w:r>
+      <w:proofErr w:type="spellStart"/>
+      <w:r>
+        <w:rPr>
+          <w:rFonts w:ascii="Courier New" w:eastAsia="Times New Roman" w:hAnsi="Courier New" w:cs="Courier New"/>
+          <w:sz w:val="20"/>
+          <w:szCs w:val="20"/>
+        </w:rPr>
+        <w:t>className</w:t>
+      </w:r>
+      <w:proofErr w:type="spellEnd"/>
+      <w:r>
+        <w:rPr>
+          <w:rFonts w:ascii="Courier New" w:eastAsia="Times New Roman" w:hAnsi="Courier New" w:cs="Courier New"/>
+          <w:sz w:val="20"/>
+          <w:szCs w:val="20"/>
+        </w:rPr>
+        <w:t>="border p-2 mb-4"</w:t>
+      </w:r>
+    </w:p>
+    <w:p>
+      <w:pPr>
+        <w:numPr>
+          <w:ilvl w:val="0"/>
+          <w:numId w:val="3"/>
+        </w:numPr>
+        <w:spacing w:before="100" w:beforeAutospacing="1" w:after="100" w:afterAutospacing="1" w:line="240" w:lineRule="auto"/>
+        <w:rPr>
+          <w:rFonts w:ascii="Courier New" w:eastAsia="Times New Roman" w:hAnsi="Courier New" w:cs="Courier New"/>
+          <w:sz w:val="20"/>
+          <w:szCs w:val="20"/>
+        </w:rPr>
+      </w:pPr>
+      <w:r>
+        <w:rPr>
+          <w:rFonts w:ascii="Courier New" w:eastAsia="Times New Roman" w:hAnsi="Courier New" w:cs="Courier New"/>
+          <w:sz w:val="20"/>
+          <w:szCs w:val="20"/>
+        </w:rPr>
+        <w:lastRenderedPageBreak/>
+        <w:t xml:space="preserve">        placeholder="Enter something..."</w:t>
+      </w:r>
+    </w:p>
+    <w:p>
+      <w:pPr>
+        <w:numPr>
+          <w:ilvl w:val="0"/>
+          <w:numId w:val="3"/>
+        </w:numPr>
+        <w:spacing w:before="100" w:beforeAutospacing="1" w:after="100" w:afterAutospacing="1" w:line="240" w:lineRule="auto"/>
+        <w:rPr>
+          <w:rFonts w:ascii="Courier New" w:eastAsia="Times New Roman" w:hAnsi="Courier New" w:cs="Courier New"/>
+          <w:sz w:val="20"/>
+          <w:szCs w:val="20"/>
+        </w:rPr>
+      </w:pPr>
+      <w:r>
+        <w:rPr>
+          <w:rFonts w:ascii="Courier New" w:eastAsia="Times New Roman" w:hAnsi="Courier New" w:cs="Courier New"/>
+          <w:sz w:val="20"/>
+          <w:szCs w:val="20"/>
+        </w:rPr>
+        <w:t xml:space="preserve">      /&gt;</w:t>
+      </w:r>
+    </w:p>
+    <w:p>
+      <w:pPr>
+        <w:numPr>
+          <w:ilvl w:val="0"/>
+          <w:numId w:val="3"/>
+        </w:numPr>
+        <w:spacing w:before="100" w:beforeAutospacing="1" w:after="100" w:afterAutospacing="1" w:line="240" w:lineRule="auto"/>
+        <w:rPr>
+          <w:rFonts w:ascii="Courier New" w:eastAsia="Times New Roman" w:hAnsi="Courier New" w:cs="Courier New"/>
+          <w:sz w:val="20"/>
+          <w:szCs w:val="20"/>
+        </w:rPr>
+      </w:pPr>
+      <w:r>
+        <w:rPr>
+          <w:rFonts w:ascii="Courier New" w:eastAsia="Times New Roman" w:hAnsi="Courier New" w:cs="Courier New"/>
+          <w:sz w:val="20"/>
+          <w:szCs w:val="20"/>
+        </w:rPr>
+        <w:t xml:space="preserve">      &lt;button</w:t>
+      </w:r>
+    </w:p>
+    <w:p>
+      <w:pPr>
+        <w:numPr>
+          <w:ilvl w:val="0"/>
+          <w:numId w:val="3"/>
+        </w:numPr>
+        <w:spacing w:before="100" w:beforeAutospacing="1" w:after="100" w:afterAutospacing="1" w:line="240" w:lineRule="auto"/>
+        <w:rPr>
+          <w:rFonts w:ascii="Courier New" w:eastAsia="Times New Roman" w:hAnsi="Courier New" w:cs="Courier New"/>
+          <w:sz w:val="20"/>
+          <w:szCs w:val="20"/>
+        </w:rPr>
+      </w:pPr>
+      <w:r>
+        <w:rPr>
+          <w:rFonts w:ascii="Courier New" w:eastAsia="Times New Roman" w:hAnsi="Courier New" w:cs="Courier New"/>
+          <w:sz w:val="20"/>
+          <w:szCs w:val="20"/>
+        </w:rPr>
+        <w:t xml:space="preserve">        </w:t>
+      </w:r>
+      <w:proofErr w:type="spellStart"/>
+      <w:r>
+        <w:rPr>
+          <w:rFonts w:ascii="Courier New" w:eastAsia="Times New Roman" w:hAnsi="Courier New" w:cs="Courier New"/>
+          <w:sz w:val="20"/>
+          <w:szCs w:val="20"/>
+        </w:rPr>
+        <w:t>onClick</w:t>
+      </w:r>
+      <w:proofErr w:type="spellEnd"/>
+      <w:r>
+        <w:rPr>
+          <w:rFonts w:ascii="Courier New" w:eastAsia="Times New Roman" w:hAnsi="Courier New" w:cs="Courier New"/>
+          <w:sz w:val="20"/>
+          <w:szCs w:val="20"/>
+        </w:rPr>
+        <w:t>={</w:t>
+      </w:r>
+      <w:proofErr w:type="spellStart"/>
+      <w:r>
+        <w:rPr>
+          <w:rFonts w:ascii="Courier New" w:eastAsia="Times New Roman" w:hAnsi="Courier New" w:cs="Courier New"/>
+          <w:sz w:val="20"/>
+          <w:szCs w:val="20"/>
+        </w:rPr>
+        <w:t>handleButtonClick</w:t>
+      </w:r>
+      <w:proofErr w:type="spellEnd"/>
+      <w:r>
+        <w:rPr>
+          <w:rFonts w:ascii="Courier New" w:eastAsia="Times New Roman" w:hAnsi="Courier New" w:cs="Courier New"/>
+          <w:sz w:val="20"/>
+          <w:szCs w:val="20"/>
+        </w:rPr>
+        <w:t>}</w:t>
+      </w:r>
+    </w:p>
+    <w:p>
+      <w:pPr>
+        <w:numPr>
+          <w:ilvl w:val="0"/>
+          <w:numId w:val="3"/>
+        </w:numPr>
+        <w:spacing w:before="100" w:beforeAutospacing="1" w:after="100" w:afterAutospacing="1" w:line="240" w:lineRule="auto"/>
+        <w:rPr>
+          <w:rFonts w:ascii="Courier New" w:eastAsia="Times New Roman" w:hAnsi="Courier New" w:cs="Courier New"/>
+          <w:sz w:val="20"/>
+          <w:szCs w:val="20"/>
+        </w:rPr>
+      </w:pPr>
+      <w:r>
+        <w:rPr>
+          <w:rFonts w:ascii="Courier New" w:eastAsia="Times New Roman" w:hAnsi="Courier New" w:cs="Courier New"/>
+          <w:sz w:val="20"/>
+          <w:szCs w:val="20"/>
+        </w:rPr>
+        <w:t xml:space="preserve">        </w:t>
+      </w:r>
+      <w:proofErr w:type="spellStart"/>
+      <w:r>
+        <w:rPr>
+          <w:rFonts w:ascii="Courier New" w:eastAsia="Times New Roman" w:hAnsi="Courier New" w:cs="Courier New"/>
+          <w:sz w:val="20"/>
+          <w:szCs w:val="20"/>
+        </w:rPr>
+        <w:t>className</w:t>
+      </w:r>
+      <w:proofErr w:type="spellEnd"/>
+      <w:r>
+        <w:rPr>
+          <w:rFonts w:ascii="Courier New" w:eastAsia="Times New Roman" w:hAnsi="Courier New" w:cs="Courier New"/>
+          <w:sz w:val="20"/>
+          <w:szCs w:val="20"/>
+        </w:rPr>
+        <w:t>="bg-blue-500 text-white px-4 py-2 rounded"</w:t>
+      </w:r>
+    </w:p>
+    <w:p>
+      <w:pPr>
+        <w:numPr>
+          <w:ilvl w:val="0"/>
+          <w:numId w:val="3"/>
+        </w:numPr>
+        <w:spacing w:before="100" w:beforeAutospacing="1" w:after="100" w:afterAutospacing="1" w:line="240" w:lineRule="auto"/>
+        <w:rPr>
+          <w:rFonts w:ascii="Courier New" w:eastAsia="Times New Roman" w:hAnsi="Courier New" w:cs="Courier New"/>
+          <w:sz w:val="20"/>
+          <w:szCs w:val="20"/>
+        </w:rPr>
+      </w:pPr>
+      <w:r>
+        <w:rPr>
+          <w:rFonts w:ascii="Courier New" w:eastAsia="Times New Roman" w:hAnsi="Courier New" w:cs="Courier New"/>
+          <w:sz w:val="20"/>
+          <w:szCs w:val="20"/>
+        </w:rPr>
+        <w:t xml:space="preserve">      &gt;</w:t>
+      </w:r>
+    </w:p>
+    <w:p>
+      <w:pPr>
+        <w:numPr>
+          <w:ilvl w:val="0"/>
+          <w:numId w:val="3"/>
+        </w:numPr>
+        <w:spacing w:before="100" w:beforeAutospacing="1" w:after="100" w:afterAutospacing="1" w:line="240" w:lineRule="auto"/>
+        <w:rPr>
+          <w:rFonts w:ascii="Courier New" w:eastAsia="Times New Roman" w:hAnsi="Courier New" w:cs="Courier New"/>
+          <w:sz w:val="20"/>
+          <w:szCs w:val="20"/>
+        </w:rPr>
+      </w:pPr>
+      <w:r>
+        <w:rPr>
+          <w:rFonts w:ascii="Courier New" w:eastAsia="Times New Roman" w:hAnsi="Courier New" w:cs="Courier New"/>
+          <w:sz w:val="20"/>
+          <w:szCs w:val="20"/>
+        </w:rPr>
+        <w:t xml:space="preserve">        Save</w:t>
+      </w:r>
+    </w:p>
+    <w:p>
+      <w:pPr>
+        <w:numPr>
+          <w:ilvl w:val="0"/>
+          <w:numId w:val="3"/>
+        </w:numPr>
+        <w:spacing w:before="100" w:beforeAutospacing="1" w:after="100" w:afterAutospacing="1" w:line="240" w:lineRule="auto"/>
+        <w:rPr>
+          <w:rFonts w:ascii="Courier New" w:eastAsia="Times New Roman" w:hAnsi="Courier New" w:cs="Courier New"/>
+          <w:sz w:val="20"/>
+          <w:szCs w:val="20"/>
+        </w:rPr>
+      </w:pPr>
+      <w:r>
+        <w:rPr>
+          <w:rFonts w:ascii="Courier New" w:eastAsia="Times New Roman" w:hAnsi="Courier New" w:cs="Courier New"/>
+          <w:sz w:val="20"/>
+          <w:szCs w:val="20"/>
+        </w:rPr>
+        <w:t xml:space="preserve">      &lt;/button&gt;</w:t>
+      </w:r>
+    </w:p>
+    <w:p>
+      <w:pPr>
+        <w:numPr>
+          <w:ilvl w:val="0"/>
+          <w:numId w:val="3"/>
+        </w:numPr>
+        <w:spacing w:before="100" w:beforeAutospacing="1" w:after="100" w:afterAutospacing="1" w:line="240" w:lineRule="auto"/>
+        <w:rPr>
+          <w:rFonts w:ascii="Courier New" w:eastAsia="Times New Roman" w:hAnsi="Courier New" w:cs="Courier New"/>
+          <w:sz w:val="20"/>
+          <w:szCs w:val="20"/>
+        </w:rPr>
+      </w:pPr>
+      <w:r>
+        <w:rPr>
+          <w:rFonts w:ascii="Courier New" w:eastAsia="Times New Roman" w:hAnsi="Courier New" w:cs="Courier New"/>
+          <w:sz w:val="20"/>
+          <w:szCs w:val="20"/>
+        </w:rPr>
+        <w:t xml:space="preserve">      &lt;p </w:t>
+      </w:r>
+      <w:proofErr w:type="spellStart"/>
+      <w:r>
+        <w:rPr>
+          <w:rFonts w:ascii="Courier New" w:eastAsia="Times New Roman" w:hAnsi="Courier New" w:cs="Courier New"/>
+          <w:sz w:val="20"/>
+          <w:szCs w:val="20"/>
+        </w:rPr>
+        <w:t>className</w:t>
+      </w:r>
+      <w:proofErr w:type="spellEnd"/>
+      <w:r>
+        <w:rPr>
+          <w:rFonts w:ascii="Courier New" w:eastAsia="Times New Roman" w:hAnsi="Courier New" w:cs="Courier New"/>
+          <w:sz w:val="20"/>
+          <w:szCs w:val="20"/>
+        </w:rPr>
+        <w:t>="mt-4"&gt;Saved Value: {</w:t>
+      </w:r>
+      <w:proofErr w:type="spellStart"/>
+      <w:r>
+        <w:rPr>
+          <w:rFonts w:ascii="Courier New" w:eastAsia="Times New Roman" w:hAnsi="Courier New" w:cs="Courier New"/>
+          <w:sz w:val="20"/>
+          <w:szCs w:val="20"/>
+        </w:rPr>
+        <w:t>savedValue</w:t>
+      </w:r>
+      <w:proofErr w:type="spellEnd"/>
+      <w:r>
+        <w:rPr>
+          <w:rFonts w:ascii="Courier New" w:eastAsia="Times New Roman" w:hAnsi="Courier New" w:cs="Courier New"/>
+          <w:sz w:val="20"/>
+          <w:szCs w:val="20"/>
+        </w:rPr>
+        <w:t>}&lt;/p&gt;</w:t>
+      </w:r>
+    </w:p>
+    <w:p>
+      <w:pPr>
+        <w:numPr>
+          <w:ilvl w:val="0"/>
+          <w:numId w:val="3"/>
+        </w:numPr>
+        <w:spacing w:before="100" w:beforeAutospacing="1" w:after="100" w:afterAutospacing="1" w:line="240" w:lineRule="auto"/>
+        <w:rPr>
+          <w:rFonts w:ascii="Courier New" w:eastAsia="Times New Roman" w:hAnsi="Courier New" w:cs="Courier New"/>
+          <w:sz w:val="20"/>
+          <w:szCs w:val="20"/>
+        </w:rPr>
+      </w:pPr>
+      <w:r>
+        <w:rPr>
+          <w:rFonts w:ascii="Courier New" w:eastAsia="Times New Roman" w:hAnsi="Courier New" w:cs="Courier New"/>
+          <w:sz w:val="20"/>
+          <w:szCs w:val="20"/>
+        </w:rPr>
+        <w:t xml:space="preserve">    &lt;/div&gt;</w:t>
+      </w:r>
+    </w:p>
+    <w:p>
+      <w:pPr>
+        <w:numPr>
+          <w:ilvl w:val="0"/>
+          <w:numId w:val="3"/>
+        </w:numPr>
+        <w:spacing w:before="100" w:beforeAutospacing="1" w:after="100" w:afterAutospacing="1" w:line="240" w:lineRule="auto"/>
+        <w:rPr>
+          <w:rFonts w:ascii="Courier New" w:eastAsia="Times New Roman" w:hAnsi="Courier New" w:cs="Courier New"/>
+          <w:sz w:val="20"/>
+          <w:szCs w:val="20"/>
+        </w:rPr>
+      </w:pPr>
+      <w:r>
+        <w:rPr>
+          <w:rFonts w:ascii="Courier New" w:eastAsia="Times New Roman" w:hAnsi="Courier New" w:cs="Courier New"/>
+          <w:sz w:val="20"/>
+          <w:szCs w:val="20"/>
+        </w:rPr>
+        <w:t xml:space="preserve">  );</w:t>
+      </w:r>
+    </w:p>
+    <w:p>
+      <w:pPr>
+        <w:numPr>
+          <w:ilvl w:val="0"/>
+          <w:numId w:val="3"/>
+        </w:numPr>
+        <w:spacing w:before="100" w:beforeAutospacing="1" w:after="100" w:afterAutospacing="1" w:line="240" w:lineRule="auto"/>
+        <w:rPr>
+          <w:rFonts w:ascii="Courier New" w:eastAsia="Times New Roman" w:hAnsi="Courier New" w:cs="Courier New"/>
+          <w:sz w:val="20"/>
+          <w:szCs w:val="20"/>
+        </w:rPr>
+      </w:pPr>
+      <w:r>
+        <w:rPr>
+          <w:rFonts w:ascii="Courier New" w:eastAsia="Times New Roman" w:hAnsi="Courier New" w:cs="Courier New"/>
+          <w:sz w:val="20"/>
+          <w:szCs w:val="20"/>
+        </w:rPr>
+        <w:t>}</w:t>
+      </w:r>
+    </w:p>
+    <w:p>
+      <w:pPr>
+        <w:numPr>
+          <w:ilvl w:val="0"/>
+          <w:numId w:val="3"/>
+        </w:numPr>
+        <w:spacing w:before="100" w:beforeAutospacing="1" w:after="100" w:afterAutospacing="1" w:line="240" w:lineRule="auto"/>
+        <w:rPr>
+          <w:rFonts w:ascii="Courier New" w:eastAsia="Times New Roman" w:hAnsi="Courier New" w:cs="Courier New"/>
+          <w:sz w:val="20"/>
+          <w:szCs w:val="20"/>
+        </w:rPr>
+      </w:pPr>
+    </w:p>
+    <w:p>
+      <w:pPr>
+        <w:numPr>
+          <w:ilvl w:val="0"/>
+          <w:numId w:val="3"/>
+        </w:numPr>
+        <w:spacing w:before="100" w:beforeAutospacing="1" w:after="100" w:afterAutospacing="1" w:line="240" w:lineRule="auto"/>
+        <w:rPr>
+          <w:rFonts w:ascii="Times New Roman" w:eastAsia="Times New Roman" w:hAnsi="Times New Roman" w:cs="Times New Roman"/>
+          <w:sz w:val="24"/>
+          <w:szCs w:val="24"/>
+        </w:rPr>
+      </w:pPr>
+      <w:r>
+        <w:rPr>
+          <w:rFonts w:ascii="Courier New" w:eastAsia="Times New Roman" w:hAnsi="Courier New" w:cs="Courier New"/>
+          <w:sz w:val="20"/>
+          <w:szCs w:val="20"/>
+        </w:rPr>
+        <w:t>export default App;</w:t>
+      </w:r>
+    </w:p>
+    <w:p>
+      <w:pPr>
+        <w:numPr>
+          <w:ilvl w:val="0"/>
+          <w:numId w:val="3"/>
+        </w:numPr>
+        <w:spacing w:before="100" w:beforeAutospacing="1" w:after="100" w:afterAutospacing="1" w:line="240" w:lineRule="auto"/>
+        <w:rPr>
+          <w:rFonts w:ascii="Times New Roman" w:eastAsia="Times New Roman" w:hAnsi="Times New Roman" w:cs="Times New Roman"/>
+          <w:sz w:val="24"/>
+          <w:szCs w:val="24"/>
+        </w:rPr>
+      </w:pPr>
+    </w:p>
+    <w:p>
+      <w:pPr>
+        <w:numPr>
+          <w:ilvl w:val="0"/>
+          <w:numId w:val="3"/>
+        </w:numPr>
+        <w:spacing w:before="100" w:beforeAutospacing="1" w:after="100" w:afterAutospacing="1" w:line="240" w:lineRule="auto"/>
+        <w:rPr>
+          <w:rFonts w:ascii="Times New Roman" w:eastAsia="Times New Roman" w:hAnsi="Times New Roman" w:cs="Times New Roman"/>
+          <w:sz w:val="24"/>
+          <w:szCs w:val="24"/>
+        </w:rPr>
+      </w:pPr>
+    </w:p>
+    <w:p>
+      <w:pPr>
+        <w:numPr>
+          <w:ilvl w:val="0"/>
+          <w:numId w:val="3"/>
+        </w:numPr>
+        <w:spacing w:before="100" w:beforeAutospacing="1" w:after="100" w:afterAutospacing="1" w:line="240" w:lineRule="auto"/>
+        <w:rPr>
+          <w:rFonts w:ascii="Times New Roman" w:eastAsia="Times New Roman" w:hAnsi="Times New Roman" w:cs="Times New Roman"/>
+          <w:sz w:val="24"/>
+          <w:szCs w:val="24"/>
+        </w:rPr>
+      </w:pPr>
+    </w:p>
+    <w:p>
+      <w:pPr>
+        <w:spacing w:before="100" w:beforeAutospacing="1" w:after="100" w:afterAutospacing="1" w:line="240" w:lineRule="auto"/>
+        <w:rPr>
+          <w:rFonts w:ascii="Times New Roman" w:eastAsia="Times New Roman" w:hAnsi="Times New Roman" w:cs="Times New Roman"/>
+          <w:sz w:val="24"/>
+          <w:szCs w:val="24"/>
+        </w:rPr>
+      </w:pPr>
+      <w:bookmarkStart w:id="0" w:name="_GoBack"/>
+      <w:bookmarkEnd w:id="0"/>
+      <w:r>
+        <w:rPr>
+          <w:rFonts w:ascii="Times New Roman" w:eastAsia="Times New Roman" w:hAnsi="Times New Roman" w:cs="Times New Roman"/>
+          <w:b/>
+          <w:bCs/>
+          <w:sz w:val="24"/>
+          <w:szCs w:val="24"/>
+        </w:rPr>
+        <w:t>Install and Configure Tailwind CSS:</w:t>
+      </w:r>
+    </w:p>
+    <w:p>
+      <w:pPr>
+        <w:spacing w:before="100" w:beforeAutospacing="1" w:after="100" w:afterAutospacing="1" w:line="240" w:lineRule="auto"/>
+        <w:rPr>
+          <w:rFonts w:ascii="Times New Roman" w:eastAsia="Times New Roman" w:hAnsi="Times New Roman" w:cs="Times New Roman"/>
+          <w:sz w:val="24"/>
+          <w:szCs w:val="24"/>
+        </w:rPr>
+      </w:pPr>
+      <w:r>
+        <w:rPr>
+          <w:rFonts w:ascii="Times New Roman" w:eastAsia="Times New Roman" w:hAnsi="Times New Roman" w:cs="Times New Roman"/>
+          <w:sz w:val="24"/>
+          <w:szCs w:val="24"/>
+        </w:rPr>
+        <w:t>If you don't have Tailwind CSS set up, follow these steps:</w:t>
+      </w:r>
+    </w:p>
+    <w:p>
+      <w:pPr>
+        <w:numPr>
+          <w:ilvl w:val="0"/>
+          <w:numId w:val="4"/>
+        </w:numPr>
+        <w:spacing w:before="100" w:beforeAutospacing="1" w:after="100" w:afterAutospacing="1" w:line="240" w:lineRule="auto"/>
+        <w:rPr>
+          <w:rFonts w:ascii="Times New Roman" w:eastAsia="Times New Roman" w:hAnsi="Times New Roman" w:cs="Times New Roman"/>
+          <w:sz w:val="24"/>
+          <w:szCs w:val="24"/>
+        </w:rPr>
+      </w:pPr>
+      <w:r>
+        <w:rPr>
+          <w:rFonts w:ascii="Times New Roman" w:eastAsia="Times New Roman" w:hAnsi="Times New Roman" w:cs="Times New Roman"/>
+          <w:sz w:val="24"/>
+          <w:szCs w:val="24"/>
+        </w:rPr>
+        <w:t>Install Tailwind CSS:</w:t>
+      </w:r>
+    </w:p>
+    <w:p>
+      <w:pPr>
         <w:tabs>
           <w:tab w:val="left" w:pos="916"/>
           <w:tab w:val="left" w:pos="1832"/>
@@ -556,7 +2337,7 @@
           <w:sz w:val="20"/>
           <w:szCs w:val="20"/>
         </w:rPr>
-        <w:t>import React, { useState, ChangeEvent } from 'react';</w:t>
+        <w:t>bash</w:t>
       </w:r>
     </w:p>
     <w:p>
@@ -586,6 +2367,14 @@
           <w:szCs w:val="20"/>
         </w:rPr>
       </w:pPr>
+      <w:r>
+        <w:rPr>
+          <w:rFonts w:ascii="Courier New" w:eastAsia="Times New Roman" w:hAnsi="Courier New" w:cs="Courier New"/>
+          <w:sz w:val="20"/>
+          <w:szCs w:val="20"/>
+        </w:rPr>
+        <w:t>Copy code</w:t>
+      </w:r>
     </w:p>
     <w:p>
       <w:pPr>
@@ -614,14 +2403,70 @@
           <w:szCs w:val="20"/>
         </w:rPr>
       </w:pPr>
-      <w:r>
-        <w:rPr>
-          <w:rFonts w:ascii="Courier New" w:eastAsia="Times New Roman" w:hAnsi="Courier New" w:cs="Courier New"/>
-          <w:sz w:val="20"/>
-          <w:szCs w:val="20"/>
-        </w:rPr>
-        <w:t>function App() {</w:t>
-      </w:r>
+      <w:proofErr w:type="spellStart"/>
+      <w:r>
+        <w:rPr>
+          <w:rFonts w:ascii="Courier New" w:eastAsia="Times New Roman" w:hAnsi="Courier New" w:cs="Courier New"/>
+          <w:sz w:val="20"/>
+          <w:szCs w:val="20"/>
+        </w:rPr>
+        <w:t>npm</w:t>
+      </w:r>
+      <w:proofErr w:type="spellEnd"/>
+      <w:r>
+        <w:rPr>
+          <w:rFonts w:ascii="Courier New" w:eastAsia="Times New Roman" w:hAnsi="Courier New" w:cs="Courier New"/>
+          <w:sz w:val="20"/>
+          <w:szCs w:val="20"/>
+        </w:rPr>
+        <w:t xml:space="preserve"> install -D </w:t>
+      </w:r>
+      <w:proofErr w:type="spellStart"/>
+      <w:r>
+        <w:rPr>
+          <w:rFonts w:ascii="Courier New" w:eastAsia="Times New Roman" w:hAnsi="Courier New" w:cs="Courier New"/>
+          <w:sz w:val="20"/>
+          <w:szCs w:val="20"/>
+        </w:rPr>
+        <w:t>tailwindcss</w:t>
+      </w:r>
+      <w:proofErr w:type="spellEnd"/>
+      <w:r>
+        <w:rPr>
+          <w:rFonts w:ascii="Courier New" w:eastAsia="Times New Roman" w:hAnsi="Courier New" w:cs="Courier New"/>
+          <w:sz w:val="20"/>
+          <w:szCs w:val="20"/>
+        </w:rPr>
+        <w:t xml:space="preserve"> </w:t>
+      </w:r>
+      <w:proofErr w:type="spellStart"/>
+      <w:r>
+        <w:rPr>
+          <w:rFonts w:ascii="Courier New" w:eastAsia="Times New Roman" w:hAnsi="Courier New" w:cs="Courier New"/>
+          <w:sz w:val="20"/>
+          <w:szCs w:val="20"/>
+        </w:rPr>
+        <w:t>postcss</w:t>
+      </w:r>
+      <w:proofErr w:type="spellEnd"/>
+      <w:r>
+        <w:rPr>
+          <w:rFonts w:ascii="Courier New" w:eastAsia="Times New Roman" w:hAnsi="Courier New" w:cs="Courier New"/>
+          <w:sz w:val="20"/>
+          <w:szCs w:val="20"/>
+        </w:rPr>
+        <w:t xml:space="preserve"> </w:t>
+      </w:r>
+      <w:proofErr w:type="spellStart"/>
+      <w:r>
+        <w:rPr>
+          <w:rFonts w:ascii="Courier New" w:eastAsia="Times New Roman" w:hAnsi="Courier New" w:cs="Courier New"/>
+          <w:sz w:val="20"/>
+          <w:szCs w:val="20"/>
+        </w:rPr>
+        <w:t>autoprefixer</w:t>
+      </w:r>
+      <w:proofErr w:type="spellEnd"/>
     </w:p>
     <w:p>
       <w:pPr>
@@ -650,13 +2495,115 @@
           <w:szCs w:val="20"/>
         </w:rPr>
       </w:pPr>
-      <w:r>
-        <w:rPr>
-          <w:rFonts w:ascii="Courier New" w:eastAsia="Times New Roman" w:hAnsi="Courier New" w:cs="Courier New"/>
-          <w:sz w:val="20"/>
-          <w:szCs w:val="20"/>
-        </w:rPr>
-        <w:t xml:space="preserve">  // Define the state object to store the input value</w:t>
+      <w:proofErr w:type="spellStart"/>
+      <w:r>
+        <w:rPr>
+          <w:rFonts w:ascii="Courier New" w:eastAsia="Times New Roman" w:hAnsi="Courier New" w:cs="Courier New"/>
+          <w:sz w:val="20"/>
+          <w:szCs w:val="20"/>
+        </w:rPr>
+        <w:t>npx</w:t>
+      </w:r>
+      <w:proofErr w:type="spellEnd"/>
+      <w:r>
+        <w:rPr>
+          <w:rFonts w:ascii="Courier New" w:eastAsia="Times New Roman" w:hAnsi="Courier New" w:cs="Courier New"/>
+          <w:sz w:val="20"/>
+          <w:szCs w:val="20"/>
+        </w:rPr>
+        <w:t xml:space="preserve"> </w:t>
+      </w:r>
+      <w:proofErr w:type="spellStart"/>
+      <w:r>
+        <w:rPr>
+          <w:rFonts w:ascii="Courier New" w:eastAsia="Times New Roman" w:hAnsi="Courier New" w:cs="Courier New"/>
+          <w:sz w:val="20"/>
+          <w:szCs w:val="20"/>
+        </w:rPr>
+        <w:t>tailwindcss</w:t>
+      </w:r>
+      <w:proofErr w:type="spellEnd"/>
+      <w:r>
+        <w:rPr>
+          <w:rFonts w:ascii="Courier New" w:eastAsia="Times New Roman" w:hAnsi="Courier New" w:cs="Courier New"/>
+          <w:sz w:val="20"/>
+          <w:szCs w:val="20"/>
+        </w:rPr>
+        <w:t xml:space="preserve"> </w:t>
+      </w:r>
+      <w:proofErr w:type="spellStart"/>
+      <w:r>
+        <w:rPr>
+          <w:rFonts w:ascii="Courier New" w:eastAsia="Times New Roman" w:hAnsi="Courier New" w:cs="Courier New"/>
+          <w:sz w:val="20"/>
+          <w:szCs w:val="20"/>
+        </w:rPr>
+        <w:t>init</w:t>
+      </w:r>
+      <w:proofErr w:type="spellEnd"/>
+      <w:r>
+        <w:rPr>
+          <w:rFonts w:ascii="Courier New" w:eastAsia="Times New Roman" w:hAnsi="Courier New" w:cs="Courier New"/>
+          <w:sz w:val="20"/>
+          <w:szCs w:val="20"/>
+        </w:rPr>
+        <w:t xml:space="preserve"> -p</w:t>
+      </w:r>
+    </w:p>
+    <w:p>
+      <w:pPr>
+        <w:numPr>
+          <w:ilvl w:val="0"/>
+          <w:numId w:val="5"/>
+        </w:numPr>
+        <w:spacing w:before="100" w:beforeAutospacing="1" w:after="100" w:afterAutospacing="1" w:line="240" w:lineRule="auto"/>
+        <w:rPr>
+          <w:rFonts w:ascii="Times New Roman" w:eastAsia="Times New Roman" w:hAnsi="Times New Roman" w:cs="Times New Roman"/>
+          <w:sz w:val="24"/>
+          <w:szCs w:val="24"/>
+        </w:rPr>
+      </w:pPr>
+      <w:r>
+        <w:rPr>
+          <w:rFonts w:ascii="Times New Roman" w:eastAsia="Times New Roman" w:hAnsi="Times New Roman" w:cs="Times New Roman"/>
+          <w:sz w:val="24"/>
+          <w:szCs w:val="24"/>
+        </w:rPr>
+        <w:t>Configure Tailwind CSS:</w:t>
+      </w:r>
+    </w:p>
+    <w:p>
+      <w:pPr>
+        <w:spacing w:before="100" w:beforeAutospacing="1" w:after="100" w:afterAutospacing="1" w:line="240" w:lineRule="auto"/>
+        <w:rPr>
+          <w:rFonts w:ascii="Times New Roman" w:eastAsia="Times New Roman" w:hAnsi="Times New Roman" w:cs="Times New Roman"/>
+          <w:sz w:val="24"/>
+          <w:szCs w:val="24"/>
+        </w:rPr>
+      </w:pPr>
+      <w:r>
+        <w:rPr>
+          <w:rFonts w:ascii="Times New Roman" w:eastAsia="Times New Roman" w:hAnsi="Times New Roman" w:cs="Times New Roman"/>
+          <w:sz w:val="24"/>
+          <w:szCs w:val="24"/>
+        </w:rPr>
+        <w:t xml:space="preserve">Add the paths to your template files in </w:t>
+      </w:r>
+      <w:r>
+        <w:rPr>
+          <w:rFonts w:ascii="Courier New" w:eastAsia="Times New Roman" w:hAnsi="Courier New" w:cs="Courier New"/>
+          <w:sz w:val="20"/>
+          <w:szCs w:val="20"/>
+        </w:rPr>
+        <w:t>tailwind.config.js</w:t>
+      </w:r>
+      <w:r>
+        <w:rPr>
+          <w:rFonts w:ascii="Times New Roman" w:eastAsia="Times New Roman" w:hAnsi="Times New Roman" w:cs="Times New Roman"/>
+          <w:sz w:val="24"/>
+          <w:szCs w:val="24"/>
+        </w:rPr>
+        <w:t>:</w:t>
       </w:r>
     </w:p>
     <w:p>
@@ -686,14 +2633,16 @@
           <w:szCs w:val="20"/>
         </w:rPr>
       </w:pPr>
-      <w:r>
-        <w:rPr>
-          <w:rFonts w:ascii="Courier New" w:eastAsia="Times New Roman" w:hAnsi="Courier New" w:cs="Courier New"/>
-          <w:sz w:val="20"/>
-          <w:szCs w:val="20"/>
-        </w:rPr>
-        <w:t xml:space="preserve">  const [inputValue, setInputValue] = useState&lt;string&gt;('');</w:t>
-      </w:r>
+      <w:proofErr w:type="spellStart"/>
+      <w:r>
+        <w:rPr>
+          <w:rFonts w:ascii="Courier New" w:eastAsia="Times New Roman" w:hAnsi="Courier New" w:cs="Courier New"/>
+          <w:sz w:val="20"/>
+          <w:szCs w:val="20"/>
+        </w:rPr>
+        <w:t>js</w:t>
+      </w:r>
+      <w:proofErr w:type="spellEnd"/>
     </w:p>
     <w:p>
       <w:pPr>
@@ -728,7 +2677,7 @@
           <w:sz w:val="20"/>
           <w:szCs w:val="20"/>
         </w:rPr>
-        <w:t xml:space="preserve">  const [savedValue, setSavedValue] = useState&lt;string&gt;('');</w:t>
+        <w:t>Copy code</w:t>
       </w:r>
     </w:p>
     <w:p>
@@ -758,6 +2707,26 @@
           <w:szCs w:val="20"/>
         </w:rPr>
       </w:pPr>
+      <w:proofErr w:type="spellStart"/>
+      <w:proofErr w:type="gramStart"/>
+      <w:r>
+        <w:rPr>
+          <w:rFonts w:ascii="Courier New" w:eastAsia="Times New Roman" w:hAnsi="Courier New" w:cs="Courier New"/>
+          <w:sz w:val="20"/>
+          <w:szCs w:val="20"/>
+        </w:rPr>
+        <w:t>module.exports</w:t>
+      </w:r>
+      <w:proofErr w:type="spellEnd"/>
+      <w:proofErr w:type="gramEnd"/>
+      <w:r>
+        <w:rPr>
+          <w:rFonts w:ascii="Courier New" w:eastAsia="Times New Roman" w:hAnsi="Courier New" w:cs="Courier New"/>
+          <w:sz w:val="20"/>
+          <w:szCs w:val="20"/>
+        </w:rPr>
+        <w:t xml:space="preserve"> = {</w:t>
+      </w:r>
     </w:p>
     <w:p>
       <w:pPr>
@@ -792,7 +2761,53 @@
           <w:sz w:val="20"/>
           <w:szCs w:val="20"/>
         </w:rPr>
-        <w:t xml:space="preserve">  // Handle input change</w:t>
+        <w:t xml:space="preserve">  content: ['./index.html', </w:t>
+      </w:r>
+      <w:proofErr w:type="gramStart"/>
+      <w:r>
+        <w:rPr>
+          <w:rFonts w:ascii="Courier New" w:eastAsia="Times New Roman" w:hAnsi="Courier New" w:cs="Courier New"/>
+          <w:sz w:val="20"/>
+          <w:szCs w:val="20"/>
+        </w:rPr>
+        <w:t>'./</w:t>
+      </w:r>
+      <w:proofErr w:type="spellStart"/>
+      <w:proofErr w:type="gramEnd"/>
+      <w:r>
+        <w:rPr>
+          <w:rFonts w:ascii="Courier New" w:eastAsia="Times New Roman" w:hAnsi="Courier New" w:cs="Courier New"/>
+          <w:sz w:val="20"/>
+          <w:szCs w:val="20"/>
+        </w:rPr>
+        <w:t>src</w:t>
+      </w:r>
+      <w:proofErr w:type="spellEnd"/>
+      <w:r>
+        <w:rPr>
+          <w:rFonts w:ascii="Courier New" w:eastAsia="Times New Roman" w:hAnsi="Courier New" w:cs="Courier New"/>
+          <w:sz w:val="20"/>
+          <w:szCs w:val="20"/>
+        </w:rPr>
+        <w:t>/**/*.{</w:t>
+      </w:r>
+      <w:proofErr w:type="spellStart"/>
+      <w:r>
+        <w:rPr>
+          <w:rFonts w:ascii="Courier New" w:eastAsia="Times New Roman" w:hAnsi="Courier New" w:cs="Courier New"/>
+          <w:sz w:val="20"/>
+          <w:szCs w:val="20"/>
+        </w:rPr>
+        <w:t>js,ts,jsx,tsx</w:t>
+      </w:r>
+      <w:proofErr w:type="spellEnd"/>
+      <w:r>
+        <w:rPr>
+          <w:rFonts w:ascii="Courier New" w:eastAsia="Times New Roman" w:hAnsi="Courier New" w:cs="Courier New"/>
+          <w:sz w:val="20"/>
+          <w:szCs w:val="20"/>
+        </w:rPr>
+        <w:t>}'],</w:t>
       </w:r>
     </w:p>
     <w:p>
@@ -828,7 +2843,7 @@
           <w:sz w:val="20"/>
           <w:szCs w:val="20"/>
         </w:rPr>
-        <w:t xml:space="preserve">  const handleInputChange = (event: ChangeEvent&lt;HTMLInputElement&gt;) =&gt; {</w:t>
+        <w:t xml:space="preserve">  theme: {</w:t>
       </w:r>
     </w:p>
     <w:p>
@@ -864,7 +2879,7 @@
           <w:sz w:val="20"/>
           <w:szCs w:val="20"/>
         </w:rPr>
-        <w:t xml:space="preserve">    setInputValue(event.target.value);</w:t>
+        <w:t xml:space="preserve">    extend: {},</w:t>
       </w:r>
     </w:p>
     <w:p>
@@ -900,7 +2915,7 @@
           <w:sz w:val="20"/>
           <w:szCs w:val="20"/>
         </w:rPr>
-        <w:t xml:space="preserve">  };</w:t>
+        <w:t xml:space="preserve">  },</w:t>
       </w:r>
     </w:p>
     <w:p>
@@ -930,6 +2945,14 @@
           <w:szCs w:val="20"/>
         </w:rPr>
       </w:pPr>
+      <w:r>
+        <w:rPr>
+          <w:rFonts w:ascii="Courier New" w:eastAsia="Times New Roman" w:hAnsi="Courier New" w:cs="Courier New"/>
+          <w:sz w:val="20"/>
+          <w:szCs w:val="20"/>
+        </w:rPr>
+        <w:t xml:space="preserve">  plugins: [],</w:t>
+      </w:r>
     </w:p>
     <w:p>
       <w:pPr>
@@ -964,7 +2987,73 @@
           <w:sz w:val="20"/>
           <w:szCs w:val="20"/>
         </w:rPr>
-        <w:t xml:space="preserve">  // Handle button click to save the input value</w:t>
+        <w:t>};</w:t>
+      </w:r>
+    </w:p>
+    <w:p>
+      <w:pPr>
+        <w:numPr>
+          <w:ilvl w:val="0"/>
+          <w:numId w:val="6"/>
+        </w:numPr>
+        <w:spacing w:before="100" w:beforeAutospacing="1" w:after="100" w:afterAutospacing="1" w:line="240" w:lineRule="auto"/>
+        <w:rPr>
+          <w:rFonts w:ascii="Times New Roman" w:eastAsia="Times New Roman" w:hAnsi="Times New Roman" w:cs="Times New Roman"/>
+          <w:sz w:val="24"/>
+          <w:szCs w:val="24"/>
+        </w:rPr>
+      </w:pPr>
+      <w:r>
+        <w:rPr>
+          <w:rFonts w:ascii="Times New Roman" w:eastAsia="Times New Roman" w:hAnsi="Times New Roman" w:cs="Times New Roman"/>
+          <w:sz w:val="24"/>
+          <w:szCs w:val="24"/>
+        </w:rPr>
+        <w:t>Add the Tailwind directives to your CSS:</w:t>
+      </w:r>
+    </w:p>
+    <w:p>
+      <w:pPr>
+        <w:spacing w:before="100" w:beforeAutospacing="1" w:after="100" w:afterAutospacing="1" w:line="240" w:lineRule="auto"/>
+        <w:rPr>
+          <w:rFonts w:ascii="Times New Roman" w:eastAsia="Times New Roman" w:hAnsi="Times New Roman" w:cs="Times New Roman"/>
+          <w:sz w:val="24"/>
+          <w:szCs w:val="24"/>
+        </w:rPr>
+      </w:pPr>
+      <w:r>
+        <w:rPr>
+          <w:rFonts w:ascii="Times New Roman" w:eastAsia="Times New Roman" w:hAnsi="Times New Roman" w:cs="Times New Roman"/>
+          <w:sz w:val="24"/>
+          <w:szCs w:val="24"/>
+        </w:rPr>
+        <w:t xml:space="preserve">Create a </w:t>
+      </w:r>
+      <w:proofErr w:type="spellStart"/>
+      <w:r>
+        <w:rPr>
+          <w:rFonts w:ascii="Courier New" w:eastAsia="Times New Roman" w:hAnsi="Courier New" w:cs="Courier New"/>
+          <w:sz w:val="20"/>
+          <w:szCs w:val="20"/>
+        </w:rPr>
+        <w:t>src</w:t>
+      </w:r>
+      <w:proofErr w:type="spellEnd"/>
+      <w:r>
+        <w:rPr>
+          <w:rFonts w:ascii="Courier New" w:eastAsia="Times New Roman" w:hAnsi="Courier New" w:cs="Courier New"/>
+          <w:sz w:val="20"/>
+          <w:szCs w:val="20"/>
+        </w:rPr>
+        <w:t>/index.css</w:t>
+      </w:r>
+      <w:r>
+        <w:rPr>
+          <w:rFonts w:ascii="Times New Roman" w:eastAsia="Times New Roman" w:hAnsi="Times New Roman" w:cs="Times New Roman"/>
+          <w:sz w:val="24"/>
+          <w:szCs w:val="24"/>
+        </w:rPr>
+        <w:t xml:space="preserve"> file and add the following:</w:t>
       </w:r>
     </w:p>
     <w:p>
@@ -994,14 +3083,16 @@
           <w:szCs w:val="20"/>
         </w:rPr>
       </w:pPr>
-      <w:r>
-        <w:rPr>
-          <w:rFonts w:ascii="Courier New" w:eastAsia="Times New Roman" w:hAnsi="Courier New" w:cs="Courier New"/>
-          <w:sz w:val="20"/>
-          <w:szCs w:val="20"/>
-        </w:rPr>
-        <w:t xml:space="preserve">  const handleButtonClick = () =&gt; {</w:t>
-      </w:r>
+      <w:proofErr w:type="spellStart"/>
+      <w:r>
+        <w:rPr>
+          <w:rFonts w:ascii="Courier New" w:eastAsia="Times New Roman" w:hAnsi="Courier New" w:cs="Courier New"/>
+          <w:sz w:val="20"/>
+          <w:szCs w:val="20"/>
+        </w:rPr>
+        <w:t>css</w:t>
+      </w:r>
+      <w:proofErr w:type="spellEnd"/>
     </w:p>
     <w:p>
       <w:pPr>
@@ -1036,7 +3127,7 @@
           <w:sz w:val="20"/>
           <w:szCs w:val="20"/>
         </w:rPr>
-        <w:t xml:space="preserve">    setSavedValue(inputValue);</w:t>
+        <w:t>Copy code</w:t>
       </w:r>
     </w:p>
     <w:p>
@@ -1072,7 +3163,7 @@
           <w:sz w:val="20"/>
           <w:szCs w:val="20"/>
         </w:rPr>
-        <w:t xml:space="preserve">  };</w:t>
+        <w:t>@tailwind base;</w:t>
       </w:r>
     </w:p>
     <w:p>
@@ -1102,6 +3193,14 @@
           <w:szCs w:val="20"/>
         </w:rPr>
       </w:pPr>
+      <w:r>
+        <w:rPr>
+          <w:rFonts w:ascii="Courier New" w:eastAsia="Times New Roman" w:hAnsi="Courier New" w:cs="Courier New"/>
+          <w:sz w:val="20"/>
+          <w:szCs w:val="20"/>
+        </w:rPr>
+        <w:t>@tailwind components;</w:t>
+      </w:r>
     </w:p>
     <w:p>
       <w:pPr>
@@ -1136,7 +3235,48 @@
           <w:sz w:val="20"/>
           <w:szCs w:val="20"/>
         </w:rPr>
-        <w:t xml:space="preserve">  return (</w:t>
+        <w:t>@tailwind utilities;</w:t>
+      </w:r>
+    </w:p>
+    <w:p>
+      <w:pPr>
+        <w:numPr>
+          <w:ilvl w:val="0"/>
+          <w:numId w:val="7"/>
+        </w:numPr>
+        <w:spacing w:before="100" w:beforeAutospacing="1" w:after="100" w:afterAutospacing="1" w:line="240" w:lineRule="auto"/>
+        <w:rPr>
+          <w:rFonts w:ascii="Times New Roman" w:eastAsia="Times New Roman" w:hAnsi="Times New Roman" w:cs="Times New Roman"/>
+          <w:sz w:val="24"/>
+          <w:szCs w:val="24"/>
+        </w:rPr>
+      </w:pPr>
+      <w:r>
+        <w:rPr>
+          <w:rFonts w:ascii="Times New Roman" w:eastAsia="Times New Roman" w:hAnsi="Times New Roman" w:cs="Times New Roman"/>
+          <w:sz w:val="24"/>
+          <w:szCs w:val="24"/>
+        </w:rPr>
+        <w:lastRenderedPageBreak/>
+        <w:t xml:space="preserve">Import the CSS file in your </w:t>
+      </w:r>
+      <w:proofErr w:type="spellStart"/>
+      <w:r>
+        <w:rPr>
+          <w:rFonts w:ascii="Courier New" w:eastAsia="Times New Roman" w:hAnsi="Courier New" w:cs="Courier New"/>
+          <w:sz w:val="20"/>
+          <w:szCs w:val="20"/>
+        </w:rPr>
+        <w:t>main.tsx</w:t>
+      </w:r>
+      <w:proofErr w:type="spellEnd"/>
+      <w:r>
+        <w:rPr>
+          <w:rFonts w:ascii="Times New Roman" w:eastAsia="Times New Roman" w:hAnsi="Times New Roman" w:cs="Times New Roman"/>
+          <w:sz w:val="24"/>
+          <w:szCs w:val="24"/>
+        </w:rPr>
+        <w:t>:</w:t>
       </w:r>
     </w:p>
     <w:p>
@@ -1166,14 +3306,16 @@
           <w:szCs w:val="20"/>
         </w:rPr>
       </w:pPr>
-      <w:r>
-        <w:rPr>
-          <w:rFonts w:ascii="Courier New" w:eastAsia="Times New Roman" w:hAnsi="Courier New" w:cs="Courier New"/>
-          <w:sz w:val="20"/>
-          <w:szCs w:val="20"/>
-        </w:rPr>
-        <w:t xml:space="preserve">    &lt;div className="p-4"&gt;</w:t>
-      </w:r>
+      <w:proofErr w:type="spellStart"/>
+      <w:r>
+        <w:rPr>
+          <w:rFonts w:ascii="Courier New" w:eastAsia="Times New Roman" w:hAnsi="Courier New" w:cs="Courier New"/>
+          <w:sz w:val="20"/>
+          <w:szCs w:val="20"/>
+        </w:rPr>
+        <w:t>tsx</w:t>
+      </w:r>
+      <w:proofErr w:type="spellEnd"/>
     </w:p>
     <w:p>
       <w:pPr>
@@ -1208,7 +3350,7 @@
           <w:sz w:val="20"/>
           <w:szCs w:val="20"/>
         </w:rPr>
-        <w:t xml:space="preserve">      &lt;h1 className="text-xl font-bold mb-4"&gt;Save Input to State&lt;/h1&gt;</w:t>
+        <w:t>Copy code</w:t>
       </w:r>
     </w:p>
     <w:p>
@@ -1244,7 +3386,7 @@
           <w:sz w:val="20"/>
           <w:szCs w:val="20"/>
         </w:rPr>
-        <w:t xml:space="preserve">      &lt;input</w:t>
+        <w:t>import React from 'react';</w:t>
       </w:r>
     </w:p>
     <w:p>
@@ -1280,7 +3422,43 @@
           <w:sz w:val="20"/>
           <w:szCs w:val="20"/>
         </w:rPr>
-        <w:t xml:space="preserve">        type="text"</w:t>
+        <w:t xml:space="preserve">import </w:t>
+      </w:r>
+      <w:proofErr w:type="spellStart"/>
+      <w:r>
+        <w:rPr>
+          <w:rFonts w:ascii="Courier New" w:eastAsia="Times New Roman" w:hAnsi="Courier New" w:cs="Courier New"/>
+          <w:sz w:val="20"/>
+          <w:szCs w:val="20"/>
+        </w:rPr>
+        <w:t>ReactDOM</w:t>
+      </w:r>
+      <w:proofErr w:type="spellEnd"/>
+      <w:r>
+        <w:rPr>
+          <w:rFonts w:ascii="Courier New" w:eastAsia="Times New Roman" w:hAnsi="Courier New" w:cs="Courier New"/>
+          <w:sz w:val="20"/>
+          <w:szCs w:val="20"/>
+        </w:rPr>
+        <w:t xml:space="preserve"> from 'react-</w:t>
+      </w:r>
+      <w:proofErr w:type="spellStart"/>
+      <w:r>
+        <w:rPr>
+          <w:rFonts w:ascii="Courier New" w:eastAsia="Times New Roman" w:hAnsi="Courier New" w:cs="Courier New"/>
+          <w:sz w:val="20"/>
+          <w:szCs w:val="20"/>
+        </w:rPr>
+        <w:t>dom</w:t>
+      </w:r>
+      <w:proofErr w:type="spellEnd"/>
+      <w:r>
+        <w:rPr>
+          <w:rFonts w:ascii="Courier New" w:eastAsia="Times New Roman" w:hAnsi="Courier New" w:cs="Courier New"/>
+          <w:sz w:val="20"/>
+          <w:szCs w:val="20"/>
+        </w:rPr>
+        <w:t>/client';</w:t>
       </w:r>
     </w:p>
     <w:p>
@@ -1316,7 +3494,25 @@
           <w:sz w:val="20"/>
           <w:szCs w:val="20"/>
         </w:rPr>
-        <w:t xml:space="preserve">        value={inputValue}</w:t>
+        <w:t xml:space="preserve">import App from </w:t>
+      </w:r>
+      <w:proofErr w:type="gramStart"/>
+      <w:r>
+        <w:rPr>
+          <w:rFonts w:ascii="Courier New" w:eastAsia="Times New Roman" w:hAnsi="Courier New" w:cs="Courier New"/>
+          <w:sz w:val="20"/>
+          <w:szCs w:val="20"/>
+        </w:rPr>
+        <w:t>'./</w:t>
+      </w:r>
+      <w:proofErr w:type="gramEnd"/>
+      <w:r>
+        <w:rPr>
+          <w:rFonts w:ascii="Courier New" w:eastAsia="Times New Roman" w:hAnsi="Courier New" w:cs="Courier New"/>
+          <w:sz w:val="20"/>
+          <w:szCs w:val="20"/>
+        </w:rPr>
+        <w:t>App';</w:t>
       </w:r>
     </w:p>
     <w:p>
@@ -1352,7 +3548,7 @@
           <w:sz w:val="20"/>
           <w:szCs w:val="20"/>
         </w:rPr>
-        <w:t xml:space="preserve">        onChange={handleInputChange}</w:t>
+        <w:t>import './index.css'; // Import Tailwind CSS</w:t>
       </w:r>
     </w:p>
     <w:p>
@@ -1382,14 +3578,6 @@
           <w:szCs w:val="20"/>
         </w:rPr>
       </w:pPr>
-      <w:r>
-        <w:rPr>
-          <w:rFonts w:ascii="Courier New" w:eastAsia="Times New Roman" w:hAnsi="Courier New" w:cs="Courier New"/>
-          <w:sz w:val="20"/>
-          <w:szCs w:val="20"/>
-        </w:rPr>
-        <w:t xml:space="preserve">        className="border p-2 mb-4"</w:t>
-      </w:r>
     </w:p>
     <w:p>
       <w:pPr>
@@ -1418,13 +3606,61 @@
           <w:szCs w:val="20"/>
         </w:rPr>
       </w:pPr>
-      <w:r>
-        <w:rPr>
-          <w:rFonts w:ascii="Courier New" w:eastAsia="Times New Roman" w:hAnsi="Courier New" w:cs="Courier New"/>
-          <w:sz w:val="20"/>
-          <w:szCs w:val="20"/>
-        </w:rPr>
-        <w:t xml:space="preserve">        placeholder="Enter something..."</w:t>
+      <w:proofErr w:type="spellStart"/>
+      <w:r>
+        <w:rPr>
+          <w:rFonts w:ascii="Courier New" w:eastAsia="Times New Roman" w:hAnsi="Courier New" w:cs="Courier New"/>
+          <w:sz w:val="20"/>
+          <w:szCs w:val="20"/>
+        </w:rPr>
+        <w:t>ReactDOM.createRoot</w:t>
+      </w:r>
+      <w:proofErr w:type="spellEnd"/>
+      <w:r>
+        <w:rPr>
+          <w:rFonts w:ascii="Courier New" w:eastAsia="Times New Roman" w:hAnsi="Courier New" w:cs="Courier New"/>
+          <w:sz w:val="20"/>
+          <w:szCs w:val="20"/>
+        </w:rPr>
+        <w:t>(</w:t>
+      </w:r>
+      <w:proofErr w:type="spellStart"/>
+      <w:proofErr w:type="gramStart"/>
+      <w:r>
+        <w:rPr>
+          <w:rFonts w:ascii="Courier New" w:eastAsia="Times New Roman" w:hAnsi="Courier New" w:cs="Courier New"/>
+          <w:sz w:val="20"/>
+          <w:szCs w:val="20"/>
+        </w:rPr>
+        <w:t>document.getElementById</w:t>
+      </w:r>
+      <w:proofErr w:type="spellEnd"/>
+      <w:proofErr w:type="gramEnd"/>
+      <w:r>
+        <w:rPr>
+          <w:rFonts w:ascii="Courier New" w:eastAsia="Times New Roman" w:hAnsi="Courier New" w:cs="Courier New"/>
+          <w:sz w:val="20"/>
+          <w:szCs w:val="20"/>
+        </w:rPr>
+        <w:t xml:space="preserve">('root') as </w:t>
+      </w:r>
+      <w:proofErr w:type="spellStart"/>
+      <w:r>
+        <w:rPr>
+          <w:rFonts w:ascii="Courier New" w:eastAsia="Times New Roman" w:hAnsi="Courier New" w:cs="Courier New"/>
+          <w:sz w:val="20"/>
+          <w:szCs w:val="20"/>
+        </w:rPr>
+        <w:t>HTMLElement</w:t>
+      </w:r>
+      <w:proofErr w:type="spellEnd"/>
+      <w:r>
+        <w:rPr>
+          <w:rFonts w:ascii="Courier New" w:eastAsia="Times New Roman" w:hAnsi="Courier New" w:cs="Courier New"/>
+          <w:sz w:val="20"/>
+          <w:szCs w:val="20"/>
+        </w:rPr>
+        <w:t>).render(</w:t>
       </w:r>
     </w:p>
     <w:p>
@@ -1460,7 +3696,25 @@
           <w:sz w:val="20"/>
           <w:szCs w:val="20"/>
         </w:rPr>
-        <w:t xml:space="preserve">      /&gt;</w:t>
+        <w:t xml:space="preserve">  &lt;</w:t>
+      </w:r>
+      <w:proofErr w:type="spellStart"/>
+      <w:r>
+        <w:rPr>
+          <w:rFonts w:ascii="Courier New" w:eastAsia="Times New Roman" w:hAnsi="Courier New" w:cs="Courier New"/>
+          <w:sz w:val="20"/>
+          <w:szCs w:val="20"/>
+        </w:rPr>
+        <w:t>React.StrictMode</w:t>
+      </w:r>
+      <w:proofErr w:type="spellEnd"/>
+      <w:r>
+        <w:rPr>
+          <w:rFonts w:ascii="Courier New" w:eastAsia="Times New Roman" w:hAnsi="Courier New" w:cs="Courier New"/>
+          <w:sz w:val="20"/>
+          <w:szCs w:val="20"/>
+        </w:rPr>
+        <w:t>&gt;</w:t>
       </w:r>
     </w:p>
     <w:p>
@@ -1496,7 +3750,7 @@
           <w:sz w:val="20"/>
           <w:szCs w:val="20"/>
         </w:rPr>
-        <w:t xml:space="preserve">      &lt;button</w:t>
+        <w:t xml:space="preserve">    &lt;App /&gt;</w:t>
       </w:r>
     </w:p>
     <w:p>
@@ -1532,7 +3786,25 @@
           <w:sz w:val="20"/>
           <w:szCs w:val="20"/>
         </w:rPr>
-        <w:t xml:space="preserve">        onClick={handleButtonClick}</w:t>
+        <w:t xml:space="preserve">  &lt;/</w:t>
+      </w:r>
+      <w:proofErr w:type="spellStart"/>
+      <w:r>
+        <w:rPr>
+          <w:rFonts w:ascii="Courier New" w:eastAsia="Times New Roman" w:hAnsi="Courier New" w:cs="Courier New"/>
+          <w:sz w:val="20"/>
+          <w:szCs w:val="20"/>
+        </w:rPr>
+        <w:t>React.StrictMode</w:t>
+      </w:r>
+      <w:proofErr w:type="spellEnd"/>
+      <w:r>
+        <w:rPr>
+          <w:rFonts w:ascii="Courier New" w:eastAsia="Times New Roman" w:hAnsi="Courier New" w:cs="Courier New"/>
+          <w:sz w:val="20"/>
+          <w:szCs w:val="20"/>
+        </w:rPr>
+        <w:t>&gt;</w:t>
       </w:r>
     </w:p>
     <w:p>
@@ -1568,7 +3840,31 @@
           <w:sz w:val="20"/>
           <w:szCs w:val="20"/>
         </w:rPr>
-        <w:t xml:space="preserve">        className="bg-blue-500 text-white px-4 py-2 rounded"</w:t>
+        <w:t>);</w:t>
+      </w:r>
+    </w:p>
+    <w:p>
+      <w:pPr>
+        <w:numPr>
+          <w:ilvl w:val="0"/>
+          <w:numId w:val="8"/>
+        </w:numPr>
+        <w:spacing w:before="100" w:beforeAutospacing="1" w:after="100" w:afterAutospacing="1" w:line="240" w:lineRule="auto"/>
+        <w:rPr>
+          <w:rFonts w:ascii="Times New Roman" w:eastAsia="Times New Roman" w:hAnsi="Times New Roman" w:cs="Times New Roman"/>
+          <w:sz w:val="24"/>
+          <w:szCs w:val="24"/>
+        </w:rPr>
+      </w:pPr>
+      <w:r>
+        <w:rPr>
+          <w:rFonts w:ascii="Times New Roman" w:eastAsia="Times New Roman" w:hAnsi="Times New Roman" w:cs="Times New Roman"/>
+          <w:b/>
+          <w:bCs/>
+          <w:sz w:val="24"/>
+          <w:szCs w:val="24"/>
+        </w:rPr>
+        <w:t>Run Your Project:</w:t>
       </w:r>
     </w:p>
     <w:p>
@@ -1604,7 +3900,7 @@
           <w:sz w:val="20"/>
           <w:szCs w:val="20"/>
         </w:rPr>
-        <w:t xml:space="preserve">      &gt;</w:t>
+        <w:t>bash</w:t>
       </w:r>
     </w:p>
     <w:p>
@@ -1640,7 +3936,7 @@
           <w:sz w:val="20"/>
           <w:szCs w:val="20"/>
         </w:rPr>
-        <w:t xml:space="preserve">        Save</w:t>
+        <w:t>Copy code</w:t>
       </w:r>
     </w:p>
     <w:p>
@@ -1670,230 +3966,27 @@
           <w:szCs w:val="20"/>
         </w:rPr>
       </w:pPr>
-      <w:r>
-        <w:rPr>
-          <w:rFonts w:ascii="Courier New" w:eastAsia="Times New Roman" w:hAnsi="Courier New" w:cs="Courier New"/>
-          <w:sz w:val="20"/>
-          <w:szCs w:val="20"/>
-        </w:rPr>
-        <w:t xml:space="preserve">      &lt;/button&gt;</w:t>
-      </w:r>
-    </w:p>
-    <w:p>
-      <w:pPr>
-        <w:tabs>
-          <w:tab w:val="left" w:pos="916"/>
-          <w:tab w:val="left" w:pos="1832"/>
-          <w:tab w:val="left" w:pos="2748"/>
-          <w:tab w:val="left" w:pos="3664"/>
-          <w:tab w:val="left" w:pos="4580"/>
-          <w:tab w:val="left" w:pos="5496"/>
-          <w:tab w:val="left" w:pos="6412"/>
-          <w:tab w:val="left" w:pos="7328"/>
-          <w:tab w:val="left" w:pos="8244"/>
-          <w:tab w:val="left" w:pos="9160"/>
-          <w:tab w:val="left" w:pos="10076"/>
-          <w:tab w:val="left" w:pos="10992"/>
-          <w:tab w:val="left" w:pos="11908"/>
-          <w:tab w:val="left" w:pos="12824"/>
-          <w:tab w:val="left" w:pos="13740"/>
-          <w:tab w:val="left" w:pos="14656"/>
-        </w:tabs>
-        <w:spacing w:after="0" w:line="240" w:lineRule="auto"/>
-        <w:rPr>
-          <w:rFonts w:ascii="Courier New" w:eastAsia="Times New Roman" w:hAnsi="Courier New" w:cs="Courier New"/>
-          <w:sz w:val="20"/>
-          <w:szCs w:val="20"/>
-        </w:rPr>
-      </w:pPr>
-      <w:r>
-        <w:rPr>
-          <w:rFonts w:ascii="Courier New" w:eastAsia="Times New Roman" w:hAnsi="Courier New" w:cs="Courier New"/>
-          <w:sz w:val="20"/>
-          <w:szCs w:val="20"/>
-        </w:rPr>
-        <w:lastRenderedPageBreak/>
-        <w:t xml:space="preserve">      &lt;p className="mt-4"&gt;Saved Value: {savedValue}&lt;/p&gt;</w:t>
-      </w:r>
-    </w:p>
-    <w:p>
-      <w:pPr>
-        <w:tabs>
-          <w:tab w:val="left" w:pos="916"/>
-          <w:tab w:val="left" w:pos="1832"/>
-          <w:tab w:val="left" w:pos="2748"/>
-          <w:tab w:val="left" w:pos="3664"/>
-          <w:tab w:val="left" w:pos="4580"/>
-          <w:tab w:val="left" w:pos="5496"/>
-          <w:tab w:val="left" w:pos="6412"/>
-          <w:tab w:val="left" w:pos="7328"/>
-          <w:tab w:val="left" w:pos="8244"/>
-          <w:tab w:val="left" w:pos="9160"/>
-          <w:tab w:val="left" w:pos="10076"/>
-          <w:tab w:val="left" w:pos="10992"/>
-          <w:tab w:val="left" w:pos="11908"/>
-          <w:tab w:val="left" w:pos="12824"/>
-          <w:tab w:val="left" w:pos="13740"/>
-          <w:tab w:val="left" w:pos="14656"/>
-        </w:tabs>
-        <w:spacing w:after="0" w:line="240" w:lineRule="auto"/>
-        <w:rPr>
-          <w:rFonts w:ascii="Courier New" w:eastAsia="Times New Roman" w:hAnsi="Courier New" w:cs="Courier New"/>
-          <w:sz w:val="20"/>
-          <w:szCs w:val="20"/>
-        </w:rPr>
-      </w:pPr>
-      <w:r>
-        <w:rPr>
-          <w:rFonts w:ascii="Courier New" w:eastAsia="Times New Roman" w:hAnsi="Courier New" w:cs="Courier New"/>
-          <w:sz w:val="20"/>
-          <w:szCs w:val="20"/>
-        </w:rPr>
-        <w:t xml:space="preserve">    &lt;/div&gt;</w:t>
-      </w:r>
-    </w:p>
-    <w:p>
-      <w:pPr>
-        <w:tabs>
-          <w:tab w:val="left" w:pos="916"/>
-          <w:tab w:val="left" w:pos="1832"/>
-          <w:tab w:val="left" w:pos="2748"/>
-          <w:tab w:val="left" w:pos="3664"/>
-          <w:tab w:val="left" w:pos="4580"/>
-          <w:tab w:val="left" w:pos="5496"/>
-          <w:tab w:val="left" w:pos="6412"/>
-          <w:tab w:val="left" w:pos="7328"/>
-          <w:tab w:val="left" w:pos="8244"/>
-          <w:tab w:val="left" w:pos="9160"/>
-          <w:tab w:val="left" w:pos="10076"/>
-          <w:tab w:val="left" w:pos="10992"/>
-          <w:tab w:val="left" w:pos="11908"/>
-          <w:tab w:val="left" w:pos="12824"/>
-          <w:tab w:val="left" w:pos="13740"/>
-          <w:tab w:val="left" w:pos="14656"/>
-        </w:tabs>
-        <w:spacing w:after="0" w:line="240" w:lineRule="auto"/>
-        <w:rPr>
-          <w:rFonts w:ascii="Courier New" w:eastAsia="Times New Roman" w:hAnsi="Courier New" w:cs="Courier New"/>
-          <w:sz w:val="20"/>
-          <w:szCs w:val="20"/>
-        </w:rPr>
-      </w:pPr>
-      <w:r>
-        <w:rPr>
-          <w:rFonts w:ascii="Courier New" w:eastAsia="Times New Roman" w:hAnsi="Courier New" w:cs="Courier New"/>
-          <w:sz w:val="20"/>
-          <w:szCs w:val="20"/>
-        </w:rPr>
-        <w:t xml:space="preserve">  );</w:t>
-      </w:r>
-    </w:p>
-    <w:p>
-      <w:pPr>
-        <w:tabs>
-          <w:tab w:val="left" w:pos="916"/>
-          <w:tab w:val="left" w:pos="1832"/>
-          <w:tab w:val="left" w:pos="2748"/>
-          <w:tab w:val="left" w:pos="3664"/>
-          <w:tab w:val="left" w:pos="4580"/>
-          <w:tab w:val="left" w:pos="5496"/>
-          <w:tab w:val="left" w:pos="6412"/>
-          <w:tab w:val="left" w:pos="7328"/>
-          <w:tab w:val="left" w:pos="8244"/>
-          <w:tab w:val="left" w:pos="9160"/>
-          <w:tab w:val="left" w:pos="10076"/>
-          <w:tab w:val="left" w:pos="10992"/>
-          <w:tab w:val="left" w:pos="11908"/>
-          <w:tab w:val="left" w:pos="12824"/>
-          <w:tab w:val="left" w:pos="13740"/>
-          <w:tab w:val="left" w:pos="14656"/>
-        </w:tabs>
-        <w:spacing w:after="0" w:line="240" w:lineRule="auto"/>
-        <w:rPr>
-          <w:rFonts w:ascii="Courier New" w:eastAsia="Times New Roman" w:hAnsi="Courier New" w:cs="Courier New"/>
-          <w:sz w:val="20"/>
-          <w:szCs w:val="20"/>
-        </w:rPr>
-      </w:pPr>
-      <w:r>
-        <w:rPr>
-          <w:rFonts w:ascii="Courier New" w:eastAsia="Times New Roman" w:hAnsi="Courier New" w:cs="Courier New"/>
-          <w:sz w:val="20"/>
-          <w:szCs w:val="20"/>
-        </w:rPr>
-        <w:t>}</w:t>
-      </w:r>
-    </w:p>
-    <w:p>
-      <w:pPr>
-        <w:tabs>
-          <w:tab w:val="left" w:pos="916"/>
-          <w:tab w:val="left" w:pos="1832"/>
-          <w:tab w:val="left" w:pos="2748"/>
-          <w:tab w:val="left" w:pos="3664"/>
-          <w:tab w:val="left" w:pos="4580"/>
-          <w:tab w:val="left" w:pos="5496"/>
-          <w:tab w:val="left" w:pos="6412"/>
-          <w:tab w:val="left" w:pos="7328"/>
-          <w:tab w:val="left" w:pos="8244"/>
-          <w:tab w:val="left" w:pos="9160"/>
-          <w:tab w:val="left" w:pos="10076"/>
-          <w:tab w:val="left" w:pos="10992"/>
-          <w:tab w:val="left" w:pos="11908"/>
-          <w:tab w:val="left" w:pos="12824"/>
-          <w:tab w:val="left" w:pos="13740"/>
-          <w:tab w:val="left" w:pos="14656"/>
-        </w:tabs>
-        <w:spacing w:after="0" w:line="240" w:lineRule="auto"/>
-        <w:rPr>
-          <w:rFonts w:ascii="Courier New" w:eastAsia="Times New Roman" w:hAnsi="Courier New" w:cs="Courier New"/>
-          <w:sz w:val="20"/>
-          <w:szCs w:val="20"/>
-        </w:rPr>
-      </w:pPr>
-    </w:p>
-    <w:p>
-      <w:pPr>
-        <w:tabs>
-          <w:tab w:val="left" w:pos="916"/>
-          <w:tab w:val="left" w:pos="1832"/>
-          <w:tab w:val="left" w:pos="2748"/>
-          <w:tab w:val="left" w:pos="3664"/>
-          <w:tab w:val="left" w:pos="4580"/>
-          <w:tab w:val="left" w:pos="5496"/>
-          <w:tab w:val="left" w:pos="6412"/>
-          <w:tab w:val="left" w:pos="7328"/>
-          <w:tab w:val="left" w:pos="8244"/>
-          <w:tab w:val="left" w:pos="9160"/>
-          <w:tab w:val="left" w:pos="10076"/>
-          <w:tab w:val="left" w:pos="10992"/>
-          <w:tab w:val="left" w:pos="11908"/>
-          <w:tab w:val="left" w:pos="12824"/>
-          <w:tab w:val="left" w:pos="13740"/>
-          <w:tab w:val="left" w:pos="14656"/>
-        </w:tabs>
-        <w:spacing w:after="0" w:line="240" w:lineRule="auto"/>
-        <w:rPr>
-          <w:rFonts w:ascii="Courier New" w:eastAsia="Times New Roman" w:hAnsi="Courier New" w:cs="Courier New"/>
-          <w:sz w:val="20"/>
-          <w:szCs w:val="20"/>
-        </w:rPr>
-      </w:pPr>
-      <w:r>
-        <w:rPr>
-          <w:rFonts w:ascii="Courier New" w:eastAsia="Times New Roman" w:hAnsi="Courier New" w:cs="Courier New"/>
-          <w:sz w:val="20"/>
-          <w:szCs w:val="20"/>
-        </w:rPr>
-        <w:t>export default App;</w:t>
-      </w:r>
-    </w:p>
-    <w:p>
-      <w:pPr>
-        <w:numPr>
-          <w:ilvl w:val="0"/>
-          <w:numId w:val="3"/>
-        </w:numPr>
+      <w:proofErr w:type="spellStart"/>
+      <w:r>
+        <w:rPr>
+          <w:rFonts w:ascii="Courier New" w:eastAsia="Times New Roman" w:hAnsi="Courier New" w:cs="Courier New"/>
+          <w:sz w:val="20"/>
+          <w:szCs w:val="20"/>
+        </w:rPr>
+        <w:t>npm</w:t>
+      </w:r>
+      <w:proofErr w:type="spellEnd"/>
+      <w:r>
+        <w:rPr>
+          <w:rFonts w:ascii="Courier New" w:eastAsia="Times New Roman" w:hAnsi="Courier New" w:cs="Courier New"/>
+          <w:sz w:val="20"/>
+          <w:szCs w:val="20"/>
+        </w:rPr>
+        <w:t xml:space="preserve"> run dev</w:t>
+      </w:r>
+    </w:p>
+    <w:p>
+      <w:pPr>
         <w:spacing w:before="100" w:beforeAutospacing="1" w:after="100" w:afterAutospacing="1" w:line="240" w:lineRule="auto"/>
         <w:rPr>
           <w:rFonts w:ascii="Times New Roman" w:eastAsia="Times New Roman" w:hAnsi="Times New Roman" w:cs="Times New Roman"/>
@@ -1904,204 +3997,50 @@
       <w:r>
         <w:rPr>
           <w:rFonts w:ascii="Times New Roman" w:eastAsia="Times New Roman" w:hAnsi="Times New Roman" w:cs="Times New Roman"/>
-          <w:b/>
-          <w:bCs/>
           <w:sz w:val="24"/>
           <w:szCs w:val="24"/>
         </w:rPr>
-        <w:t>Install and Configure Tailwind CSS:</w:t>
-      </w:r>
-    </w:p>
-    <w:p>
-      <w:pPr>
-        <w:spacing w:before="100" w:beforeAutospacing="1" w:after="100" w:afterAutospacing="1" w:line="240" w:lineRule="auto"/>
+        <w:t xml:space="preserve">Now, you should have a working </w:t>
+      </w:r>
+      <w:proofErr w:type="spellStart"/>
+      <w:r>
         <w:rPr>
           <w:rFonts w:ascii="Times New Roman" w:eastAsia="Times New Roman" w:hAnsi="Times New Roman" w:cs="Times New Roman"/>
           <w:sz w:val="24"/>
           <w:szCs w:val="24"/>
         </w:rPr>
-      </w:pPr>
+        <w:t>Vite</w:t>
+      </w:r>
+      <w:proofErr w:type="spellEnd"/>
       <w:r>
         <w:rPr>
           <w:rFonts w:ascii="Times New Roman" w:eastAsia="Times New Roman" w:hAnsi="Times New Roman" w:cs="Times New Roman"/>
           <w:sz w:val="24"/>
           <w:szCs w:val="24"/>
         </w:rPr>
-        <w:t>If you don't have Tailwind CSS set up, follow these steps:</w:t>
-      </w:r>
-    </w:p>
-    <w:p>
-      <w:pPr>
-        <w:numPr>
-          <w:ilvl w:val="0"/>
-          <w:numId w:val="4"/>
-        </w:numPr>
-        <w:spacing w:before="100" w:beforeAutospacing="1" w:after="100" w:afterAutospacing="1" w:line="240" w:lineRule="auto"/>
+        <w:t xml:space="preserve"> project with a React and </w:t>
+      </w:r>
+      <w:proofErr w:type="spellStart"/>
+      <w:r>
         <w:rPr>
           <w:rFonts w:ascii="Times New Roman" w:eastAsia="Times New Roman" w:hAnsi="Times New Roman" w:cs="Times New Roman"/>
           <w:sz w:val="24"/>
           <w:szCs w:val="24"/>
         </w:rPr>
-      </w:pPr>
+        <w:t>TypeScript</w:t>
+      </w:r>
+      <w:proofErr w:type="spellEnd"/>
       <w:r>
         <w:rPr>
           <w:rFonts w:ascii="Times New Roman" w:eastAsia="Times New Roman" w:hAnsi="Times New Roman" w:cs="Times New Roman"/>
           <w:sz w:val="24"/>
           <w:szCs w:val="24"/>
         </w:rPr>
-        <w:t>Install Tailwind CSS:</w:t>
-      </w:r>
-    </w:p>
-    <w:p>
-      <w:pPr>
-        <w:tabs>
-          <w:tab w:val="left" w:pos="916"/>
-          <w:tab w:val="left" w:pos="1832"/>
-          <w:tab w:val="left" w:pos="2748"/>
-          <w:tab w:val="left" w:pos="3664"/>
-          <w:tab w:val="left" w:pos="4580"/>
-          <w:tab w:val="left" w:pos="5496"/>
-          <w:tab w:val="left" w:pos="6412"/>
-          <w:tab w:val="left" w:pos="7328"/>
-          <w:tab w:val="left" w:pos="8244"/>
-          <w:tab w:val="left" w:pos="9160"/>
-          <w:tab w:val="left" w:pos="10076"/>
-          <w:tab w:val="left" w:pos="10992"/>
-          <w:tab w:val="left" w:pos="11908"/>
-          <w:tab w:val="left" w:pos="12824"/>
-          <w:tab w:val="left" w:pos="13740"/>
-          <w:tab w:val="left" w:pos="14656"/>
-        </w:tabs>
-        <w:spacing w:after="0" w:line="240" w:lineRule="auto"/>
-        <w:rPr>
-          <w:rFonts w:ascii="Courier New" w:eastAsia="Times New Roman" w:hAnsi="Courier New" w:cs="Courier New"/>
-          <w:sz w:val="20"/>
-          <w:szCs w:val="20"/>
-        </w:rPr>
-      </w:pPr>
-      <w:r>
-        <w:rPr>
-          <w:rFonts w:ascii="Courier New" w:eastAsia="Times New Roman" w:hAnsi="Courier New" w:cs="Courier New"/>
-          <w:sz w:val="20"/>
-          <w:szCs w:val="20"/>
-        </w:rPr>
-        <w:t>bash</w:t>
-      </w:r>
-    </w:p>
-    <w:p>
-      <w:pPr>
-        <w:tabs>
-          <w:tab w:val="left" w:pos="916"/>
-          <w:tab w:val="left" w:pos="1832"/>
-          <w:tab w:val="left" w:pos="2748"/>
-          <w:tab w:val="left" w:pos="3664"/>
-          <w:tab w:val="left" w:pos="4580"/>
-          <w:tab w:val="left" w:pos="5496"/>
-          <w:tab w:val="left" w:pos="6412"/>
-          <w:tab w:val="left" w:pos="7328"/>
-          <w:tab w:val="left" w:pos="8244"/>
-          <w:tab w:val="left" w:pos="9160"/>
-          <w:tab w:val="left" w:pos="10076"/>
-          <w:tab w:val="left" w:pos="10992"/>
-          <w:tab w:val="left" w:pos="11908"/>
-          <w:tab w:val="left" w:pos="12824"/>
-          <w:tab w:val="left" w:pos="13740"/>
-          <w:tab w:val="left" w:pos="14656"/>
-        </w:tabs>
-        <w:spacing w:after="0" w:line="240" w:lineRule="auto"/>
-        <w:rPr>
-          <w:rFonts w:ascii="Courier New" w:eastAsia="Times New Roman" w:hAnsi="Courier New" w:cs="Courier New"/>
-          <w:sz w:val="20"/>
-          <w:szCs w:val="20"/>
-        </w:rPr>
-      </w:pPr>
-      <w:r>
-        <w:rPr>
-          <w:rFonts w:ascii="Courier New" w:eastAsia="Times New Roman" w:hAnsi="Courier New" w:cs="Courier New"/>
-          <w:sz w:val="20"/>
-          <w:szCs w:val="20"/>
-        </w:rPr>
-        <w:t>Copy code</w:t>
-      </w:r>
-    </w:p>
-    <w:p>
-      <w:pPr>
-        <w:tabs>
-          <w:tab w:val="left" w:pos="916"/>
-          <w:tab w:val="left" w:pos="1832"/>
-          <w:tab w:val="left" w:pos="2748"/>
-          <w:tab w:val="left" w:pos="3664"/>
-          <w:tab w:val="left" w:pos="4580"/>
-          <w:tab w:val="left" w:pos="5496"/>
-          <w:tab w:val="left" w:pos="6412"/>
-          <w:tab w:val="left" w:pos="7328"/>
-          <w:tab w:val="left" w:pos="8244"/>
-          <w:tab w:val="left" w:pos="9160"/>
-          <w:tab w:val="left" w:pos="10076"/>
-          <w:tab w:val="left" w:pos="10992"/>
-          <w:tab w:val="left" w:pos="11908"/>
-          <w:tab w:val="left" w:pos="12824"/>
-          <w:tab w:val="left" w:pos="13740"/>
-          <w:tab w:val="left" w:pos="14656"/>
-        </w:tabs>
-        <w:spacing w:after="0" w:line="240" w:lineRule="auto"/>
-        <w:rPr>
-          <w:rFonts w:ascii="Courier New" w:eastAsia="Times New Roman" w:hAnsi="Courier New" w:cs="Courier New"/>
-          <w:sz w:val="20"/>
-          <w:szCs w:val="20"/>
-        </w:rPr>
-      </w:pPr>
-      <w:r>
-        <w:rPr>
-          <w:rFonts w:ascii="Courier New" w:eastAsia="Times New Roman" w:hAnsi="Courier New" w:cs="Courier New"/>
-          <w:sz w:val="20"/>
-          <w:szCs w:val="20"/>
-        </w:rPr>
-        <w:t>npm install -D tailwindcss postcss autoprefixer</w:t>
-      </w:r>
-    </w:p>
-    <w:p>
-      <w:pPr>
-        <w:tabs>
-          <w:tab w:val="left" w:pos="916"/>
-          <w:tab w:val="left" w:pos="1832"/>
-          <w:tab w:val="left" w:pos="2748"/>
-          <w:tab w:val="left" w:pos="3664"/>
-          <w:tab w:val="left" w:pos="4580"/>
-          <w:tab w:val="left" w:pos="5496"/>
-          <w:tab w:val="left" w:pos="6412"/>
-          <w:tab w:val="left" w:pos="7328"/>
-          <w:tab w:val="left" w:pos="8244"/>
-          <w:tab w:val="left" w:pos="9160"/>
-          <w:tab w:val="left" w:pos="10076"/>
-          <w:tab w:val="left" w:pos="10992"/>
-          <w:tab w:val="left" w:pos="11908"/>
-          <w:tab w:val="left" w:pos="12824"/>
-          <w:tab w:val="left" w:pos="13740"/>
-          <w:tab w:val="left" w:pos="14656"/>
-        </w:tabs>
-        <w:spacing w:after="0" w:line="240" w:lineRule="auto"/>
-        <w:rPr>
-          <w:rFonts w:ascii="Courier New" w:eastAsia="Times New Roman" w:hAnsi="Courier New" w:cs="Courier New"/>
-          <w:sz w:val="20"/>
-          <w:szCs w:val="20"/>
-        </w:rPr>
-      </w:pPr>
-      <w:r>
-        <w:rPr>
-          <w:rFonts w:ascii="Courier New" w:eastAsia="Times New Roman" w:hAnsi="Courier New" w:cs="Courier New"/>
-          <w:sz w:val="20"/>
-          <w:szCs w:val="20"/>
-        </w:rPr>
-        <w:t>npx tailwindcss init -p</w:t>
-      </w:r>
-    </w:p>
-    <w:p>
-      <w:pPr>
-        <w:numPr>
-          <w:ilvl w:val="0"/>
-          <w:numId w:val="5"/>
-        </w:numPr>
+        <w:t xml:space="preserve"> setup. The project includes an input field and a button. When you enter a value in the input field and press the button, the value is saved in the state and displayed on the page.</w:t>
+      </w:r>
+    </w:p>
+    <w:p>
+      <w:pPr>
         <w:spacing w:before="100" w:beforeAutospacing="1" w:after="100" w:afterAutospacing="1" w:line="240" w:lineRule="auto"/>
         <w:rPr>
           <w:rFonts w:ascii="Times New Roman" w:eastAsia="Times New Roman" w:hAnsi="Times New Roman" w:cs="Times New Roman"/>
@@ -2115,1238 +4054,28 @@
           <w:sz w:val="24"/>
           <w:szCs w:val="24"/>
         </w:rPr>
-        <w:t>Configure Tailwind CSS:</w:t>
-      </w:r>
-    </w:p>
-    <w:p>
-      <w:pPr>
-        <w:spacing w:before="100" w:beforeAutospacing="1" w:after="100" w:afterAutospacing="1" w:line="240" w:lineRule="auto"/>
+        <w:t xml:space="preserve">This setup uses Tailwind CSS for styling and shows how to handle state in React using </w:t>
+      </w:r>
+      <w:proofErr w:type="spellStart"/>
+      <w:r>
         <w:rPr>
           <w:rFonts w:ascii="Times New Roman" w:eastAsia="Times New Roman" w:hAnsi="Times New Roman" w:cs="Times New Roman"/>
           <w:sz w:val="24"/>
           <w:szCs w:val="24"/>
         </w:rPr>
-      </w:pPr>
+        <w:t>TypeScript</w:t>
+      </w:r>
+      <w:proofErr w:type="spellEnd"/>
       <w:r>
         <w:rPr>
           <w:rFonts w:ascii="Times New Roman" w:eastAsia="Times New Roman" w:hAnsi="Times New Roman" w:cs="Times New Roman"/>
           <w:sz w:val="24"/>
           <w:szCs w:val="24"/>
         </w:rPr>
-        <w:t xml:space="preserve">Add the paths to your template files in </w:t>
-      </w:r>
-      <w:r>
-        <w:rPr>
-          <w:rFonts w:ascii="Courier New" w:eastAsia="Times New Roman" w:hAnsi="Courier New" w:cs="Courier New"/>
-          <w:sz w:val="20"/>
-          <w:szCs w:val="20"/>
-        </w:rPr>
-        <w:t>tailwind.config.js</w:t>
-      </w:r>
-      <w:r>
-        <w:rPr>
-          <w:rFonts w:ascii="Times New Roman" w:eastAsia="Times New Roman" w:hAnsi="Times New Roman" w:cs="Times New Roman"/>
-          <w:sz w:val="24"/>
-          <w:szCs w:val="24"/>
-        </w:rPr>
-        <w:t>:</w:t>
-      </w:r>
-    </w:p>
-    <w:p>
-      <w:pPr>
-        <w:tabs>
-          <w:tab w:val="left" w:pos="916"/>
-          <w:tab w:val="left" w:pos="1832"/>
-          <w:tab w:val="left" w:pos="2748"/>
-          <w:tab w:val="left" w:pos="3664"/>
-          <w:tab w:val="left" w:pos="4580"/>
-          <w:tab w:val="left" w:pos="5496"/>
-          <w:tab w:val="left" w:pos="6412"/>
-          <w:tab w:val="left" w:pos="7328"/>
-          <w:tab w:val="left" w:pos="8244"/>
-          <w:tab w:val="left" w:pos="9160"/>
-          <w:tab w:val="left" w:pos="10076"/>
-          <w:tab w:val="left" w:pos="10992"/>
-          <w:tab w:val="left" w:pos="11908"/>
-          <w:tab w:val="left" w:pos="12824"/>
-          <w:tab w:val="left" w:pos="13740"/>
-          <w:tab w:val="left" w:pos="14656"/>
-        </w:tabs>
-        <w:spacing w:after="0" w:line="240" w:lineRule="auto"/>
-        <w:rPr>
-          <w:rFonts w:ascii="Courier New" w:eastAsia="Times New Roman" w:hAnsi="Courier New" w:cs="Courier New"/>
-          <w:sz w:val="20"/>
-          <w:szCs w:val="20"/>
-        </w:rPr>
-      </w:pPr>
-      <w:r>
-        <w:rPr>
-          <w:rFonts w:ascii="Courier New" w:eastAsia="Times New Roman" w:hAnsi="Courier New" w:cs="Courier New"/>
-          <w:sz w:val="20"/>
-          <w:szCs w:val="20"/>
-        </w:rPr>
-        <w:t>js</w:t>
-      </w:r>
-    </w:p>
-    <w:p>
-      <w:pPr>
-        <w:tabs>
-          <w:tab w:val="left" w:pos="916"/>
-          <w:tab w:val="left" w:pos="1832"/>
-          <w:tab w:val="left" w:pos="2748"/>
-          <w:tab w:val="left" w:pos="3664"/>
-          <w:tab w:val="left" w:pos="4580"/>
-          <w:tab w:val="left" w:pos="5496"/>
-          <w:tab w:val="left" w:pos="6412"/>
-          <w:tab w:val="left" w:pos="7328"/>
-          <w:tab w:val="left" w:pos="8244"/>
-          <w:tab w:val="left" w:pos="9160"/>
-          <w:tab w:val="left" w:pos="10076"/>
-          <w:tab w:val="left" w:pos="10992"/>
-          <w:tab w:val="left" w:pos="11908"/>
-          <w:tab w:val="left" w:pos="12824"/>
-          <w:tab w:val="left" w:pos="13740"/>
-          <w:tab w:val="left" w:pos="14656"/>
-        </w:tabs>
-        <w:spacing w:after="0" w:line="240" w:lineRule="auto"/>
-        <w:rPr>
-          <w:rFonts w:ascii="Courier New" w:eastAsia="Times New Roman" w:hAnsi="Courier New" w:cs="Courier New"/>
-          <w:sz w:val="20"/>
-          <w:szCs w:val="20"/>
-        </w:rPr>
-      </w:pPr>
-      <w:r>
-        <w:rPr>
-          <w:rFonts w:ascii="Courier New" w:eastAsia="Times New Roman" w:hAnsi="Courier New" w:cs="Courier New"/>
-          <w:sz w:val="20"/>
-          <w:szCs w:val="20"/>
-        </w:rPr>
-        <w:t>Copy code</w:t>
-      </w:r>
-    </w:p>
-    <w:p>
-      <w:pPr>
-        <w:tabs>
-          <w:tab w:val="left" w:pos="916"/>
-          <w:tab w:val="left" w:pos="1832"/>
-          <w:tab w:val="left" w:pos="2748"/>
-          <w:tab w:val="left" w:pos="3664"/>
-          <w:tab w:val="left" w:pos="4580"/>
-          <w:tab w:val="left" w:pos="5496"/>
-          <w:tab w:val="left" w:pos="6412"/>
-          <w:tab w:val="left" w:pos="7328"/>
-          <w:tab w:val="left" w:pos="8244"/>
-          <w:tab w:val="left" w:pos="9160"/>
-          <w:tab w:val="left" w:pos="10076"/>
-          <w:tab w:val="left" w:pos="10992"/>
-          <w:tab w:val="left" w:pos="11908"/>
-          <w:tab w:val="left" w:pos="12824"/>
-          <w:tab w:val="left" w:pos="13740"/>
-          <w:tab w:val="left" w:pos="14656"/>
-        </w:tabs>
-        <w:spacing w:after="0" w:line="240" w:lineRule="auto"/>
-        <w:rPr>
-          <w:rFonts w:ascii="Courier New" w:eastAsia="Times New Roman" w:hAnsi="Courier New" w:cs="Courier New"/>
-          <w:sz w:val="20"/>
-          <w:szCs w:val="20"/>
-        </w:rPr>
-      </w:pPr>
-      <w:r>
-        <w:rPr>
-          <w:rFonts w:ascii="Courier New" w:eastAsia="Times New Roman" w:hAnsi="Courier New" w:cs="Courier New"/>
-          <w:sz w:val="20"/>
-          <w:szCs w:val="20"/>
-        </w:rPr>
-        <w:t>module.exports = {</w:t>
-      </w:r>
-    </w:p>
-    <w:p>
-      <w:pPr>
-        <w:tabs>
-          <w:tab w:val="left" w:pos="916"/>
-          <w:tab w:val="left" w:pos="1832"/>
-          <w:tab w:val="left" w:pos="2748"/>
-          <w:tab w:val="left" w:pos="3664"/>
-          <w:tab w:val="left" w:pos="4580"/>
-          <w:tab w:val="left" w:pos="5496"/>
-          <w:tab w:val="left" w:pos="6412"/>
-          <w:tab w:val="left" w:pos="7328"/>
-          <w:tab w:val="left" w:pos="8244"/>
-          <w:tab w:val="left" w:pos="9160"/>
-          <w:tab w:val="left" w:pos="10076"/>
-          <w:tab w:val="left" w:pos="10992"/>
-          <w:tab w:val="left" w:pos="11908"/>
-          <w:tab w:val="left" w:pos="12824"/>
-          <w:tab w:val="left" w:pos="13740"/>
-          <w:tab w:val="left" w:pos="14656"/>
-        </w:tabs>
-        <w:spacing w:after="0" w:line="240" w:lineRule="auto"/>
-        <w:rPr>
-          <w:rFonts w:ascii="Courier New" w:eastAsia="Times New Roman" w:hAnsi="Courier New" w:cs="Courier New"/>
-          <w:sz w:val="20"/>
-          <w:szCs w:val="20"/>
-        </w:rPr>
-      </w:pPr>
-      <w:r>
-        <w:rPr>
-          <w:rFonts w:ascii="Courier New" w:eastAsia="Times New Roman" w:hAnsi="Courier New" w:cs="Courier New"/>
-          <w:sz w:val="20"/>
-          <w:szCs w:val="20"/>
-        </w:rPr>
-        <w:t xml:space="preserve">  content: ['./index.html', './src/**/*.{js,ts,jsx,tsx}'],</w:t>
-      </w:r>
-    </w:p>
-    <w:p>
-      <w:pPr>
-        <w:tabs>
-          <w:tab w:val="left" w:pos="916"/>
-          <w:tab w:val="left" w:pos="1832"/>
-          <w:tab w:val="left" w:pos="2748"/>
-          <w:tab w:val="left" w:pos="3664"/>
-          <w:tab w:val="left" w:pos="4580"/>
-          <w:tab w:val="left" w:pos="5496"/>
-          <w:tab w:val="left" w:pos="6412"/>
-          <w:tab w:val="left" w:pos="7328"/>
-          <w:tab w:val="left" w:pos="8244"/>
-          <w:tab w:val="left" w:pos="9160"/>
-          <w:tab w:val="left" w:pos="10076"/>
-          <w:tab w:val="left" w:pos="10992"/>
-          <w:tab w:val="left" w:pos="11908"/>
-          <w:tab w:val="left" w:pos="12824"/>
-          <w:tab w:val="left" w:pos="13740"/>
-          <w:tab w:val="left" w:pos="14656"/>
-        </w:tabs>
-        <w:spacing w:after="0" w:line="240" w:lineRule="auto"/>
-        <w:rPr>
-          <w:rFonts w:ascii="Courier New" w:eastAsia="Times New Roman" w:hAnsi="Courier New" w:cs="Courier New"/>
-          <w:sz w:val="20"/>
-          <w:szCs w:val="20"/>
-        </w:rPr>
-      </w:pPr>
-      <w:r>
-        <w:rPr>
-          <w:rFonts w:ascii="Courier New" w:eastAsia="Times New Roman" w:hAnsi="Courier New" w:cs="Courier New"/>
-          <w:sz w:val="20"/>
-          <w:szCs w:val="20"/>
-        </w:rPr>
-        <w:t xml:space="preserve">  theme: {</w:t>
-      </w:r>
-    </w:p>
-    <w:p>
-      <w:pPr>
-        <w:tabs>
-          <w:tab w:val="left" w:pos="916"/>
-          <w:tab w:val="left" w:pos="1832"/>
-          <w:tab w:val="left" w:pos="2748"/>
-          <w:tab w:val="left" w:pos="3664"/>
-          <w:tab w:val="left" w:pos="4580"/>
-          <w:tab w:val="left" w:pos="5496"/>
-          <w:tab w:val="left" w:pos="6412"/>
-          <w:tab w:val="left" w:pos="7328"/>
-          <w:tab w:val="left" w:pos="8244"/>
-          <w:tab w:val="left" w:pos="9160"/>
-          <w:tab w:val="left" w:pos="10076"/>
-          <w:tab w:val="left" w:pos="10992"/>
-          <w:tab w:val="left" w:pos="11908"/>
-          <w:tab w:val="left" w:pos="12824"/>
-          <w:tab w:val="left" w:pos="13740"/>
-          <w:tab w:val="left" w:pos="14656"/>
-        </w:tabs>
-        <w:spacing w:after="0" w:line="240" w:lineRule="auto"/>
-        <w:rPr>
-          <w:rFonts w:ascii="Courier New" w:eastAsia="Times New Roman" w:hAnsi="Courier New" w:cs="Courier New"/>
-          <w:sz w:val="20"/>
-          <w:szCs w:val="20"/>
-        </w:rPr>
-      </w:pPr>
-      <w:r>
-        <w:rPr>
-          <w:rFonts w:ascii="Courier New" w:eastAsia="Times New Roman" w:hAnsi="Courier New" w:cs="Courier New"/>
-          <w:sz w:val="20"/>
-          <w:szCs w:val="20"/>
-        </w:rPr>
-        <w:t xml:space="preserve">    extend: {},</w:t>
-      </w:r>
-    </w:p>
-    <w:p>
-      <w:pPr>
-        <w:tabs>
-          <w:tab w:val="left" w:pos="916"/>
-          <w:tab w:val="left" w:pos="1832"/>
-          <w:tab w:val="left" w:pos="2748"/>
-          <w:tab w:val="left" w:pos="3664"/>
-          <w:tab w:val="left" w:pos="4580"/>
-          <w:tab w:val="left" w:pos="5496"/>
-          <w:tab w:val="left" w:pos="6412"/>
-          <w:tab w:val="left" w:pos="7328"/>
-          <w:tab w:val="left" w:pos="8244"/>
-          <w:tab w:val="left" w:pos="9160"/>
-          <w:tab w:val="left" w:pos="10076"/>
-          <w:tab w:val="left" w:pos="10992"/>
-          <w:tab w:val="left" w:pos="11908"/>
-          <w:tab w:val="left" w:pos="12824"/>
-          <w:tab w:val="left" w:pos="13740"/>
-          <w:tab w:val="left" w:pos="14656"/>
-        </w:tabs>
-        <w:spacing w:after="0" w:line="240" w:lineRule="auto"/>
-        <w:rPr>
-          <w:rFonts w:ascii="Courier New" w:eastAsia="Times New Roman" w:hAnsi="Courier New" w:cs="Courier New"/>
-          <w:sz w:val="20"/>
-          <w:szCs w:val="20"/>
-        </w:rPr>
-      </w:pPr>
-      <w:r>
-        <w:rPr>
-          <w:rFonts w:ascii="Courier New" w:eastAsia="Times New Roman" w:hAnsi="Courier New" w:cs="Courier New"/>
-          <w:sz w:val="20"/>
-          <w:szCs w:val="20"/>
-        </w:rPr>
-        <w:t xml:space="preserve">  },</w:t>
-      </w:r>
-    </w:p>
-    <w:p>
-      <w:pPr>
-        <w:tabs>
-          <w:tab w:val="left" w:pos="916"/>
-          <w:tab w:val="left" w:pos="1832"/>
-          <w:tab w:val="left" w:pos="2748"/>
-          <w:tab w:val="left" w:pos="3664"/>
-          <w:tab w:val="left" w:pos="4580"/>
-          <w:tab w:val="left" w:pos="5496"/>
-          <w:tab w:val="left" w:pos="6412"/>
-          <w:tab w:val="left" w:pos="7328"/>
-          <w:tab w:val="left" w:pos="8244"/>
-          <w:tab w:val="left" w:pos="9160"/>
-          <w:tab w:val="left" w:pos="10076"/>
-          <w:tab w:val="left" w:pos="10992"/>
-          <w:tab w:val="left" w:pos="11908"/>
-          <w:tab w:val="left" w:pos="12824"/>
-          <w:tab w:val="left" w:pos="13740"/>
-          <w:tab w:val="left" w:pos="14656"/>
-        </w:tabs>
-        <w:spacing w:after="0" w:line="240" w:lineRule="auto"/>
-        <w:rPr>
-          <w:rFonts w:ascii="Courier New" w:eastAsia="Times New Roman" w:hAnsi="Courier New" w:cs="Courier New"/>
-          <w:sz w:val="20"/>
-          <w:szCs w:val="20"/>
-        </w:rPr>
-      </w:pPr>
-      <w:r>
-        <w:rPr>
-          <w:rFonts w:ascii="Courier New" w:eastAsia="Times New Roman" w:hAnsi="Courier New" w:cs="Courier New"/>
-          <w:sz w:val="20"/>
-          <w:szCs w:val="20"/>
-        </w:rPr>
-        <w:t xml:space="preserve">  plugins: [],</w:t>
-      </w:r>
-    </w:p>
-    <w:p>
-      <w:pPr>
-        <w:tabs>
-          <w:tab w:val="left" w:pos="916"/>
-          <w:tab w:val="left" w:pos="1832"/>
-          <w:tab w:val="left" w:pos="2748"/>
-          <w:tab w:val="left" w:pos="3664"/>
-          <w:tab w:val="left" w:pos="4580"/>
-          <w:tab w:val="left" w:pos="5496"/>
-          <w:tab w:val="left" w:pos="6412"/>
-          <w:tab w:val="left" w:pos="7328"/>
-          <w:tab w:val="left" w:pos="8244"/>
-          <w:tab w:val="left" w:pos="9160"/>
-          <w:tab w:val="left" w:pos="10076"/>
-          <w:tab w:val="left" w:pos="10992"/>
-          <w:tab w:val="left" w:pos="11908"/>
-          <w:tab w:val="left" w:pos="12824"/>
-          <w:tab w:val="left" w:pos="13740"/>
-          <w:tab w:val="left" w:pos="14656"/>
-        </w:tabs>
-        <w:spacing w:after="0" w:line="240" w:lineRule="auto"/>
-        <w:rPr>
-          <w:rFonts w:ascii="Courier New" w:eastAsia="Times New Roman" w:hAnsi="Courier New" w:cs="Courier New"/>
-          <w:sz w:val="20"/>
-          <w:szCs w:val="20"/>
-        </w:rPr>
-      </w:pPr>
-      <w:r>
-        <w:rPr>
-          <w:rFonts w:ascii="Courier New" w:eastAsia="Times New Roman" w:hAnsi="Courier New" w:cs="Courier New"/>
-          <w:sz w:val="20"/>
-          <w:szCs w:val="20"/>
-        </w:rPr>
-        <w:t>};</w:t>
-      </w:r>
-    </w:p>
-    <w:p>
-      <w:pPr>
-        <w:numPr>
-          <w:ilvl w:val="0"/>
-          <w:numId w:val="6"/>
-        </w:numPr>
-        <w:spacing w:before="100" w:beforeAutospacing="1" w:after="100" w:afterAutospacing="1" w:line="240" w:lineRule="auto"/>
-        <w:rPr>
-          <w:rFonts w:ascii="Times New Roman" w:eastAsia="Times New Roman" w:hAnsi="Times New Roman" w:cs="Times New Roman"/>
-          <w:sz w:val="24"/>
-          <w:szCs w:val="24"/>
-        </w:rPr>
-      </w:pPr>
-      <w:r>
-        <w:rPr>
-          <w:rFonts w:ascii="Times New Roman" w:eastAsia="Times New Roman" w:hAnsi="Times New Roman" w:cs="Times New Roman"/>
-          <w:sz w:val="24"/>
-          <w:szCs w:val="24"/>
-        </w:rPr>
-        <w:t>Add the Tailwind directives to your CSS:</w:t>
-      </w:r>
-    </w:p>
-    <w:p>
-      <w:pPr>
-        <w:spacing w:before="100" w:beforeAutospacing="1" w:after="100" w:afterAutospacing="1" w:line="240" w:lineRule="auto"/>
-        <w:rPr>
-          <w:rFonts w:ascii="Times New Roman" w:eastAsia="Times New Roman" w:hAnsi="Times New Roman" w:cs="Times New Roman"/>
-          <w:sz w:val="24"/>
-          <w:szCs w:val="24"/>
-        </w:rPr>
-      </w:pPr>
-      <w:r>
-        <w:rPr>
-          <w:rFonts w:ascii="Times New Roman" w:eastAsia="Times New Roman" w:hAnsi="Times New Roman" w:cs="Times New Roman"/>
-          <w:sz w:val="24"/>
-          <w:szCs w:val="24"/>
-        </w:rPr>
-        <w:t xml:space="preserve">Create a </w:t>
-      </w:r>
-      <w:r>
-        <w:rPr>
-          <w:rFonts w:ascii="Courier New" w:eastAsia="Times New Roman" w:hAnsi="Courier New" w:cs="Courier New"/>
-          <w:sz w:val="20"/>
-          <w:szCs w:val="20"/>
-        </w:rPr>
-        <w:t>src/index.css</w:t>
-      </w:r>
-      <w:r>
-        <w:rPr>
-          <w:rFonts w:ascii="Times New Roman" w:eastAsia="Times New Roman" w:hAnsi="Times New Roman" w:cs="Times New Roman"/>
-          <w:sz w:val="24"/>
-          <w:szCs w:val="24"/>
-        </w:rPr>
-        <w:t xml:space="preserve"> file and add the following:</w:t>
-      </w:r>
-    </w:p>
-    <w:p>
-      <w:pPr>
-        <w:tabs>
-          <w:tab w:val="left" w:pos="916"/>
-          <w:tab w:val="left" w:pos="1832"/>
-          <w:tab w:val="left" w:pos="2748"/>
-          <w:tab w:val="left" w:pos="3664"/>
-          <w:tab w:val="left" w:pos="4580"/>
-          <w:tab w:val="left" w:pos="5496"/>
-          <w:tab w:val="left" w:pos="6412"/>
-          <w:tab w:val="left" w:pos="7328"/>
-          <w:tab w:val="left" w:pos="8244"/>
-          <w:tab w:val="left" w:pos="9160"/>
-          <w:tab w:val="left" w:pos="10076"/>
-          <w:tab w:val="left" w:pos="10992"/>
-          <w:tab w:val="left" w:pos="11908"/>
-          <w:tab w:val="left" w:pos="12824"/>
-          <w:tab w:val="left" w:pos="13740"/>
-          <w:tab w:val="left" w:pos="14656"/>
-        </w:tabs>
-        <w:spacing w:after="0" w:line="240" w:lineRule="auto"/>
-        <w:rPr>
-          <w:rFonts w:ascii="Courier New" w:eastAsia="Times New Roman" w:hAnsi="Courier New" w:cs="Courier New"/>
-          <w:sz w:val="20"/>
-          <w:szCs w:val="20"/>
-        </w:rPr>
-      </w:pPr>
-      <w:r>
-        <w:rPr>
-          <w:rFonts w:ascii="Courier New" w:eastAsia="Times New Roman" w:hAnsi="Courier New" w:cs="Courier New"/>
-          <w:sz w:val="20"/>
-          <w:szCs w:val="20"/>
-        </w:rPr>
-        <w:t>css</w:t>
-      </w:r>
-    </w:p>
-    <w:p>
-      <w:pPr>
-        <w:tabs>
-          <w:tab w:val="left" w:pos="916"/>
-          <w:tab w:val="left" w:pos="1832"/>
-          <w:tab w:val="left" w:pos="2748"/>
-          <w:tab w:val="left" w:pos="3664"/>
-          <w:tab w:val="left" w:pos="4580"/>
-          <w:tab w:val="left" w:pos="5496"/>
-          <w:tab w:val="left" w:pos="6412"/>
-          <w:tab w:val="left" w:pos="7328"/>
-          <w:tab w:val="left" w:pos="8244"/>
-          <w:tab w:val="left" w:pos="9160"/>
-          <w:tab w:val="left" w:pos="10076"/>
-          <w:tab w:val="left" w:pos="10992"/>
-          <w:tab w:val="left" w:pos="11908"/>
-          <w:tab w:val="left" w:pos="12824"/>
-          <w:tab w:val="left" w:pos="13740"/>
-          <w:tab w:val="left" w:pos="14656"/>
-        </w:tabs>
-        <w:spacing w:after="0" w:line="240" w:lineRule="auto"/>
-        <w:rPr>
-          <w:rFonts w:ascii="Courier New" w:eastAsia="Times New Roman" w:hAnsi="Courier New" w:cs="Courier New"/>
-          <w:sz w:val="20"/>
-          <w:szCs w:val="20"/>
-        </w:rPr>
-      </w:pPr>
-      <w:r>
-        <w:rPr>
-          <w:rFonts w:ascii="Courier New" w:eastAsia="Times New Roman" w:hAnsi="Courier New" w:cs="Courier New"/>
-          <w:sz w:val="20"/>
-          <w:szCs w:val="20"/>
-        </w:rPr>
-        <w:t>Copy code</w:t>
-      </w:r>
-    </w:p>
-    <w:p>
-      <w:pPr>
-        <w:tabs>
-          <w:tab w:val="left" w:pos="916"/>
-          <w:tab w:val="left" w:pos="1832"/>
-          <w:tab w:val="left" w:pos="2748"/>
-          <w:tab w:val="left" w:pos="3664"/>
-          <w:tab w:val="left" w:pos="4580"/>
-          <w:tab w:val="left" w:pos="5496"/>
-          <w:tab w:val="left" w:pos="6412"/>
-          <w:tab w:val="left" w:pos="7328"/>
-          <w:tab w:val="left" w:pos="8244"/>
-          <w:tab w:val="left" w:pos="9160"/>
-          <w:tab w:val="left" w:pos="10076"/>
-          <w:tab w:val="left" w:pos="10992"/>
-          <w:tab w:val="left" w:pos="11908"/>
-          <w:tab w:val="left" w:pos="12824"/>
-          <w:tab w:val="left" w:pos="13740"/>
-          <w:tab w:val="left" w:pos="14656"/>
-        </w:tabs>
-        <w:spacing w:after="0" w:line="240" w:lineRule="auto"/>
-        <w:rPr>
-          <w:rFonts w:ascii="Courier New" w:eastAsia="Times New Roman" w:hAnsi="Courier New" w:cs="Courier New"/>
-          <w:sz w:val="20"/>
-          <w:szCs w:val="20"/>
-        </w:rPr>
-      </w:pPr>
-      <w:r>
-        <w:rPr>
-          <w:rFonts w:ascii="Courier New" w:eastAsia="Times New Roman" w:hAnsi="Courier New" w:cs="Courier New"/>
-          <w:sz w:val="20"/>
-          <w:szCs w:val="20"/>
-        </w:rPr>
-        <w:t>@tailwind base;</w:t>
-      </w:r>
-    </w:p>
-    <w:p>
-      <w:pPr>
-        <w:tabs>
-          <w:tab w:val="left" w:pos="916"/>
-          <w:tab w:val="left" w:pos="1832"/>
-          <w:tab w:val="left" w:pos="2748"/>
-          <w:tab w:val="left" w:pos="3664"/>
-          <w:tab w:val="left" w:pos="4580"/>
-          <w:tab w:val="left" w:pos="5496"/>
-          <w:tab w:val="left" w:pos="6412"/>
-          <w:tab w:val="left" w:pos="7328"/>
-          <w:tab w:val="left" w:pos="8244"/>
-          <w:tab w:val="left" w:pos="9160"/>
-          <w:tab w:val="left" w:pos="10076"/>
-          <w:tab w:val="left" w:pos="10992"/>
-          <w:tab w:val="left" w:pos="11908"/>
-          <w:tab w:val="left" w:pos="12824"/>
-          <w:tab w:val="left" w:pos="13740"/>
-          <w:tab w:val="left" w:pos="14656"/>
-        </w:tabs>
-        <w:spacing w:after="0" w:line="240" w:lineRule="auto"/>
-        <w:rPr>
-          <w:rFonts w:ascii="Courier New" w:eastAsia="Times New Roman" w:hAnsi="Courier New" w:cs="Courier New"/>
-          <w:sz w:val="20"/>
-          <w:szCs w:val="20"/>
-        </w:rPr>
-      </w:pPr>
-      <w:r>
-        <w:rPr>
-          <w:rFonts w:ascii="Courier New" w:eastAsia="Times New Roman" w:hAnsi="Courier New" w:cs="Courier New"/>
-          <w:sz w:val="20"/>
-          <w:szCs w:val="20"/>
-        </w:rPr>
-        <w:t>@tailwind components;</w:t>
-      </w:r>
-    </w:p>
-    <w:p>
-      <w:pPr>
-        <w:tabs>
-          <w:tab w:val="left" w:pos="916"/>
-          <w:tab w:val="left" w:pos="1832"/>
-          <w:tab w:val="left" w:pos="2748"/>
-          <w:tab w:val="left" w:pos="3664"/>
-          <w:tab w:val="left" w:pos="4580"/>
-          <w:tab w:val="left" w:pos="5496"/>
-          <w:tab w:val="left" w:pos="6412"/>
-          <w:tab w:val="left" w:pos="7328"/>
-          <w:tab w:val="left" w:pos="8244"/>
-          <w:tab w:val="left" w:pos="9160"/>
-          <w:tab w:val="left" w:pos="10076"/>
-          <w:tab w:val="left" w:pos="10992"/>
-          <w:tab w:val="left" w:pos="11908"/>
-          <w:tab w:val="left" w:pos="12824"/>
-          <w:tab w:val="left" w:pos="13740"/>
-          <w:tab w:val="left" w:pos="14656"/>
-        </w:tabs>
-        <w:spacing w:after="0" w:line="240" w:lineRule="auto"/>
-        <w:rPr>
-          <w:rFonts w:ascii="Courier New" w:eastAsia="Times New Roman" w:hAnsi="Courier New" w:cs="Courier New"/>
-          <w:sz w:val="20"/>
-          <w:szCs w:val="20"/>
-        </w:rPr>
-      </w:pPr>
-      <w:r>
-        <w:rPr>
-          <w:rFonts w:ascii="Courier New" w:eastAsia="Times New Roman" w:hAnsi="Courier New" w:cs="Courier New"/>
-          <w:sz w:val="20"/>
-          <w:szCs w:val="20"/>
-        </w:rPr>
-        <w:t>@tailwind utilities;</w:t>
-      </w:r>
-    </w:p>
-    <w:p>
-      <w:pPr>
-        <w:numPr>
-          <w:ilvl w:val="0"/>
-          <w:numId w:val="7"/>
-        </w:numPr>
-        <w:spacing w:before="100" w:beforeAutospacing="1" w:after="100" w:afterAutospacing="1" w:line="240" w:lineRule="auto"/>
-        <w:rPr>
-          <w:rFonts w:ascii="Times New Roman" w:eastAsia="Times New Roman" w:hAnsi="Times New Roman" w:cs="Times New Roman"/>
-          <w:sz w:val="24"/>
-          <w:szCs w:val="24"/>
-        </w:rPr>
-      </w:pPr>
-      <w:r>
-        <w:rPr>
-          <w:rFonts w:ascii="Times New Roman" w:eastAsia="Times New Roman" w:hAnsi="Times New Roman" w:cs="Times New Roman"/>
-          <w:sz w:val="24"/>
-          <w:szCs w:val="24"/>
-        </w:rPr>
-        <w:t xml:space="preserve">Import the CSS file in your </w:t>
-      </w:r>
-      <w:r>
-        <w:rPr>
-          <w:rFonts w:ascii="Courier New" w:eastAsia="Times New Roman" w:hAnsi="Courier New" w:cs="Courier New"/>
-          <w:sz w:val="20"/>
-          <w:szCs w:val="20"/>
-        </w:rPr>
-        <w:t>main.tsx</w:t>
-      </w:r>
-      <w:r>
-        <w:rPr>
-          <w:rFonts w:ascii="Times New Roman" w:eastAsia="Times New Roman" w:hAnsi="Times New Roman" w:cs="Times New Roman"/>
-          <w:sz w:val="24"/>
-          <w:szCs w:val="24"/>
-        </w:rPr>
-        <w:t>:</w:t>
-      </w:r>
-    </w:p>
-    <w:p>
-      <w:pPr>
-        <w:tabs>
-          <w:tab w:val="left" w:pos="916"/>
-          <w:tab w:val="left" w:pos="1832"/>
-          <w:tab w:val="left" w:pos="2748"/>
-          <w:tab w:val="left" w:pos="3664"/>
-          <w:tab w:val="left" w:pos="4580"/>
-          <w:tab w:val="left" w:pos="5496"/>
-          <w:tab w:val="left" w:pos="6412"/>
-          <w:tab w:val="left" w:pos="7328"/>
-          <w:tab w:val="left" w:pos="8244"/>
-          <w:tab w:val="left" w:pos="9160"/>
-          <w:tab w:val="left" w:pos="10076"/>
-          <w:tab w:val="left" w:pos="10992"/>
-          <w:tab w:val="left" w:pos="11908"/>
-          <w:tab w:val="left" w:pos="12824"/>
-          <w:tab w:val="left" w:pos="13740"/>
-          <w:tab w:val="left" w:pos="14656"/>
-        </w:tabs>
-        <w:spacing w:after="0" w:line="240" w:lineRule="auto"/>
-        <w:rPr>
-          <w:rFonts w:ascii="Courier New" w:eastAsia="Times New Roman" w:hAnsi="Courier New" w:cs="Courier New"/>
-          <w:sz w:val="20"/>
-          <w:szCs w:val="20"/>
-        </w:rPr>
-      </w:pPr>
-      <w:r>
-        <w:rPr>
-          <w:rFonts w:ascii="Courier New" w:eastAsia="Times New Roman" w:hAnsi="Courier New" w:cs="Courier New"/>
-          <w:sz w:val="20"/>
-          <w:szCs w:val="20"/>
-        </w:rPr>
-        <w:t>tsx</w:t>
-      </w:r>
-    </w:p>
-    <w:p>
-      <w:pPr>
-        <w:tabs>
-          <w:tab w:val="left" w:pos="916"/>
-          <w:tab w:val="left" w:pos="1832"/>
-          <w:tab w:val="left" w:pos="2748"/>
-          <w:tab w:val="left" w:pos="3664"/>
-          <w:tab w:val="left" w:pos="4580"/>
-          <w:tab w:val="left" w:pos="5496"/>
-          <w:tab w:val="left" w:pos="6412"/>
-          <w:tab w:val="left" w:pos="7328"/>
-          <w:tab w:val="left" w:pos="8244"/>
-          <w:tab w:val="left" w:pos="9160"/>
-          <w:tab w:val="left" w:pos="10076"/>
-          <w:tab w:val="left" w:pos="10992"/>
-          <w:tab w:val="left" w:pos="11908"/>
-          <w:tab w:val="left" w:pos="12824"/>
-          <w:tab w:val="left" w:pos="13740"/>
-          <w:tab w:val="left" w:pos="14656"/>
-        </w:tabs>
-        <w:spacing w:after="0" w:line="240" w:lineRule="auto"/>
-        <w:rPr>
-          <w:rFonts w:ascii="Courier New" w:eastAsia="Times New Roman" w:hAnsi="Courier New" w:cs="Courier New"/>
-          <w:sz w:val="20"/>
-          <w:szCs w:val="20"/>
-        </w:rPr>
-      </w:pPr>
-      <w:r>
-        <w:rPr>
-          <w:rFonts w:ascii="Courier New" w:eastAsia="Times New Roman" w:hAnsi="Courier New" w:cs="Courier New"/>
-          <w:sz w:val="20"/>
-          <w:szCs w:val="20"/>
-        </w:rPr>
-        <w:t>Copy code</w:t>
-      </w:r>
-    </w:p>
-    <w:p>
-      <w:pPr>
-        <w:tabs>
-          <w:tab w:val="left" w:pos="916"/>
-          <w:tab w:val="left" w:pos="1832"/>
-          <w:tab w:val="left" w:pos="2748"/>
-          <w:tab w:val="left" w:pos="3664"/>
-          <w:tab w:val="left" w:pos="4580"/>
-          <w:tab w:val="left" w:pos="5496"/>
-          <w:tab w:val="left" w:pos="6412"/>
-          <w:tab w:val="left" w:pos="7328"/>
-          <w:tab w:val="left" w:pos="8244"/>
-          <w:tab w:val="left" w:pos="9160"/>
-          <w:tab w:val="left" w:pos="10076"/>
-          <w:tab w:val="left" w:pos="10992"/>
-          <w:tab w:val="left" w:pos="11908"/>
-          <w:tab w:val="left" w:pos="12824"/>
-          <w:tab w:val="left" w:pos="13740"/>
-          <w:tab w:val="left" w:pos="14656"/>
-        </w:tabs>
-        <w:spacing w:after="0" w:line="240" w:lineRule="auto"/>
-        <w:rPr>
-          <w:rFonts w:ascii="Courier New" w:eastAsia="Times New Roman" w:hAnsi="Courier New" w:cs="Courier New"/>
-          <w:sz w:val="20"/>
-          <w:szCs w:val="20"/>
-        </w:rPr>
-      </w:pPr>
-      <w:r>
-        <w:rPr>
-          <w:rFonts w:ascii="Courier New" w:eastAsia="Times New Roman" w:hAnsi="Courier New" w:cs="Courier New"/>
-          <w:sz w:val="20"/>
-          <w:szCs w:val="20"/>
-        </w:rPr>
-        <w:t>import React from 'react';</w:t>
-      </w:r>
-    </w:p>
-    <w:p>
-      <w:pPr>
-        <w:tabs>
-          <w:tab w:val="left" w:pos="916"/>
-          <w:tab w:val="left" w:pos="1832"/>
-          <w:tab w:val="left" w:pos="2748"/>
-          <w:tab w:val="left" w:pos="3664"/>
-          <w:tab w:val="left" w:pos="4580"/>
-          <w:tab w:val="left" w:pos="5496"/>
-          <w:tab w:val="left" w:pos="6412"/>
-          <w:tab w:val="left" w:pos="7328"/>
-          <w:tab w:val="left" w:pos="8244"/>
-          <w:tab w:val="left" w:pos="9160"/>
-          <w:tab w:val="left" w:pos="10076"/>
-          <w:tab w:val="left" w:pos="10992"/>
-          <w:tab w:val="left" w:pos="11908"/>
-          <w:tab w:val="left" w:pos="12824"/>
-          <w:tab w:val="left" w:pos="13740"/>
-          <w:tab w:val="left" w:pos="14656"/>
-        </w:tabs>
-        <w:spacing w:after="0" w:line="240" w:lineRule="auto"/>
-        <w:rPr>
-          <w:rFonts w:ascii="Courier New" w:eastAsia="Times New Roman" w:hAnsi="Courier New" w:cs="Courier New"/>
-          <w:sz w:val="20"/>
-          <w:szCs w:val="20"/>
-        </w:rPr>
-      </w:pPr>
-      <w:r>
-        <w:rPr>
-          <w:rFonts w:ascii="Courier New" w:eastAsia="Times New Roman" w:hAnsi="Courier New" w:cs="Courier New"/>
-          <w:sz w:val="20"/>
-          <w:szCs w:val="20"/>
-        </w:rPr>
-        <w:t>import ReactDOM from 'react-dom/client';</w:t>
-      </w:r>
-    </w:p>
-    <w:p>
-      <w:pPr>
-        <w:tabs>
-          <w:tab w:val="left" w:pos="916"/>
-          <w:tab w:val="left" w:pos="1832"/>
-          <w:tab w:val="left" w:pos="2748"/>
-          <w:tab w:val="left" w:pos="3664"/>
-          <w:tab w:val="left" w:pos="4580"/>
-          <w:tab w:val="left" w:pos="5496"/>
-          <w:tab w:val="left" w:pos="6412"/>
-          <w:tab w:val="left" w:pos="7328"/>
-          <w:tab w:val="left" w:pos="8244"/>
-          <w:tab w:val="left" w:pos="9160"/>
-          <w:tab w:val="left" w:pos="10076"/>
-          <w:tab w:val="left" w:pos="10992"/>
-          <w:tab w:val="left" w:pos="11908"/>
-          <w:tab w:val="left" w:pos="12824"/>
-          <w:tab w:val="left" w:pos="13740"/>
-          <w:tab w:val="left" w:pos="14656"/>
-        </w:tabs>
-        <w:spacing w:after="0" w:line="240" w:lineRule="auto"/>
-        <w:rPr>
-          <w:rFonts w:ascii="Courier New" w:eastAsia="Times New Roman" w:hAnsi="Courier New" w:cs="Courier New"/>
-          <w:sz w:val="20"/>
-          <w:szCs w:val="20"/>
-        </w:rPr>
-      </w:pPr>
-      <w:r>
-        <w:rPr>
-          <w:rFonts w:ascii="Courier New" w:eastAsia="Times New Roman" w:hAnsi="Courier New" w:cs="Courier New"/>
-          <w:sz w:val="20"/>
-          <w:szCs w:val="20"/>
-        </w:rPr>
-        <w:t>import App from './App';</w:t>
-      </w:r>
-    </w:p>
-    <w:p>
-      <w:pPr>
-        <w:tabs>
-          <w:tab w:val="left" w:pos="916"/>
-          <w:tab w:val="left" w:pos="1832"/>
-          <w:tab w:val="left" w:pos="2748"/>
-          <w:tab w:val="left" w:pos="3664"/>
-          <w:tab w:val="left" w:pos="4580"/>
-          <w:tab w:val="left" w:pos="5496"/>
-          <w:tab w:val="left" w:pos="6412"/>
-          <w:tab w:val="left" w:pos="7328"/>
-          <w:tab w:val="left" w:pos="8244"/>
-          <w:tab w:val="left" w:pos="9160"/>
-          <w:tab w:val="left" w:pos="10076"/>
-          <w:tab w:val="left" w:pos="10992"/>
-          <w:tab w:val="left" w:pos="11908"/>
-          <w:tab w:val="left" w:pos="12824"/>
-          <w:tab w:val="left" w:pos="13740"/>
-          <w:tab w:val="left" w:pos="14656"/>
-        </w:tabs>
-        <w:spacing w:after="0" w:line="240" w:lineRule="auto"/>
-        <w:rPr>
-          <w:rFonts w:ascii="Courier New" w:eastAsia="Times New Roman" w:hAnsi="Courier New" w:cs="Courier New"/>
-          <w:sz w:val="20"/>
-          <w:szCs w:val="20"/>
-        </w:rPr>
-      </w:pPr>
-      <w:r>
-        <w:rPr>
-          <w:rFonts w:ascii="Courier New" w:eastAsia="Times New Roman" w:hAnsi="Courier New" w:cs="Courier New"/>
-          <w:sz w:val="20"/>
-          <w:szCs w:val="20"/>
-        </w:rPr>
-        <w:t>import './index.css'; // Import Tailwind CSS</w:t>
-      </w:r>
-    </w:p>
-    <w:p>
-      <w:pPr>
-        <w:tabs>
-          <w:tab w:val="left" w:pos="916"/>
-          <w:tab w:val="left" w:pos="1832"/>
-          <w:tab w:val="left" w:pos="2748"/>
-          <w:tab w:val="left" w:pos="3664"/>
-          <w:tab w:val="left" w:pos="4580"/>
-          <w:tab w:val="left" w:pos="5496"/>
-          <w:tab w:val="left" w:pos="6412"/>
-          <w:tab w:val="left" w:pos="7328"/>
-          <w:tab w:val="left" w:pos="8244"/>
-          <w:tab w:val="left" w:pos="9160"/>
-          <w:tab w:val="left" w:pos="10076"/>
-          <w:tab w:val="left" w:pos="10992"/>
-          <w:tab w:val="left" w:pos="11908"/>
-          <w:tab w:val="left" w:pos="12824"/>
-          <w:tab w:val="left" w:pos="13740"/>
-          <w:tab w:val="left" w:pos="14656"/>
-        </w:tabs>
-        <w:spacing w:after="0" w:line="240" w:lineRule="auto"/>
-        <w:rPr>
-          <w:rFonts w:ascii="Courier New" w:eastAsia="Times New Roman" w:hAnsi="Courier New" w:cs="Courier New"/>
-          <w:sz w:val="20"/>
-          <w:szCs w:val="20"/>
-        </w:rPr>
-      </w:pPr>
-    </w:p>
-    <w:p>
-      <w:pPr>
-        <w:tabs>
-          <w:tab w:val="left" w:pos="916"/>
-          <w:tab w:val="left" w:pos="1832"/>
-          <w:tab w:val="left" w:pos="2748"/>
-          <w:tab w:val="left" w:pos="3664"/>
-          <w:tab w:val="left" w:pos="4580"/>
-          <w:tab w:val="left" w:pos="5496"/>
-          <w:tab w:val="left" w:pos="6412"/>
-          <w:tab w:val="left" w:pos="7328"/>
-          <w:tab w:val="left" w:pos="8244"/>
-          <w:tab w:val="left" w:pos="9160"/>
-          <w:tab w:val="left" w:pos="10076"/>
-          <w:tab w:val="left" w:pos="10992"/>
-          <w:tab w:val="left" w:pos="11908"/>
-          <w:tab w:val="left" w:pos="12824"/>
-          <w:tab w:val="left" w:pos="13740"/>
-          <w:tab w:val="left" w:pos="14656"/>
-        </w:tabs>
-        <w:spacing w:after="0" w:line="240" w:lineRule="auto"/>
-        <w:rPr>
-          <w:rFonts w:ascii="Courier New" w:eastAsia="Times New Roman" w:hAnsi="Courier New" w:cs="Courier New"/>
-          <w:sz w:val="20"/>
-          <w:szCs w:val="20"/>
-        </w:rPr>
-      </w:pPr>
-      <w:r>
-        <w:rPr>
-          <w:rFonts w:ascii="Courier New" w:eastAsia="Times New Roman" w:hAnsi="Courier New" w:cs="Courier New"/>
-          <w:sz w:val="20"/>
-          <w:szCs w:val="20"/>
-        </w:rPr>
-        <w:t>ReactDOM.createRoot(document.getElementById('root') as HTMLElement).render(</w:t>
-      </w:r>
-    </w:p>
-    <w:p>
-      <w:pPr>
-        <w:tabs>
-          <w:tab w:val="left" w:pos="916"/>
-          <w:tab w:val="left" w:pos="1832"/>
-          <w:tab w:val="left" w:pos="2748"/>
-          <w:tab w:val="left" w:pos="3664"/>
-          <w:tab w:val="left" w:pos="4580"/>
-          <w:tab w:val="left" w:pos="5496"/>
-          <w:tab w:val="left" w:pos="6412"/>
-          <w:tab w:val="left" w:pos="7328"/>
-          <w:tab w:val="left" w:pos="8244"/>
-          <w:tab w:val="left" w:pos="9160"/>
-          <w:tab w:val="left" w:pos="10076"/>
-          <w:tab w:val="left" w:pos="10992"/>
-          <w:tab w:val="left" w:pos="11908"/>
-          <w:tab w:val="left" w:pos="12824"/>
-          <w:tab w:val="left" w:pos="13740"/>
-          <w:tab w:val="left" w:pos="14656"/>
-        </w:tabs>
-        <w:spacing w:after="0" w:line="240" w:lineRule="auto"/>
-        <w:rPr>
-          <w:rFonts w:ascii="Courier New" w:eastAsia="Times New Roman" w:hAnsi="Courier New" w:cs="Courier New"/>
-          <w:sz w:val="20"/>
-          <w:szCs w:val="20"/>
-        </w:rPr>
-      </w:pPr>
-      <w:r>
-        <w:rPr>
-          <w:rFonts w:ascii="Courier New" w:eastAsia="Times New Roman" w:hAnsi="Courier New" w:cs="Courier New"/>
-          <w:sz w:val="20"/>
-          <w:szCs w:val="20"/>
-        </w:rPr>
-        <w:lastRenderedPageBreak/>
-        <w:t xml:space="preserve">  &lt;React.StrictMode&gt;</w:t>
-      </w:r>
-    </w:p>
-    <w:p>
-      <w:pPr>
-        <w:tabs>
-          <w:tab w:val="left" w:pos="916"/>
-          <w:tab w:val="left" w:pos="1832"/>
-          <w:tab w:val="left" w:pos="2748"/>
-          <w:tab w:val="left" w:pos="3664"/>
-          <w:tab w:val="left" w:pos="4580"/>
-          <w:tab w:val="left" w:pos="5496"/>
-          <w:tab w:val="left" w:pos="6412"/>
-          <w:tab w:val="left" w:pos="7328"/>
-          <w:tab w:val="left" w:pos="8244"/>
-          <w:tab w:val="left" w:pos="9160"/>
-          <w:tab w:val="left" w:pos="10076"/>
-          <w:tab w:val="left" w:pos="10992"/>
-          <w:tab w:val="left" w:pos="11908"/>
-          <w:tab w:val="left" w:pos="12824"/>
-          <w:tab w:val="left" w:pos="13740"/>
-          <w:tab w:val="left" w:pos="14656"/>
-        </w:tabs>
-        <w:spacing w:after="0" w:line="240" w:lineRule="auto"/>
-        <w:rPr>
-          <w:rFonts w:ascii="Courier New" w:eastAsia="Times New Roman" w:hAnsi="Courier New" w:cs="Courier New"/>
-          <w:sz w:val="20"/>
-          <w:szCs w:val="20"/>
-        </w:rPr>
-      </w:pPr>
-      <w:r>
-        <w:rPr>
-          <w:rFonts w:ascii="Courier New" w:eastAsia="Times New Roman" w:hAnsi="Courier New" w:cs="Courier New"/>
-          <w:sz w:val="20"/>
-          <w:szCs w:val="20"/>
-        </w:rPr>
-        <w:t xml:space="preserve">    &lt;App /&gt;</w:t>
-      </w:r>
-    </w:p>
-    <w:p>
-      <w:pPr>
-        <w:tabs>
-          <w:tab w:val="left" w:pos="916"/>
-          <w:tab w:val="left" w:pos="1832"/>
-          <w:tab w:val="left" w:pos="2748"/>
-          <w:tab w:val="left" w:pos="3664"/>
-          <w:tab w:val="left" w:pos="4580"/>
-          <w:tab w:val="left" w:pos="5496"/>
-          <w:tab w:val="left" w:pos="6412"/>
-          <w:tab w:val="left" w:pos="7328"/>
-          <w:tab w:val="left" w:pos="8244"/>
-          <w:tab w:val="left" w:pos="9160"/>
-          <w:tab w:val="left" w:pos="10076"/>
-          <w:tab w:val="left" w:pos="10992"/>
-          <w:tab w:val="left" w:pos="11908"/>
-          <w:tab w:val="left" w:pos="12824"/>
-          <w:tab w:val="left" w:pos="13740"/>
-          <w:tab w:val="left" w:pos="14656"/>
-        </w:tabs>
-        <w:spacing w:after="0" w:line="240" w:lineRule="auto"/>
-        <w:rPr>
-          <w:rFonts w:ascii="Courier New" w:eastAsia="Times New Roman" w:hAnsi="Courier New" w:cs="Courier New"/>
-          <w:sz w:val="20"/>
-          <w:szCs w:val="20"/>
-        </w:rPr>
-      </w:pPr>
-      <w:r>
-        <w:rPr>
-          <w:rFonts w:ascii="Courier New" w:eastAsia="Times New Roman" w:hAnsi="Courier New" w:cs="Courier New"/>
-          <w:sz w:val="20"/>
-          <w:szCs w:val="20"/>
-        </w:rPr>
-        <w:t xml:space="preserve">  &lt;/React.StrictMode&gt;</w:t>
-      </w:r>
-    </w:p>
-    <w:p>
-      <w:pPr>
-        <w:tabs>
-          <w:tab w:val="left" w:pos="916"/>
-          <w:tab w:val="left" w:pos="1832"/>
-          <w:tab w:val="left" w:pos="2748"/>
-          <w:tab w:val="left" w:pos="3664"/>
-          <w:tab w:val="left" w:pos="4580"/>
-          <w:tab w:val="left" w:pos="5496"/>
-          <w:tab w:val="left" w:pos="6412"/>
-          <w:tab w:val="left" w:pos="7328"/>
-          <w:tab w:val="left" w:pos="8244"/>
-          <w:tab w:val="left" w:pos="9160"/>
-          <w:tab w:val="left" w:pos="10076"/>
-          <w:tab w:val="left" w:pos="10992"/>
-          <w:tab w:val="left" w:pos="11908"/>
-          <w:tab w:val="left" w:pos="12824"/>
-          <w:tab w:val="left" w:pos="13740"/>
-          <w:tab w:val="left" w:pos="14656"/>
-        </w:tabs>
-        <w:spacing w:after="0" w:line="240" w:lineRule="auto"/>
-        <w:rPr>
-          <w:rFonts w:ascii="Courier New" w:eastAsia="Times New Roman" w:hAnsi="Courier New" w:cs="Courier New"/>
-          <w:sz w:val="20"/>
-          <w:szCs w:val="20"/>
-        </w:rPr>
-      </w:pPr>
-      <w:r>
-        <w:rPr>
-          <w:rFonts w:ascii="Courier New" w:eastAsia="Times New Roman" w:hAnsi="Courier New" w:cs="Courier New"/>
-          <w:sz w:val="20"/>
-          <w:szCs w:val="20"/>
-        </w:rPr>
-        <w:t>);</w:t>
-      </w:r>
-    </w:p>
-    <w:p>
-      <w:pPr>
-        <w:numPr>
-          <w:ilvl w:val="0"/>
-          <w:numId w:val="8"/>
-        </w:numPr>
-        <w:spacing w:before="100" w:beforeAutospacing="1" w:after="100" w:afterAutospacing="1" w:line="240" w:lineRule="auto"/>
-        <w:rPr>
-          <w:rFonts w:ascii="Times New Roman" w:eastAsia="Times New Roman" w:hAnsi="Times New Roman" w:cs="Times New Roman"/>
-          <w:sz w:val="24"/>
-          <w:szCs w:val="24"/>
-        </w:rPr>
-      </w:pPr>
-      <w:r>
-        <w:rPr>
-          <w:rFonts w:ascii="Times New Roman" w:eastAsia="Times New Roman" w:hAnsi="Times New Roman" w:cs="Times New Roman"/>
-          <w:b/>
-          <w:bCs/>
-          <w:sz w:val="24"/>
-          <w:szCs w:val="24"/>
-        </w:rPr>
-        <w:t>Run Your Project:</w:t>
-      </w:r>
-    </w:p>
-    <w:p>
-      <w:pPr>
-        <w:tabs>
-          <w:tab w:val="left" w:pos="916"/>
-          <w:tab w:val="left" w:pos="1832"/>
-          <w:tab w:val="left" w:pos="2748"/>
-          <w:tab w:val="left" w:pos="3664"/>
-          <w:tab w:val="left" w:pos="4580"/>
-          <w:tab w:val="left" w:pos="5496"/>
-          <w:tab w:val="left" w:pos="6412"/>
-          <w:tab w:val="left" w:pos="7328"/>
-          <w:tab w:val="left" w:pos="8244"/>
-          <w:tab w:val="left" w:pos="9160"/>
-          <w:tab w:val="left" w:pos="10076"/>
-          <w:tab w:val="left" w:pos="10992"/>
-          <w:tab w:val="left" w:pos="11908"/>
-          <w:tab w:val="left" w:pos="12824"/>
-          <w:tab w:val="left" w:pos="13740"/>
-          <w:tab w:val="left" w:pos="14656"/>
-        </w:tabs>
-        <w:spacing w:after="0" w:line="240" w:lineRule="auto"/>
-        <w:rPr>
-          <w:rFonts w:ascii="Courier New" w:eastAsia="Times New Roman" w:hAnsi="Courier New" w:cs="Courier New"/>
-          <w:sz w:val="20"/>
-          <w:szCs w:val="20"/>
-        </w:rPr>
-      </w:pPr>
-      <w:r>
-        <w:rPr>
-          <w:rFonts w:ascii="Courier New" w:eastAsia="Times New Roman" w:hAnsi="Courier New" w:cs="Courier New"/>
-          <w:sz w:val="20"/>
-          <w:szCs w:val="20"/>
-        </w:rPr>
-        <w:t>bash</w:t>
-      </w:r>
-    </w:p>
-    <w:p>
-      <w:pPr>
-        <w:tabs>
-          <w:tab w:val="left" w:pos="916"/>
-          <w:tab w:val="left" w:pos="1832"/>
-          <w:tab w:val="left" w:pos="2748"/>
-          <w:tab w:val="left" w:pos="3664"/>
-          <w:tab w:val="left" w:pos="4580"/>
-          <w:tab w:val="left" w:pos="5496"/>
-          <w:tab w:val="left" w:pos="6412"/>
-          <w:tab w:val="left" w:pos="7328"/>
-          <w:tab w:val="left" w:pos="8244"/>
-          <w:tab w:val="left" w:pos="9160"/>
-          <w:tab w:val="left" w:pos="10076"/>
-          <w:tab w:val="left" w:pos="10992"/>
-          <w:tab w:val="left" w:pos="11908"/>
-          <w:tab w:val="left" w:pos="12824"/>
-          <w:tab w:val="left" w:pos="13740"/>
-          <w:tab w:val="left" w:pos="14656"/>
-        </w:tabs>
-        <w:spacing w:after="0" w:line="240" w:lineRule="auto"/>
-        <w:rPr>
-          <w:rFonts w:ascii="Courier New" w:eastAsia="Times New Roman" w:hAnsi="Courier New" w:cs="Courier New"/>
-          <w:sz w:val="20"/>
-          <w:szCs w:val="20"/>
-        </w:rPr>
-      </w:pPr>
-      <w:r>
-        <w:rPr>
-          <w:rFonts w:ascii="Courier New" w:eastAsia="Times New Roman" w:hAnsi="Courier New" w:cs="Courier New"/>
-          <w:sz w:val="20"/>
-          <w:szCs w:val="20"/>
-        </w:rPr>
-        <w:t>Copy code</w:t>
-      </w:r>
-    </w:p>
-    <w:p>
-      <w:pPr>
-        <w:tabs>
-          <w:tab w:val="left" w:pos="916"/>
-          <w:tab w:val="left" w:pos="1832"/>
-          <w:tab w:val="left" w:pos="2748"/>
-          <w:tab w:val="left" w:pos="3664"/>
-          <w:tab w:val="left" w:pos="4580"/>
-          <w:tab w:val="left" w:pos="5496"/>
-          <w:tab w:val="left" w:pos="6412"/>
-          <w:tab w:val="left" w:pos="7328"/>
-          <w:tab w:val="left" w:pos="8244"/>
-          <w:tab w:val="left" w:pos="9160"/>
-          <w:tab w:val="left" w:pos="10076"/>
-          <w:tab w:val="left" w:pos="10992"/>
-          <w:tab w:val="left" w:pos="11908"/>
-          <w:tab w:val="left" w:pos="12824"/>
-          <w:tab w:val="left" w:pos="13740"/>
-          <w:tab w:val="left" w:pos="14656"/>
-        </w:tabs>
-        <w:spacing w:after="0" w:line="240" w:lineRule="auto"/>
-        <w:rPr>
-          <w:rFonts w:ascii="Courier New" w:eastAsia="Times New Roman" w:hAnsi="Courier New" w:cs="Courier New"/>
-          <w:sz w:val="20"/>
-          <w:szCs w:val="20"/>
-        </w:rPr>
-      </w:pPr>
-      <w:r>
-        <w:rPr>
-          <w:rFonts w:ascii="Courier New" w:eastAsia="Times New Roman" w:hAnsi="Courier New" w:cs="Courier New"/>
-          <w:sz w:val="20"/>
-          <w:szCs w:val="20"/>
-        </w:rPr>
-        <w:t>npm run dev</w:t>
-      </w:r>
-    </w:p>
-    <w:p>
-      <w:pPr>
-        <w:spacing w:before="100" w:beforeAutospacing="1" w:after="100" w:afterAutospacing="1" w:line="240" w:lineRule="auto"/>
-        <w:rPr>
-          <w:rFonts w:ascii="Times New Roman" w:eastAsia="Times New Roman" w:hAnsi="Times New Roman" w:cs="Times New Roman"/>
-          <w:sz w:val="24"/>
-          <w:szCs w:val="24"/>
-        </w:rPr>
-      </w:pPr>
-      <w:r>
-        <w:rPr>
-          <w:rFonts w:ascii="Times New Roman" w:eastAsia="Times New Roman" w:hAnsi="Times New Roman" w:cs="Times New Roman"/>
-          <w:sz w:val="24"/>
-          <w:szCs w:val="24"/>
-        </w:rPr>
-        <w:t>Now, you should have a working Vite project with a React and TypeScript setup. The project includes an input field and a button. When you enter a value in the input field and press the button, the value is saved in the state and displayed on the page.</w:t>
-      </w:r>
-    </w:p>
-    <w:p>
-      <w:pPr>
-        <w:spacing w:before="100" w:beforeAutospacing="1" w:after="100" w:afterAutospacing="1" w:line="240" w:lineRule="auto"/>
-        <w:rPr>
-          <w:rFonts w:ascii="Times New Roman" w:eastAsia="Times New Roman" w:hAnsi="Times New Roman" w:cs="Times New Roman"/>
-          <w:sz w:val="24"/>
-          <w:szCs w:val="24"/>
-        </w:rPr>
-      </w:pPr>
-      <w:r>
-        <w:rPr>
-          <w:rFonts w:ascii="Times New Roman" w:eastAsia="Times New Roman" w:hAnsi="Times New Roman" w:cs="Times New Roman"/>
-          <w:sz w:val="24"/>
-          <w:szCs w:val="24"/>
-        </w:rPr>
-        <w:t>This setup uses Tailwind CSS for styling and shows how to handle state in React using TypeScript.</w:t>
-      </w:r>
-    </w:p>
-    <w:p>
-      <w:bookmarkStart w:id="0" w:name="_GoBack"/>
-      <w:bookmarkEnd w:id="0"/>
-    </w:p>
+        <w:t>.</w:t>
+      </w:r>
+    </w:p>
+    <w:p/>
     <w:sectPr>
       <w:pgSz w:w="12240" w:h="15840"/>
       <w:pgMar w:top="1440" w:right="1440" w:bottom="1440" w:left="1440" w:header="720" w:footer="720" w:gutter="0"/>

</xml_diff>